<commit_message>
Updatean use case i tehnička dokumentacija
Updatean use case i tehnička dokumentacija 1. sprinta
</commit_message>
<xml_diff>
--- a/dokumentacija/AIR1618 TD mDrivingSchool - Bunić, Kofjač, Lazar.docx
+++ b/dokumentacija/AIR1618 TD mDrivingSchool - Bunić, Kofjač, Lazar.docx
@@ -10,6 +10,8 @@
           <w:sz w:val="28"/>
         </w:rPr>
       </w:pPr>
+      <w:bookmarkStart w:id="0" w:name="_GoBack"/>
+      <w:bookmarkEnd w:id="0"/>
       <w:r>
         <w:rPr>
           <w:sz w:val="28"/>
@@ -425,8 +427,6 @@
         </w:rPr>
         <w:t>https://github.com/jurbunic/mDrivingSchool</w:t>
       </w:r>
-      <w:bookmarkStart w:id="0" w:name="_GoBack"/>
-      <w:bookmarkEnd w:id="0"/>
     </w:p>
     <w:p>
       <w:pPr>
@@ -727,7 +727,7 @@
           <w:r>
             <w:fldChar w:fldCharType="separate"/>
           </w:r>
-          <w:hyperlink w:anchor="_Toc466991188" w:history="1">
+          <w:hyperlink w:anchor="_Toc466997119" w:history="1">
             <w:r>
               <w:rPr>
                 <w:rStyle w:val="Hiperveza"/>
@@ -771,7 +771,7 @@
                 <w:noProof/>
                 <w:webHidden/>
               </w:rPr>
-              <w:instrText xml:space="preserve"> PAGEREF _Toc466991188 \h </w:instrText>
+              <w:instrText xml:space="preserve"> PAGEREF _Toc466997119 \h </w:instrText>
             </w:r>
             <w:r>
               <w:rPr>
@@ -813,7 +813,7 @@
               <w:lang w:val="en-US" w:eastAsia="en-US"/>
             </w:rPr>
           </w:pPr>
-          <w:hyperlink w:anchor="_Toc466991189" w:history="1">
+          <w:hyperlink w:anchor="_Toc466997120" w:history="1">
             <w:r>
               <w:rPr>
                 <w:rStyle w:val="Hiperveza"/>
@@ -840,7 +840,7 @@
                 <w:noProof/>
                 <w:webHidden/>
               </w:rPr>
-              <w:instrText xml:space="preserve"> PAGEREF _Toc466991189 \h </w:instrText>
+              <w:instrText xml:space="preserve"> PAGEREF _Toc466997120 \h </w:instrText>
             </w:r>
             <w:r>
               <w:rPr>
@@ -882,7 +882,7 @@
               <w:lang w:val="en-US" w:eastAsia="en-US"/>
             </w:rPr>
           </w:pPr>
-          <w:hyperlink w:anchor="_Toc466991190" w:history="1">
+          <w:hyperlink w:anchor="_Toc466997121" w:history="1">
             <w:r>
               <w:rPr>
                 <w:rStyle w:val="Hiperveza"/>
@@ -909,7 +909,7 @@
                 <w:noProof/>
                 <w:webHidden/>
               </w:rPr>
-              <w:instrText xml:space="preserve"> PAGEREF _Toc466991190 \h </w:instrText>
+              <w:instrText xml:space="preserve"> PAGEREF _Toc466997121 \h </w:instrText>
             </w:r>
             <w:r>
               <w:rPr>
@@ -951,7 +951,7 @@
               <w:lang w:val="en-US" w:eastAsia="en-US"/>
             </w:rPr>
           </w:pPr>
-          <w:hyperlink w:anchor="_Toc466991191" w:history="1">
+          <w:hyperlink w:anchor="_Toc466997122" w:history="1">
             <w:r>
               <w:rPr>
                 <w:rStyle w:val="Hiperveza"/>
@@ -978,7 +978,7 @@
                 <w:noProof/>
                 <w:webHidden/>
               </w:rPr>
-              <w:instrText xml:space="preserve"> PAGEREF _Toc466991191 \h </w:instrText>
+              <w:instrText xml:space="preserve"> PAGEREF _Toc466997122 \h </w:instrText>
             </w:r>
             <w:r>
               <w:rPr>
@@ -1020,7 +1020,7 @@
               <w:lang w:val="en-US" w:eastAsia="en-US"/>
             </w:rPr>
           </w:pPr>
-          <w:hyperlink w:anchor="_Toc466991192" w:history="1">
+          <w:hyperlink w:anchor="_Toc466997123" w:history="1">
             <w:r>
               <w:rPr>
                 <w:rStyle w:val="Hiperveza"/>
@@ -1047,7 +1047,7 @@
                 <w:noProof/>
                 <w:webHidden/>
               </w:rPr>
-              <w:instrText xml:space="preserve"> PAGEREF _Toc466991192 \h </w:instrText>
+              <w:instrText xml:space="preserve"> PAGEREF _Toc466997123 \h </w:instrText>
             </w:r>
             <w:r>
               <w:rPr>
@@ -1089,7 +1089,7 @@
               <w:lang w:val="en-US" w:eastAsia="en-US"/>
             </w:rPr>
           </w:pPr>
-          <w:hyperlink w:anchor="_Toc466991193" w:history="1">
+          <w:hyperlink w:anchor="_Toc466997124" w:history="1">
             <w:r>
               <w:rPr>
                 <w:rStyle w:val="Hiperveza"/>
@@ -1116,7 +1116,7 @@
                 <w:noProof/>
                 <w:webHidden/>
               </w:rPr>
-              <w:instrText xml:space="preserve"> PAGEREF _Toc466991193 \h </w:instrText>
+              <w:instrText xml:space="preserve"> PAGEREF _Toc466997124 \h </w:instrText>
             </w:r>
             <w:r>
               <w:rPr>
@@ -1158,7 +1158,7 @@
               <w:lang w:val="en-US" w:eastAsia="en-US"/>
             </w:rPr>
           </w:pPr>
-          <w:hyperlink w:anchor="_Toc466991194" w:history="1">
+          <w:hyperlink w:anchor="_Toc466997125" w:history="1">
             <w:r>
               <w:rPr>
                 <w:rStyle w:val="Hiperveza"/>
@@ -1185,7 +1185,7 @@
                 <w:noProof/>
                 <w:webHidden/>
               </w:rPr>
-              <w:instrText xml:space="preserve"> PAGEREF _Toc466991194 \h </w:instrText>
+              <w:instrText xml:space="preserve"> PAGEREF _Toc466997125 \h </w:instrText>
             </w:r>
             <w:r>
               <w:rPr>
@@ -1227,7 +1227,7 @@
               <w:lang w:val="en-US" w:eastAsia="en-US"/>
             </w:rPr>
           </w:pPr>
-          <w:hyperlink w:anchor="_Toc466991195" w:history="1">
+          <w:hyperlink w:anchor="_Toc466997126" w:history="1">
             <w:r>
               <w:rPr>
                 <w:rStyle w:val="Hiperveza"/>
@@ -1254,7 +1254,7 @@
                 <w:noProof/>
                 <w:webHidden/>
               </w:rPr>
-              <w:instrText xml:space="preserve"> PAGEREF _Toc466991195 \h </w:instrText>
+              <w:instrText xml:space="preserve"> PAGEREF _Toc466997126 \h </w:instrText>
             </w:r>
             <w:r>
               <w:rPr>
@@ -1296,7 +1296,7 @@
               <w:lang w:val="en-US" w:eastAsia="en-US"/>
             </w:rPr>
           </w:pPr>
-          <w:hyperlink w:anchor="_Toc466991196" w:history="1">
+          <w:hyperlink w:anchor="_Toc466997127" w:history="1">
             <w:r>
               <w:rPr>
                 <w:rStyle w:val="Hiperveza"/>
@@ -1323,7 +1323,7 @@
                 <w:noProof/>
                 <w:webHidden/>
               </w:rPr>
-              <w:instrText xml:space="preserve"> PAGEREF _Toc466991196 \h </w:instrText>
+              <w:instrText xml:space="preserve"> PAGEREF _Toc466997127 \h </w:instrText>
             </w:r>
             <w:r>
               <w:rPr>
@@ -1403,7 +1403,7 @@
           <w:szCs w:val="44"/>
         </w:rPr>
       </w:pPr>
-      <w:bookmarkStart w:id="1" w:name="_Toc466991188"/>
+      <w:bookmarkStart w:id="1" w:name="_Toc466997119"/>
       <w:r>
         <w:rPr>
           <w:sz w:val="44"/>
@@ -1856,7 +1856,7 @@
           <w:szCs w:val="32"/>
         </w:rPr>
       </w:pPr>
-      <w:bookmarkStart w:id="2" w:name="_Toc466991189"/>
+      <w:bookmarkStart w:id="2" w:name="_Toc466997120"/>
       <w:r>
         <w:rPr>
           <w:sz w:val="32"/>
@@ -2059,7 +2059,7 @@
           <w:szCs w:val="32"/>
         </w:rPr>
       </w:pPr>
-      <w:bookmarkStart w:id="3" w:name="_Toc466991190"/>
+      <w:bookmarkStart w:id="3" w:name="_Toc466997121"/>
       <w:r>
         <w:rPr>
           <w:sz w:val="32"/>
@@ -2115,7 +2115,7 @@
           <w:szCs w:val="44"/>
         </w:rPr>
       </w:pPr>
-      <w:bookmarkStart w:id="4" w:name="_Toc466991191"/>
+      <w:bookmarkStart w:id="4" w:name="_Toc466997122"/>
       <w:r>
         <w:rPr>
           <w:sz w:val="44"/>
@@ -2142,7 +2142,7 @@
           <w:szCs w:val="32"/>
         </w:rPr>
       </w:pPr>
-      <w:bookmarkStart w:id="5" w:name="_Toc466991192"/>
+      <w:bookmarkStart w:id="5" w:name="_Toc466997123"/>
       <w:r>
         <w:rPr>
           <w:sz w:val="32"/>
@@ -2399,7 +2399,7 @@
           <w:szCs w:val="32"/>
         </w:rPr>
       </w:pPr>
-      <w:bookmarkStart w:id="6" w:name="_Toc466991193"/>
+      <w:bookmarkStart w:id="6" w:name="_Toc466997124"/>
       <w:r>
         <w:rPr>
           <w:sz w:val="32"/>
@@ -2500,7 +2500,7 @@
           <w:szCs w:val="32"/>
         </w:rPr>
       </w:pPr>
-      <w:bookmarkStart w:id="7" w:name="_Toc466991194"/>
+      <w:bookmarkStart w:id="7" w:name="_Toc466997125"/>
       <w:r>
         <w:rPr>
           <w:sz w:val="32"/>
@@ -2522,7 +2522,10 @@
         <w:jc w:val="both"/>
       </w:pPr>
       <w:r>
-        <w:t xml:space="preserve">Dijagram slučajeva korištenja prvog sprinta je vrlo jednostavan. Imamo jednog </w:t>
+        <w:t xml:space="preserve">Dijagram slučajeva korištenja prvog sprinta je vrlo jednostavan. Imamo </w:t>
+      </w:r>
+      <w:r>
+        <w:t xml:space="preserve">glavnog </w:t>
       </w:r>
       <w:proofErr w:type="spellStart"/>
       <w:r>
@@ -2530,7 +2533,16 @@
       </w:r>
       <w:proofErr w:type="spellEnd"/>
       <w:r>
-        <w:t xml:space="preserve">, a to je neregistrirani korisnik. On može odabrati sljedeće: početnu stranicu, o nama, kontakte, vozila ili pak </w:t>
+        <w:t>,  neregistriranog</w:t>
+      </w:r>
+      <w:r>
+        <w:t xml:space="preserve"> korisnik</w:t>
+      </w:r>
+      <w:r>
+        <w:t>a, koji</w:t>
+      </w:r>
+      <w:r>
+        <w:t xml:space="preserve"> može odabrati sljedeće: početnu stranicu, o nama, kontakte, vozila ili pak </w:t>
       </w:r>
       <w:proofErr w:type="spellStart"/>
       <w:r>
@@ -2538,7 +2550,34 @@
       </w:r>
       <w:proofErr w:type="spellEnd"/>
       <w:r>
-        <w:t xml:space="preserve"> upis u autoškolu. </w:t>
+        <w:t xml:space="preserve"> upis u autoškolu.</w:t>
+      </w:r>
+      <w:r>
+        <w:t xml:space="preserve"> Tu je još </w:t>
+      </w:r>
+      <w:proofErr w:type="spellStart"/>
+      <w:r>
+        <w:t>WebServer</w:t>
+      </w:r>
+      <w:proofErr w:type="spellEnd"/>
+      <w:r>
+        <w:t xml:space="preserve"> (</w:t>
+      </w:r>
+      <w:proofErr w:type="spellStart"/>
+      <w:r>
+        <w:t>autoskola</w:t>
+      </w:r>
+      <w:proofErr w:type="spellEnd"/>
+      <w:r>
+        <w:t>-</w:t>
+      </w:r>
+      <w:proofErr w:type="spellStart"/>
+      <w:r>
+        <w:t>premuz.hr</w:t>
+      </w:r>
+      <w:proofErr w:type="spellEnd"/>
+      <w:r>
+        <w:t xml:space="preserve">) iz kojeg se dobavljaju slike Kontakata i Vozila. </w:t>
       </w:r>
       <w:proofErr w:type="spellStart"/>
       <w:r>
@@ -2565,10 +2604,10 @@
           <w:lang w:val="en-US" w:eastAsia="en-US"/>
         </w:rPr>
         <w:drawing>
-          <wp:inline distT="0" distB="0" distL="0" distR="0" wp14:anchorId="13067E4E" wp14:editId="7B283679">
-            <wp:extent cx="3939540" cy="3590162"/>
-            <wp:effectExtent l="0" t="0" r="3810" b="0"/>
-            <wp:docPr id="4" name="Slika 4"/>
+          <wp:inline distT="0" distB="0" distL="0" distR="0">
+            <wp:extent cx="4442460" cy="3264758"/>
+            <wp:effectExtent l="0" t="0" r="0" b="0"/>
+            <wp:docPr id="6" name="Slika 6"/>
             <wp:cNvGraphicFramePr>
               <a:graphicFrameLocks xmlns:a="http://schemas.openxmlformats.org/drawingml/2006/main" noChangeAspect="1"/>
             </wp:cNvGraphicFramePr>
@@ -2594,7 +2633,7 @@
                   <pic:spPr>
                     <a:xfrm>
                       <a:off x="0" y="0"/>
-                      <a:ext cx="3939540" cy="3590162"/>
+                      <a:ext cx="4442460" cy="3264758"/>
                     </a:xfrm>
                     <a:prstGeom prst="rect">
                       <a:avLst/>
@@ -2636,7 +2675,7 @@
       <w:r>
         <w:br w:type="page"/>
       </w:r>
-      <w:bookmarkStart w:id="8" w:name="_Toc466991195"/>
+      <w:bookmarkStart w:id="8" w:name="_Toc466997126"/>
       <w:r>
         <w:rPr>
           <w:rStyle w:val="Naslov2Char"/>
@@ -2864,7 +2903,7 @@
           <w:szCs w:val="32"/>
         </w:rPr>
       </w:pPr>
-      <w:bookmarkStart w:id="9" w:name="_Toc466991196"/>
+      <w:bookmarkStart w:id="9" w:name="_Toc466997127"/>
       <w:r>
         <w:rPr>
           <w:sz w:val="32"/>
@@ -3058,7 +3097,7 @@
           <w:rPr>
             <w:noProof/>
           </w:rPr>
-          <w:t>6</w:t>
+          <w:t>4</w:t>
         </w:r>
         <w:r>
           <w:rPr>
@@ -6694,7 +6733,7 @@
 </file>
 
 <file path=customXml/itemProps2.xml><?xml version="1.0" encoding="utf-8"?>
-<ds:datastoreItem xmlns:ds="http://schemas.openxmlformats.org/officeDocument/2006/customXml" ds:itemID="{49E779E9-29DD-41D9-9C32-003E6C293E92}">
+<ds:datastoreItem xmlns:ds="http://schemas.openxmlformats.org/officeDocument/2006/customXml" ds:itemID="{D06A8C4E-7606-445D-85C4-4BAA1572DC12}">
   <ds:schemaRefs>
     <ds:schemaRef ds:uri="http://schemas.openxmlformats.org/officeDocument/2006/bibliography"/>
   </ds:schemaRefs>

</xml_diff>

<commit_message>
Tehnička dokumentacija druge faze
- Stavljen word i pdf tehničke dokumentacije druge faze
- Ažuriran dijagram klasa (slika i simpleUML file)
</commit_message>
<xml_diff>
--- a/dokumentacija/AIR1618 TD mDrivingSchool - Bunić, Kofjač, Lazar.docx
+++ b/dokumentacija/AIR1618 TD mDrivingSchool - Bunić, Kofjač, Lazar.docx
@@ -10,8 +10,6 @@
           <w:sz w:val="28"/>
         </w:rPr>
       </w:pPr>
-      <w:bookmarkStart w:id="0" w:name="_GoBack"/>
-      <w:bookmarkEnd w:id="0"/>
       <w:r>
         <w:rPr>
           <w:sz w:val="28"/>
@@ -186,11 +184,14 @@
     <w:p>
       <w:pPr>
         <w:pStyle w:val="ZAVRNIRAD"/>
-        <w:numPr>
-          <w:ilvl w:val="0"/>
-          <w:numId w:val="15"/>
-        </w:numPr>
-      </w:pPr>
+        <w:ind w:left="360"/>
+      </w:pPr>
+      <w:r>
+        <w:rPr>
+          <w:sz w:val="28"/>
+        </w:rPr>
+        <w:t xml:space="preserve">(2. </w:t>
+      </w:r>
       <w:r>
         <w:rPr>
           <w:sz w:val="28"/>
@@ -278,7 +279,7 @@
         <w:rPr>
           <w:sz w:val="28"/>
         </w:rPr>
-        <w:t>Varaždin, 2016</w:t>
+        <w:t>Varaždin, 2017</w:t>
       </w:r>
       <w:r>
         <w:rPr>
@@ -404,13 +405,8 @@
         <w:pStyle w:val="Podaciokandidatu"/>
         <w:spacing w:before="0"/>
       </w:pPr>
-      <w:proofErr w:type="spellStart"/>
-      <w:r>
-        <w:t>GitHub</w:t>
-      </w:r>
-      <w:proofErr w:type="spellEnd"/>
-      <w:r>
-        <w:t xml:space="preserve"> repozitorij: </w:t>
+      <w:r>
+        <w:t xml:space="preserve">GitHub repozitorij: </w:t>
       </w:r>
     </w:p>
     <w:p>
@@ -494,7 +490,6 @@
       </w:pPr>
       <w:r>
         <w:rPr>
-          <w:b w:val="0"/>
           <w:bCs w:val="0"/>
           <w:caps w:val="0"/>
           <w:sz w:val="28"/>
@@ -503,12 +498,19 @@
       </w:r>
       <w:r>
         <w:rPr>
-          <w:b w:val="0"/>
           <w:bCs w:val="0"/>
           <w:caps w:val="0"/>
           <w:sz w:val="28"/>
         </w:rPr>
-        <w:t>1.</w:t>
+        <w:t>2</w:t>
+      </w:r>
+      <w:r>
+        <w:rPr>
+          <w:bCs w:val="0"/>
+          <w:caps w:val="0"/>
+          <w:sz w:val="28"/>
+        </w:rPr>
+        <w:t>.</w:t>
       </w:r>
       <w:r>
         <w:rPr>
@@ -556,17 +558,8 @@
           <w:b w:val="0"/>
           <w:bCs w:val="0"/>
         </w:rPr>
-        <w:t xml:space="preserve">Dr. sc. Ivan </w:t>
-      </w:r>
-      <w:proofErr w:type="spellStart"/>
-      <w:r>
-        <w:rPr>
-          <w:b w:val="0"/>
-          <w:bCs w:val="0"/>
-        </w:rPr>
-        <w:t>Švogor</w:t>
-      </w:r>
-      <w:proofErr w:type="spellEnd"/>
+        <w:t>Dr. sc. Ivan Švogor</w:t>
+      </w:r>
     </w:p>
     <w:p>
       <w:pPr>
@@ -636,7 +629,7 @@
           <w:b/>
           <w:sz w:val="28"/>
         </w:rPr>
-        <w:t>studeni 2016</w:t>
+        <w:t>siječanj 2017</w:t>
       </w:r>
       <w:r>
         <w:rPr>
@@ -697,7 +690,16 @@
               <w:color w:val="auto"/>
               <w:lang w:val="hr-HR"/>
             </w:rPr>
-            <w:t>Sadržaj</w:t>
+            <w:t>Sadrža</w:t>
+          </w:r>
+          <w:bookmarkStart w:id="0" w:name="_GoBack"/>
+          <w:bookmarkEnd w:id="0"/>
+          <w:r>
+            <w:rPr>
+              <w:color w:val="auto"/>
+              <w:lang w:val="hr-HR"/>
+            </w:rPr>
+            <w:t>j</w:t>
           </w:r>
         </w:p>
         <w:p>
@@ -727,7 +729,7 @@
           <w:r>
             <w:fldChar w:fldCharType="separate"/>
           </w:r>
-          <w:hyperlink w:anchor="_Toc466997119" w:history="1">
+          <w:hyperlink w:anchor="_Toc471138830" w:history="1">
             <w:r>
               <w:rPr>
                 <w:rStyle w:val="Hiperveza"/>
@@ -771,7 +773,7 @@
                 <w:noProof/>
                 <w:webHidden/>
               </w:rPr>
-              <w:instrText xml:space="preserve"> PAGEREF _Toc466997119 \h </w:instrText>
+              <w:instrText xml:space="preserve"> PAGEREF _Toc471138830 \h </w:instrText>
             </w:r>
             <w:r>
               <w:rPr>
@@ -813,7 +815,7 @@
               <w:lang w:val="en-US" w:eastAsia="en-US"/>
             </w:rPr>
           </w:pPr>
-          <w:hyperlink w:anchor="_Toc466997120" w:history="1">
+          <w:hyperlink w:anchor="_Toc471138831" w:history="1">
             <w:r>
               <w:rPr>
                 <w:rStyle w:val="Hiperveza"/>
@@ -840,7 +842,7 @@
                 <w:noProof/>
                 <w:webHidden/>
               </w:rPr>
-              <w:instrText xml:space="preserve"> PAGEREF _Toc466997120 \h </w:instrText>
+              <w:instrText xml:space="preserve"> PAGEREF _Toc471138831 \h </w:instrText>
             </w:r>
             <w:r>
               <w:rPr>
@@ -882,7 +884,7 @@
               <w:lang w:val="en-US" w:eastAsia="en-US"/>
             </w:rPr>
           </w:pPr>
-          <w:hyperlink w:anchor="_Toc466997121" w:history="1">
+          <w:hyperlink w:anchor="_Toc471138832" w:history="1">
             <w:r>
               <w:rPr>
                 <w:rStyle w:val="Hiperveza"/>
@@ -909,7 +911,7 @@
                 <w:noProof/>
                 <w:webHidden/>
               </w:rPr>
-              <w:instrText xml:space="preserve"> PAGEREF _Toc466997121 \h </w:instrText>
+              <w:instrText xml:space="preserve"> PAGEREF _Toc471138832 \h </w:instrText>
             </w:r>
             <w:r>
               <w:rPr>
@@ -951,7 +953,7 @@
               <w:lang w:val="en-US" w:eastAsia="en-US"/>
             </w:rPr>
           </w:pPr>
-          <w:hyperlink w:anchor="_Toc466997122" w:history="1">
+          <w:hyperlink w:anchor="_Toc471138833" w:history="1">
             <w:r>
               <w:rPr>
                 <w:rStyle w:val="Hiperveza"/>
@@ -978,7 +980,7 @@
                 <w:noProof/>
                 <w:webHidden/>
               </w:rPr>
-              <w:instrText xml:space="preserve"> PAGEREF _Toc466997122 \h </w:instrText>
+              <w:instrText xml:space="preserve"> PAGEREF _Toc471138833 \h </w:instrText>
             </w:r>
             <w:r>
               <w:rPr>
@@ -1020,13 +1022,13 @@
               <w:lang w:val="en-US" w:eastAsia="en-US"/>
             </w:rPr>
           </w:pPr>
-          <w:hyperlink w:anchor="_Toc466997123" w:history="1">
+          <w:hyperlink w:anchor="_Toc471138834" w:history="1">
             <w:r>
               <w:rPr>
                 <w:rStyle w:val="Hiperveza"/>
                 <w:noProof/>
               </w:rPr>
-              <w:t>2.1. Dijagram klasa</w:t>
+              <w:t>2.1. Implementirane funkcionalnosti</w:t>
             </w:r>
             <w:r>
               <w:rPr>
@@ -1047,7 +1049,7 @@
                 <w:noProof/>
                 <w:webHidden/>
               </w:rPr>
-              <w:instrText xml:space="preserve"> PAGEREF _Toc466997123 \h </w:instrText>
+              <w:instrText xml:space="preserve"> PAGEREF _Toc471138834 \h </w:instrText>
             </w:r>
             <w:r>
               <w:rPr>
@@ -1089,13 +1091,13 @@
               <w:lang w:val="en-US" w:eastAsia="en-US"/>
             </w:rPr>
           </w:pPr>
-          <w:hyperlink w:anchor="_Toc466997124" w:history="1">
+          <w:hyperlink w:anchor="_Toc471138835" w:history="1">
             <w:r>
               <w:rPr>
                 <w:rStyle w:val="Hiperveza"/>
                 <w:noProof/>
               </w:rPr>
-              <w:t>2.2. Podatkovni model (ERA model)</w:t>
+              <w:t>2.2. Struktura programskog kod</w:t>
             </w:r>
             <w:r>
               <w:rPr>
@@ -1116,7 +1118,7 @@
                 <w:noProof/>
                 <w:webHidden/>
               </w:rPr>
-              <w:instrText xml:space="preserve"> PAGEREF _Toc466997124 \h </w:instrText>
+              <w:instrText xml:space="preserve"> PAGEREF _Toc471138835 \h </w:instrText>
             </w:r>
             <w:r>
               <w:rPr>
@@ -1158,13 +1160,13 @@
               <w:lang w:val="en-US" w:eastAsia="en-US"/>
             </w:rPr>
           </w:pPr>
-          <w:hyperlink w:anchor="_Toc466997125" w:history="1">
+          <w:hyperlink w:anchor="_Toc471138836" w:history="1">
             <w:r>
               <w:rPr>
                 <w:rStyle w:val="Hiperveza"/>
                 <w:noProof/>
               </w:rPr>
-              <w:t>2.3. Dijagram slučajeva korištenja</w:t>
+              <w:t>2.3. Dijagram klasa</w:t>
             </w:r>
             <w:r>
               <w:rPr>
@@ -1185,7 +1187,7 @@
                 <w:noProof/>
                 <w:webHidden/>
               </w:rPr>
-              <w:instrText xml:space="preserve"> PAGEREF _Toc466997125 \h </w:instrText>
+              <w:instrText xml:space="preserve"> PAGEREF _Toc471138836 \h </w:instrText>
             </w:r>
             <w:r>
               <w:rPr>
@@ -1205,7 +1207,7 @@
                 <w:noProof/>
                 <w:webHidden/>
               </w:rPr>
-              <w:t>4</w:t>
+              <w:t>5</w:t>
             </w:r>
             <w:r>
               <w:rPr>
@@ -1227,13 +1229,13 @@
               <w:lang w:val="en-US" w:eastAsia="en-US"/>
             </w:rPr>
           </w:pPr>
-          <w:hyperlink w:anchor="_Toc466997126" w:history="1">
+          <w:hyperlink w:anchor="_Toc471138837" w:history="1">
             <w:r>
               <w:rPr>
                 <w:rStyle w:val="Hiperveza"/>
                 <w:noProof/>
               </w:rPr>
-              <w:t>2.4. Prikaz grafičkog dizajna sučelja (mockup)</w:t>
+              <w:t>2.4. Podatkovni model (ERA model)</w:t>
             </w:r>
             <w:r>
               <w:rPr>
@@ -1254,7 +1256,7 @@
                 <w:noProof/>
                 <w:webHidden/>
               </w:rPr>
-              <w:instrText xml:space="preserve"> PAGEREF _Toc466997126 \h </w:instrText>
+              <w:instrText xml:space="preserve"> PAGEREF _Toc471138837 \h </w:instrText>
             </w:r>
             <w:r>
               <w:rPr>
@@ -1274,7 +1276,7 @@
                 <w:noProof/>
                 <w:webHidden/>
               </w:rPr>
-              <w:t>5</w:t>
+              <w:t>8</w:t>
             </w:r>
             <w:r>
               <w:rPr>
@@ -1296,13 +1298,13 @@
               <w:lang w:val="en-US" w:eastAsia="en-US"/>
             </w:rPr>
           </w:pPr>
-          <w:hyperlink w:anchor="_Toc466997127" w:history="1">
+          <w:hyperlink w:anchor="_Toc471138838" w:history="1">
             <w:r>
               <w:rPr>
                 <w:rStyle w:val="Hiperveza"/>
                 <w:noProof/>
               </w:rPr>
-              <w:t>2.5. Prikaz skice objektno-orijentirane analize 1. sprinta</w:t>
+              <w:t>2.5. Dijagram slučajeva korištenja</w:t>
             </w:r>
             <w:r>
               <w:rPr>
@@ -1323,7 +1325,7 @@
                 <w:noProof/>
                 <w:webHidden/>
               </w:rPr>
-              <w:instrText xml:space="preserve"> PAGEREF _Toc466997127 \h </w:instrText>
+              <w:instrText xml:space="preserve"> PAGEREF _Toc471138838 \h </w:instrText>
             </w:r>
             <w:r>
               <w:rPr>
@@ -1343,7 +1345,76 @@
                 <w:noProof/>
                 <w:webHidden/>
               </w:rPr>
-              <w:t>6</w:t>
+              <w:t>8</w:t>
+            </w:r>
+            <w:r>
+              <w:rPr>
+                <w:noProof/>
+                <w:webHidden/>
+              </w:rPr>
+              <w:fldChar w:fldCharType="end"/>
+            </w:r>
+          </w:hyperlink>
+        </w:p>
+        <w:p>
+          <w:pPr>
+            <w:pStyle w:val="Sadraj2"/>
+            <w:rPr>
+              <w:rFonts w:asciiTheme="minorHAnsi" w:eastAsiaTheme="minorEastAsia" w:hAnsiTheme="minorHAnsi" w:cstheme="minorBidi"/>
+              <w:noProof/>
+              <w:sz w:val="22"/>
+              <w:szCs w:val="22"/>
+              <w:lang w:val="en-US" w:eastAsia="en-US"/>
+            </w:rPr>
+          </w:pPr>
+          <w:hyperlink w:anchor="_Toc471138839" w:history="1">
+            <w:r>
+              <w:rPr>
+                <w:rStyle w:val="Hiperveza"/>
+                <w:noProof/>
+              </w:rPr>
+              <w:t>2.6. Prikaz dizajna grafičkog sučelja aplikacije</w:t>
+            </w:r>
+            <w:r>
+              <w:rPr>
+                <w:noProof/>
+                <w:webHidden/>
+              </w:rPr>
+              <w:tab/>
+            </w:r>
+            <w:r>
+              <w:rPr>
+                <w:noProof/>
+                <w:webHidden/>
+              </w:rPr>
+              <w:fldChar w:fldCharType="begin"/>
+            </w:r>
+            <w:r>
+              <w:rPr>
+                <w:noProof/>
+                <w:webHidden/>
+              </w:rPr>
+              <w:instrText xml:space="preserve"> PAGEREF _Toc471138839 \h </w:instrText>
+            </w:r>
+            <w:r>
+              <w:rPr>
+                <w:noProof/>
+                <w:webHidden/>
+              </w:rPr>
+            </w:r>
+            <w:r>
+              <w:rPr>
+                <w:noProof/>
+                <w:webHidden/>
+              </w:rPr>
+              <w:fldChar w:fldCharType="separate"/>
+            </w:r>
+            <w:r>
+              <w:rPr>
+                <w:noProof/>
+                <w:webHidden/>
+              </w:rPr>
+              <w:t>11</w:t>
             </w:r>
             <w:r>
               <w:rPr>
@@ -1403,7 +1474,7 @@
           <w:szCs w:val="44"/>
         </w:rPr>
       </w:pPr>
-      <w:bookmarkStart w:id="1" w:name="_Toc466997119"/>
+      <w:bookmarkStart w:id="1" w:name="_Toc471138830"/>
       <w:r>
         <w:rPr>
           <w:sz w:val="44"/>
@@ -1519,6 +1590,9 @@
       <w:r>
         <w:t xml:space="preserve">Informacije o autoškoli </w:t>
       </w:r>
+      <w:r>
+        <w:t>(O nama, kontakti, vozila, lokacija na mapi)</w:t>
+      </w:r>
     </w:p>
     <w:p>
       <w:pPr>
@@ -1731,14 +1805,25 @@
         <w:jc w:val="both"/>
       </w:pPr>
       <w:r>
-        <w:t xml:space="preserve">Registriranje novog polaznika  </w:t>
-      </w:r>
-    </w:p>
-    <w:p>
-      <w:pPr>
+        <w:t>Registriranje novog polaznika</w:t>
+      </w:r>
+    </w:p>
+    <w:p>
+      <w:pPr>
+        <w:pStyle w:val="Odlomakpopisa"/>
+        <w:numPr>
+          <w:ilvl w:val="0"/>
+          <w:numId w:val="21"/>
+        </w:numPr>
         <w:spacing w:line="360" w:lineRule="auto"/>
         <w:jc w:val="both"/>
       </w:pPr>
+      <w:r>
+        <w:t xml:space="preserve">Dodjela </w:t>
+      </w:r>
+      <w:r>
+        <w:t>polaznika instruktoru</w:t>
+      </w:r>
     </w:p>
     <w:p>
       <w:pPr>
@@ -1747,35 +1832,10 @@
       </w:pPr>
       <w:r>
         <w:lastRenderedPageBreak/>
-        <w:t>U prvoj fazi projekta, odnosno prvom</w:t>
-      </w:r>
-      <w:r>
-        <w:t xml:space="preserve"> odrađenom</w:t>
-      </w:r>
-      <w:r>
-        <w:t xml:space="preserve"> sprintu</w:t>
-      </w:r>
-      <w:r>
-        <w:t xml:space="preserve"> (</w:t>
-      </w:r>
-      <w:proofErr w:type="spellStart"/>
-      <w:r>
-        <w:t>Scrum</w:t>
-      </w:r>
-      <w:proofErr w:type="spellEnd"/>
-      <w:r>
-        <w:t>)</w:t>
-      </w:r>
-      <w:r>
-        <w:t xml:space="preserve">, odlučili smo riješiti veći dio mogućnosti neregistriranog korisnika, tako da nam je fokus bio na osnovnom dizajnu aplikacije, funkcionalnosti informacija o autoškoli (O nama, kontakt, vozila) i funkcionalnosti prijave u autoškolu putem aplikacije, odnosno </w:t>
-      </w:r>
-      <w:proofErr w:type="spellStart"/>
-      <w:r>
-        <w:t>online</w:t>
-      </w:r>
-      <w:proofErr w:type="spellEnd"/>
-      <w:r>
-        <w:t xml:space="preserve"> upisa u autoškolu.</w:t>
+        <w:t xml:space="preserve">Korištene tehnologije: </w:t>
+      </w:r>
+      <w:r>
+        <w:t>Android Studio, MS SQL Server, Android, Genymotion</w:t>
       </w:r>
     </w:p>
     <w:p>
@@ -1783,63 +1843,8 @@
         <w:spacing w:line="360" w:lineRule="auto"/>
         <w:jc w:val="both"/>
       </w:pPr>
-    </w:p>
-    <w:p>
-      <w:pPr>
-        <w:spacing w:line="360" w:lineRule="auto"/>
-        <w:jc w:val="both"/>
-      </w:pPr>
-      <w:r>
-        <w:t xml:space="preserve">Korištene tehnologije: </w:t>
-      </w:r>
-      <w:r>
-        <w:t xml:space="preserve">Android Studio, MS SQL Server, Android, </w:t>
-      </w:r>
-      <w:proofErr w:type="spellStart"/>
-      <w:r>
-        <w:t>Genymotion</w:t>
-      </w:r>
-      <w:proofErr w:type="spellEnd"/>
-    </w:p>
-    <w:p>
-      <w:pPr>
-        <w:spacing w:line="360" w:lineRule="auto"/>
-        <w:jc w:val="both"/>
-      </w:pPr>
-      <w:r>
-        <w:t xml:space="preserve">Dodatni alati: </w:t>
-      </w:r>
-      <w:proofErr w:type="spellStart"/>
-      <w:r>
-        <w:t>Visual</w:t>
-      </w:r>
-      <w:proofErr w:type="spellEnd"/>
-      <w:r>
-        <w:t xml:space="preserve"> </w:t>
-      </w:r>
-      <w:proofErr w:type="spellStart"/>
-      <w:r>
-        <w:t>Paradigm</w:t>
-      </w:r>
-      <w:proofErr w:type="spellEnd"/>
-      <w:r>
-        <w:t xml:space="preserve">, </w:t>
-      </w:r>
-      <w:proofErr w:type="spellStart"/>
-      <w:r>
-        <w:t>Balsamiq</w:t>
-      </w:r>
-      <w:proofErr w:type="spellEnd"/>
-      <w:r>
-        <w:t xml:space="preserve"> </w:t>
-      </w:r>
-      <w:proofErr w:type="spellStart"/>
-      <w:r>
-        <w:t>Mockup</w:t>
-      </w:r>
-      <w:proofErr w:type="spellEnd"/>
-      <w:r>
-        <w:t>, paint.net, MS Office</w:t>
+      <w:r>
+        <w:t>Dodatni alati: Visual Paradigm, paint.net, MS Office</w:t>
       </w:r>
     </w:p>
     <w:p>
@@ -1856,29 +1861,13 @@
           <w:szCs w:val="32"/>
         </w:rPr>
       </w:pPr>
-      <w:bookmarkStart w:id="2" w:name="_Toc466997120"/>
+      <w:bookmarkStart w:id="2" w:name="_Toc471138831"/>
       <w:r>
         <w:rPr>
           <w:sz w:val="32"/>
           <w:szCs w:val="32"/>
         </w:rPr>
-        <w:t xml:space="preserve">1.1. Općenito o poduzeću (Autoškola </w:t>
-      </w:r>
-      <w:proofErr w:type="spellStart"/>
-      <w:r>
-        <w:rPr>
-          <w:sz w:val="32"/>
-          <w:szCs w:val="32"/>
-        </w:rPr>
-        <w:t>Premuž</w:t>
-      </w:r>
-      <w:proofErr w:type="spellEnd"/>
-      <w:r>
-        <w:rPr>
-          <w:sz w:val="32"/>
-          <w:szCs w:val="32"/>
-        </w:rPr>
-        <w:t>)</w:t>
+        <w:t>1.1. Općenito o poduzeću (Autoškola Premuž)</w:t>
       </w:r>
       <w:bookmarkEnd w:id="2"/>
     </w:p>
@@ -1886,18 +1875,17 @@
     <w:p>
       <w:pPr>
         <w:spacing w:line="360" w:lineRule="auto"/>
+        <w:ind w:firstLine="708"/>
         <w:jc w:val="both"/>
       </w:pPr>
       <w:r>
-        <w:t xml:space="preserve">Poduzeće za koje radimo ovu aplikaciju naziva se Autoškola </w:t>
-      </w:r>
-      <w:proofErr w:type="spellStart"/>
-      <w:r>
-        <w:t>Premuž</w:t>
-      </w:r>
-      <w:proofErr w:type="spellEnd"/>
-      <w:r>
-        <w:t xml:space="preserve"> iz Varaždina. </w:t>
+        <w:t>Poduzeće za koje radimo ovu aplikaciju naziva se Autoškola Premuž iz Varaždina</w:t>
+      </w:r>
+      <w:r>
+        <w:t xml:space="preserve"> (slika 1)</w:t>
+      </w:r>
+      <w:r>
+        <w:t xml:space="preserve">. </w:t>
       </w:r>
     </w:p>
     <w:p>
@@ -1917,7 +1905,7 @@
           <w:lang w:val="en-US" w:eastAsia="en-US"/>
         </w:rPr>
         <w:drawing>
-          <wp:inline distT="0" distB="0" distL="0" distR="0" wp14:anchorId="4B7E2BAD" wp14:editId="425E6E3B">
+          <wp:inline distT="0" distB="0" distL="0" distR="0" wp14:anchorId="3253E41F" wp14:editId="57633D72">
             <wp:extent cx="3970020" cy="1165860"/>
             <wp:effectExtent l="0" t="0" r="0" b="0"/>
             <wp:docPr id="1" name="Slika 1"/>
@@ -1958,36 +1946,18 @@
         <w:spacing w:line="360" w:lineRule="auto"/>
         <w:jc w:val="center"/>
         <w:rPr>
-          <w:i/>
+          <w:b/>
           <w:sz w:val="22"/>
           <w:szCs w:val="22"/>
         </w:rPr>
       </w:pPr>
       <w:r>
         <w:rPr>
-          <w:i/>
+          <w:b/>
           <w:sz w:val="22"/>
           <w:szCs w:val="22"/>
         </w:rPr>
-        <w:t xml:space="preserve">Slika 1. Autoškola </w:t>
-      </w:r>
-      <w:proofErr w:type="spellStart"/>
-      <w:r>
-        <w:rPr>
-          <w:i/>
-          <w:sz w:val="22"/>
-          <w:szCs w:val="22"/>
-        </w:rPr>
-        <w:t>Premuž</w:t>
-      </w:r>
-      <w:proofErr w:type="spellEnd"/>
-      <w:r>
-        <w:rPr>
-          <w:i/>
-          <w:sz w:val="22"/>
-          <w:szCs w:val="22"/>
-        </w:rPr>
-        <w:t xml:space="preserve"> logo</w:t>
+        <w:t>Slika 1. Autoškola Premuž logo</w:t>
       </w:r>
     </w:p>
     <w:p>
@@ -2002,18 +1972,19 @@
         <w:jc w:val="both"/>
       </w:pPr>
       <w:r>
-        <w:t xml:space="preserve">Autoškola </w:t>
-      </w:r>
-      <w:proofErr w:type="spellStart"/>
-      <w:r>
-        <w:t>P</w:t>
+        <w:t>Autoškola P</w:t>
       </w:r>
       <w:r>
         <w:t>remuž</w:t>
       </w:r>
-      <w:proofErr w:type="spellEnd"/>
-      <w:r>
-        <w:t xml:space="preserve"> je škola sa dugogodišnjim iskustvom u osposobljavanju kandidata za vozača. </w:t>
+      <w:r>
+        <w:t xml:space="preserve"> je </w:t>
+      </w:r>
+      <w:r>
+        <w:t>autoškola</w:t>
+      </w:r>
+      <w:r>
+        <w:t xml:space="preserve"> sa dugogodišnjim iskustvom u osposobljavanju kandidata za vozača. </w:t>
       </w:r>
       <w:r>
         <w:t xml:space="preserve">Oni </w:t>
@@ -2025,15 +1996,19 @@
         <w:t>u</w:t>
       </w:r>
       <w:r>
-        <w:t xml:space="preserve"> na dvije lokacije, u Varaždinu ul. Ivana Kukuljevića 28 i u Gornjem Vratnu, ul. </w:t>
-      </w:r>
-      <w:proofErr w:type="spellStart"/>
-      <w:r>
-        <w:t>S.Radića</w:t>
-      </w:r>
-      <w:proofErr w:type="spellEnd"/>
-      <w:r>
-        <w:t xml:space="preserve"> br.1. Djelatnici autoškola su stručno osposobljeni i obavljaju osposobljavanje kandidata za vozače </w:t>
+        <w:t xml:space="preserve"> na dvije lokacije, u Varaždinu ul. Ivana Kukuljevića 28 i u Gornjem Vratnu, ul. S.</w:t>
+      </w:r>
+      <w:r>
+        <w:t xml:space="preserve"> </w:t>
+      </w:r>
+      <w:r>
+        <w:t>Radića br.</w:t>
+      </w:r>
+      <w:r>
+        <w:t xml:space="preserve"> </w:t>
+      </w:r>
+      <w:r>
+        <w:t xml:space="preserve">1. Djelatnici autoškola su stručno osposobljeni i obavljaju osposobljavanje kandidata za vozače </w:t>
       </w:r>
       <w:r>
         <w:t>kategorija</w:t>
@@ -2059,7 +2034,7 @@
           <w:szCs w:val="32"/>
         </w:rPr>
       </w:pPr>
-      <w:bookmarkStart w:id="3" w:name="_Toc466997121"/>
+      <w:bookmarkStart w:id="3" w:name="_Toc471138832"/>
       <w:r>
         <w:rPr>
           <w:sz w:val="32"/>
@@ -2073,29 +2048,23 @@
     <w:p>
       <w:pPr>
         <w:spacing w:line="360" w:lineRule="auto"/>
+        <w:ind w:firstLine="708"/>
         <w:jc w:val="both"/>
       </w:pPr>
       <w:r>
-        <w:t xml:space="preserve">Tim koji razvoja aplikaciju mDrivingSchool se čine: Jurica Bunić, Dalibor Kofjač i Matija Lazar. Budući da radimo po </w:t>
-      </w:r>
-      <w:proofErr w:type="spellStart"/>
-      <w:r>
-        <w:t>Scrum</w:t>
-      </w:r>
-      <w:proofErr w:type="spellEnd"/>
-      <w:r>
-        <w:t xml:space="preserve"> metodologiji, zaduženja koje će pojedini član imati odabiru se dobrovoljno u samom Sprintu, tako da one nisu unaprijed određene. Nešto više o samom </w:t>
-      </w:r>
-      <w:proofErr w:type="spellStart"/>
-      <w:r>
-        <w:t>Scrum</w:t>
-      </w:r>
-      <w:proofErr w:type="spellEnd"/>
-      <w:r>
-        <w:t xml:space="preserve"> procesu može se vid</w:t>
-      </w:r>
-      <w:r>
-        <w:t>jeti u projektnoj dokumentaciji prvog sprinta.</w:t>
+        <w:t>Tim koji razvi</w:t>
+      </w:r>
+      <w:r>
+        <w:t>ja aplikaciju mDrivingSchool se čine: Jurica Bunić, Dalibor Kofjač i Matija Lazar. Budući da radimo po Scrum metodologiji, zaduženja koje će pojedini član imati odabiru se dobrovoljno u samom Sprintu, tako da one nisu unaprijed određene. Nešto više o samom Scrum procesu može se vid</w:t>
+      </w:r>
+      <w:r>
+        <w:t>jeti u</w:t>
+      </w:r>
+      <w:r>
+        <w:t xml:space="preserve"> projektnoj dokumentaciji druge faze</w:t>
+      </w:r>
+      <w:r>
+        <w:t>.</w:t>
       </w:r>
     </w:p>
     <w:p>
@@ -2115,7 +2084,7 @@
           <w:szCs w:val="44"/>
         </w:rPr>
       </w:pPr>
-      <w:bookmarkStart w:id="4" w:name="_Toc466997122"/>
+      <w:bookmarkStart w:id="4" w:name="_Toc471138833"/>
       <w:r>
         <w:rPr>
           <w:sz w:val="44"/>
@@ -2142,179 +2111,416 @@
           <w:szCs w:val="32"/>
         </w:rPr>
       </w:pPr>
-      <w:bookmarkStart w:id="5" w:name="_Toc466997123"/>
+      <w:bookmarkStart w:id="5" w:name="_Toc471138834"/>
       <w:r>
         <w:rPr>
           <w:sz w:val="32"/>
           <w:szCs w:val="32"/>
         </w:rPr>
-        <w:t>2.1. Dijagram klasa</w:t>
+        <w:t>2.1. Implementirane funkcionalnost</w:t>
+      </w:r>
+      <w:r>
+        <w:rPr>
+          <w:sz w:val="32"/>
+          <w:szCs w:val="32"/>
+        </w:rPr>
+        <w:t>i</w:t>
       </w:r>
       <w:bookmarkEnd w:id="5"/>
     </w:p>
     <w:p>
       <w:pPr>
-        <w:spacing w:after="200" w:line="276" w:lineRule="auto"/>
-      </w:pPr>
-    </w:p>
-    <w:p>
-      <w:pPr>
         <w:spacing w:line="360" w:lineRule="auto"/>
         <w:jc w:val="both"/>
       </w:pPr>
-      <w:r>
-        <w:t>Dijagram klasa je jedan od standardnih UML 2.0 dijagrama koji opisuje strukturu sustava na način da detaljno prikazuje klase unutar sustava, njihove atribute, metode i odnose među klasama.</w:t>
+    </w:p>
+    <w:p>
+      <w:pPr>
+        <w:spacing w:line="360" w:lineRule="auto"/>
+        <w:ind w:firstLine="708"/>
+        <w:jc w:val="both"/>
+      </w:pPr>
+      <w:r>
+        <w:t>U drugoj fazi projekta, koja obuhvaća cijeli drugi i treći sprint te započeti četvrti sprint (Scrum), dovršili smo sve funkcionalnosti neregistriranog korisnika koje nisu bile napravljene u prvoj fazi (</w:t>
+      </w:r>
+      <w:r>
+        <w:rPr>
+          <w:b/>
+        </w:rPr>
+        <w:t>testovi znanja</w:t>
+      </w:r>
+      <w:r>
+        <w:t xml:space="preserve">, </w:t>
+      </w:r>
+      <w:r>
+        <w:rPr>
+          <w:b/>
+        </w:rPr>
+        <w:t>lokacija na mapi</w:t>
+      </w:r>
+      <w:r>
+        <w:t>), tako da su sada sve funkcionalnosti neregistriranog korisnika u potpunosti završene.</w:t>
+      </w:r>
+    </w:p>
+    <w:p>
+      <w:pPr>
+        <w:spacing w:line="360" w:lineRule="auto"/>
+        <w:ind w:firstLine="708"/>
+        <w:jc w:val="both"/>
+      </w:pPr>
+      <w:r>
+        <w:t>Osim toga, uredili smo zasebna grafička sučelja neregistriranog korisnika, polaznika i zaposlenika (</w:t>
+      </w:r>
+      <w:r>
+        <w:rPr>
+          <w:b/>
+        </w:rPr>
+        <w:t>personalizirane početne stranice</w:t>
+      </w:r>
+      <w:r>
+        <w:t xml:space="preserve">, </w:t>
+      </w:r>
+      <w:r>
+        <w:rPr>
+          <w:b/>
+        </w:rPr>
+        <w:t>navigation drawer</w:t>
+      </w:r>
+      <w:r>
+        <w:t xml:space="preserve"> i </w:t>
+      </w:r>
+      <w:r>
+        <w:rPr>
+          <w:b/>
+        </w:rPr>
+        <w:t>korisničke mogućnosti</w:t>
+      </w:r>
+      <w:r>
+        <w:t xml:space="preserve">). </w:t>
+      </w:r>
+      <w:r>
+        <w:t>Naziv i ikon</w:t>
+      </w:r>
+      <w:r>
+        <w:t>a aplikacije koju korisnik vidi</w:t>
+      </w:r>
+      <w:r>
+        <w:t xml:space="preserve"> prilikom pokretanja su promijenjeni, tako da je </w:t>
+      </w:r>
+      <w:r>
+        <w:rPr>
+          <w:b/>
+        </w:rPr>
+        <w:t xml:space="preserve">novi naziv </w:t>
+      </w:r>
+      <w:r>
+        <w:rPr>
+          <w:b/>
+        </w:rPr>
+        <w:t>aplikacije</w:t>
       </w:r>
       <w:r>
         <w:t xml:space="preserve"> </w:t>
       </w:r>
       <w:r>
-        <w:t xml:space="preserve">Za prikaz sustava aplikacije </w:t>
-      </w:r>
-      <w:r>
-        <w:t>mDrivingSchool</w:t>
-      </w:r>
-      <w:r>
-        <w:t xml:space="preserve"> preko dijagrama klasa potrebno je prikazati ukupno</w:t>
-      </w:r>
-      <w:r>
-        <w:t xml:space="preserve"> 16 klasa. </w:t>
-      </w:r>
-      <w:r>
-        <w:t xml:space="preserve">Tu imamo </w:t>
-      </w:r>
-      <w:proofErr w:type="spellStart"/>
-      <w:r>
-        <w:t>MainActivity</w:t>
-      </w:r>
-      <w:proofErr w:type="spellEnd"/>
-      <w:r>
-        <w:t xml:space="preserve"> koja je glavna klasa i aktiv</w:t>
-      </w:r>
-      <w:r>
-        <w:t xml:space="preserve">nost u sustavu, </w:t>
-      </w:r>
-      <w:proofErr w:type="spellStart"/>
-      <w:r>
-        <w:t>LoginActivity</w:t>
-      </w:r>
-      <w:proofErr w:type="spellEnd"/>
-      <w:r>
-        <w:t xml:space="preserve"> za koju</w:t>
-      </w:r>
-      <w:r>
-        <w:t xml:space="preserve"> je trenutno napravljen samo grafički dizajn, imamo 5 fragmenata koji se pokreću iz </w:t>
-      </w:r>
-      <w:proofErr w:type="spellStart"/>
-      <w:r>
-        <w:t>M</w:t>
-      </w:r>
-      <w:r>
-        <w:t>ainActivity</w:t>
-      </w:r>
-      <w:proofErr w:type="spellEnd"/>
-      <w:r>
-        <w:t>-a, te još 9 klasičnih</w:t>
-      </w:r>
-      <w:r>
-        <w:t xml:space="preserve"> klasa.</w:t>
-      </w:r>
-      <w:r>
-        <w:t xml:space="preserve"> Klasa </w:t>
-      </w:r>
-      <w:proofErr w:type="spellStart"/>
-      <w:r>
-        <w:t>EmailSender</w:t>
-      </w:r>
-      <w:proofErr w:type="spellEnd"/>
-      <w:r>
-        <w:t xml:space="preserve"> je modularno napravljena klasa koja omogućava slanje e-</w:t>
-      </w:r>
-      <w:proofErr w:type="spellStart"/>
-      <w:r>
-        <w:t>maila</w:t>
-      </w:r>
-      <w:proofErr w:type="spellEnd"/>
-      <w:r>
-        <w:t xml:space="preserve"> iz same aplikacije, tj. uzima potrebne podatke iz aplikacije i pokreće neku od instaliranih e-mail aplikacija na uređaju kako bi se slanje do kraja izvršilo. Klasa </w:t>
-      </w:r>
-      <w:proofErr w:type="spellStart"/>
-      <w:r>
-        <w:t>StartFragment</w:t>
-      </w:r>
-      <w:proofErr w:type="spellEnd"/>
-      <w:r>
-        <w:t xml:space="preserve"> je modularna klasa koja omogućava lakše i brže pokretanje fragmenata. Klasa </w:t>
-      </w:r>
-      <w:proofErr w:type="spellStart"/>
-      <w:r>
-        <w:t>MainDatabase</w:t>
-      </w:r>
-      <w:proofErr w:type="spellEnd"/>
-      <w:r>
-        <w:t xml:space="preserve"> napravljena je za </w:t>
-      </w:r>
-      <w:r>
-        <w:t>budući rad s bazom</w:t>
-      </w:r>
-      <w:r>
-        <w:t>, no za prvi sprint nam nije bila potrebna budući da još nemamo pravu komunikaciju sa bazom podataka.</w:t>
-      </w:r>
-      <w:r>
-        <w:t xml:space="preserve"> Klase Vozilo i Kontakt predstavljanju istoimene entitete iz stvarnog života. Tu su još i </w:t>
-      </w:r>
-      <w:proofErr w:type="spellStart"/>
-      <w:r>
-        <w:t>VoziloData</w:t>
-      </w:r>
-      <w:proofErr w:type="spellEnd"/>
+        <w:t>„Au</w:t>
+      </w:r>
+      <w:r>
+        <w:t>t</w:t>
+      </w:r>
+      <w:r>
+        <w:t xml:space="preserve">oškola Premuž“, </w:t>
+      </w:r>
+      <w:r>
+        <w:t xml:space="preserve">dok je </w:t>
+      </w:r>
+      <w:r>
+        <w:rPr>
+          <w:b/>
+        </w:rPr>
+        <w:t>nova</w:t>
+      </w:r>
+      <w:r>
+        <w:rPr>
+          <w:b/>
+        </w:rPr>
+        <w:t xml:space="preserve"> ikona</w:t>
+      </w:r>
+      <w:r>
+        <w:t xml:space="preserve"> identična logotipu autoškole. </w:t>
+      </w:r>
+      <w:r>
+        <w:t>Nadalje, sređen je rad aplikacije sa lokalnom bazom podataka (kontakti, vozila, testovi znanja), kao i sa web servisom (</w:t>
+      </w:r>
+      <w:r>
+        <w:t>phpmyadmin.barka.foi.hr</w:t>
+      </w:r>
+      <w:r>
+        <w:t xml:space="preserve">) koji nam je potreban za implementaciju </w:t>
+      </w:r>
+      <w:r>
+        <w:rPr>
+          <w:b/>
+        </w:rPr>
+        <w:t>prijave u aplikaciju</w:t>
+      </w:r>
+      <w:r>
+        <w:rPr>
+          <w:b/>
+        </w:rPr>
+        <w:t xml:space="preserve"> (login)</w:t>
+      </w:r>
+      <w:r>
+        <w:t xml:space="preserve"> i ostalih funkcionalnosti koje se tiče samih registriranih korisnika. </w:t>
+      </w:r>
+    </w:p>
+    <w:p>
+      <w:pPr>
+        <w:spacing w:line="360" w:lineRule="auto"/>
+        <w:ind w:firstLine="708"/>
+        <w:jc w:val="both"/>
+      </w:pPr>
+      <w:r>
+        <w:t xml:space="preserve">Na kraju, započeli smo funkcionalnosti zaposlenika, pa su tako trenutno dovršeni: </w:t>
+      </w:r>
+      <w:r>
+        <w:rPr>
+          <w:b/>
+        </w:rPr>
+        <w:t>pregled informacija o polaznicima</w:t>
+      </w:r>
+      <w:r>
+        <w:t xml:space="preserve">, </w:t>
+      </w:r>
+      <w:r>
+        <w:rPr>
+          <w:b/>
+        </w:rPr>
+        <w:t>registriranje novog polaznika</w:t>
+      </w:r>
       <w:r>
         <w:t xml:space="preserve"> i </w:t>
       </w:r>
-      <w:proofErr w:type="spellStart"/>
-      <w:r>
-        <w:t>KontaktData</w:t>
-      </w:r>
-      <w:proofErr w:type="spellEnd"/>
-      <w:r>
-        <w:t xml:space="preserve"> koje učitavaju podatke o vozilima i kontaktima, te </w:t>
-      </w:r>
-      <w:proofErr w:type="spellStart"/>
-      <w:r>
-        <w:t>VozilaAdapter</w:t>
-      </w:r>
-      <w:proofErr w:type="spellEnd"/>
+      <w:r>
+        <w:rPr>
+          <w:b/>
+        </w:rPr>
+        <w:t>dodjela polaznika instruktoru</w:t>
+      </w:r>
+      <w:r>
+        <w:t>.</w:t>
+      </w:r>
+    </w:p>
+    <w:p>
+      <w:pPr>
+        <w:spacing w:line="360" w:lineRule="auto"/>
+        <w:jc w:val="both"/>
+      </w:pPr>
+    </w:p>
+    <w:p>
+      <w:pPr>
+        <w:spacing w:line="360" w:lineRule="auto"/>
+        <w:jc w:val="both"/>
+      </w:pPr>
+      <w:r>
+        <w:t xml:space="preserve">Za pristup svim sadržajima aplikacija potrebno se prijaviti (logirati) sa </w:t>
+      </w:r>
+      <w:r>
+        <w:rPr>
+          <w:b/>
+        </w:rPr>
+        <w:t>odgovarajućim korisničkim imenom i lozinkom</w:t>
+      </w:r>
+      <w:r>
+        <w:t xml:space="preserve">. Pregledavanje funkcionalnosti neregistriranog korisnika moguće je bez prijave, a za funkcionalnosti polaznika autoškole i </w:t>
+      </w:r>
+      <w:r>
+        <w:t>zaposlenika</w:t>
+      </w:r>
+      <w:r>
+        <w:t xml:space="preserve"> molimo koristiti sljedeće podatke prilikom prijave:</w:t>
+      </w:r>
+    </w:p>
+    <w:p>
+      <w:pPr>
+        <w:spacing w:line="360" w:lineRule="auto"/>
+        <w:jc w:val="both"/>
+        <w:rPr>
+          <w:b/>
+          <w:u w:val="single"/>
+        </w:rPr>
+      </w:pPr>
+      <w:r>
+        <w:rPr>
+          <w:b/>
+          <w:u w:val="single"/>
+        </w:rPr>
+        <w:t>POLAZNIK</w:t>
+      </w:r>
+    </w:p>
+    <w:p>
+      <w:pPr>
+        <w:spacing w:line="360" w:lineRule="auto"/>
+        <w:jc w:val="both"/>
+      </w:pPr>
+      <w:r>
+        <w:t>Polaznik Stipe Nola:</w:t>
+      </w:r>
+    </w:p>
+    <w:p>
+      <w:pPr>
+        <w:spacing w:line="360" w:lineRule="auto"/>
+        <w:jc w:val="both"/>
+      </w:pPr>
+      <w:r>
+        <w:tab/>
+        <w:t>Korisničko ime: snola</w:t>
+      </w:r>
+    </w:p>
+    <w:p>
+      <w:pPr>
+        <w:spacing w:line="360" w:lineRule="auto"/>
+        <w:jc w:val="both"/>
+      </w:pPr>
+      <w:r>
+        <w:tab/>
+        <w:t>Lozinka: snola</w:t>
+      </w:r>
+    </w:p>
+    <w:p>
+      <w:pPr>
+        <w:spacing w:line="360" w:lineRule="auto"/>
+        <w:jc w:val="both"/>
+        <w:rPr>
+          <w:b/>
+          <w:u w:val="single"/>
+        </w:rPr>
+      </w:pPr>
+      <w:r>
+        <w:rPr>
+          <w:b/>
+          <w:u w:val="single"/>
+        </w:rPr>
+        <w:t>ZAPOSLENIK</w:t>
+      </w:r>
+    </w:p>
+    <w:p>
+      <w:pPr>
+        <w:spacing w:line="360" w:lineRule="auto"/>
+        <w:jc w:val="both"/>
+      </w:pPr>
+      <w:r>
+        <w:t>Instruktor Mario Rudolf:</w:t>
+      </w:r>
+    </w:p>
+    <w:p>
+      <w:pPr>
+        <w:spacing w:line="360" w:lineRule="auto"/>
+        <w:jc w:val="both"/>
+      </w:pPr>
+      <w:r>
+        <w:tab/>
+        <w:t>Korisničko ime: mrudolf</w:t>
+      </w:r>
+    </w:p>
+    <w:p>
+      <w:pPr>
+        <w:spacing w:line="360" w:lineRule="auto"/>
+        <w:jc w:val="both"/>
+      </w:pPr>
+      <w:r>
+        <w:tab/>
+        <w:t>Lozinka: mrudolf</w:t>
+      </w:r>
+    </w:p>
+    <w:p>
+      <w:pPr>
+        <w:pStyle w:val="Naslov2"/>
+        <w:rPr>
+          <w:sz w:val="32"/>
+          <w:szCs w:val="32"/>
+        </w:rPr>
+        <w:sectPr>
+          <w:headerReference w:type="default" r:id="rId13"/>
+          <w:footerReference w:type="default" r:id="rId14"/>
+          <w:pgSz w:w="11906" w:h="16838"/>
+          <w:pgMar w:top="1417" w:right="1417" w:bottom="1260" w:left="1417" w:header="708" w:footer="708" w:gutter="0"/>
+          <w:pgNumType w:start="1"/>
+          <w:cols w:space="708"/>
+          <w:docGrid w:linePitch="360"/>
+        </w:sectPr>
+      </w:pPr>
+    </w:p>
+    <w:p>
+      <w:pPr>
+        <w:pStyle w:val="Naslov2"/>
+        <w:spacing w:line="360" w:lineRule="auto"/>
+        <w:jc w:val="both"/>
+        <w:rPr>
+          <w:sz w:val="32"/>
+          <w:szCs w:val="32"/>
+        </w:rPr>
+      </w:pPr>
+      <w:bookmarkStart w:id="6" w:name="_Toc471138835"/>
+      <w:r>
+        <w:rPr>
+          <w:sz w:val="32"/>
+          <w:szCs w:val="32"/>
+        </w:rPr>
+        <w:lastRenderedPageBreak/>
+        <w:t>2.2. Struktura programskog kod</w:t>
+      </w:r>
+      <w:bookmarkEnd w:id="6"/>
+    </w:p>
+    <w:p>
+      <w:pPr>
+        <w:spacing w:line="360" w:lineRule="auto"/>
+        <w:ind w:firstLine="708"/>
+        <w:jc w:val="both"/>
+      </w:pPr>
+      <w:r>
+        <w:t xml:space="preserve">Programski kod aplikacije mDrivingSchool podijeljen je na dva temeljna modula, </w:t>
+      </w:r>
+      <w:r>
+        <w:rPr>
+          <w:b/>
+        </w:rPr>
+        <w:t>app modul</w:t>
+      </w:r>
       <w:r>
         <w:t xml:space="preserve"> i </w:t>
       </w:r>
-      <w:proofErr w:type="spellStart"/>
-      <w:r>
-        <w:t>KontaktAdapter</w:t>
-      </w:r>
-      <w:proofErr w:type="spellEnd"/>
-      <w:r>
-        <w:t xml:space="preserve"> koje omogućuju prikaz tih podataka u samoj aplikaciji.</w:t>
-      </w:r>
-    </w:p>
-    <w:p>
-      <w:pPr>
-        <w:spacing w:line="360" w:lineRule="auto"/>
-        <w:jc w:val="both"/>
-      </w:pPr>
-      <w:r>
-        <w:t>Treba napomenuti da je ovo dijagram klasa prvog sprinta, te da će se on naknadno nadograđivati kroz daljnje poboljšanje aplikacije.</w:t>
-      </w:r>
-    </w:p>
-    <w:p>
-      <w:pPr>
-        <w:spacing w:line="360" w:lineRule="auto"/>
-        <w:jc w:val="both"/>
-      </w:pPr>
-    </w:p>
-    <w:p>
-      <w:pPr>
-        <w:spacing w:line="360" w:lineRule="auto"/>
-        <w:jc w:val="both"/>
+      <w:r>
+        <w:rPr>
+          <w:b/>
+        </w:rPr>
+        <w:t>database modul</w:t>
+      </w:r>
+      <w:r>
+        <w:t xml:space="preserve">. App modul (aplikacijski modul) je glavni modul </w:t>
+      </w:r>
+      <w:r>
+        <w:t>aplikacije</w:t>
+      </w:r>
+      <w:r>
+        <w:t xml:space="preserve"> i u njemu se nalaze sve klase kojima upravlja sama aplikacija. </w:t>
+      </w:r>
+      <w:r>
+        <w:t xml:space="preserve">U root paketu app modula (com.bkl.air.foi.mdrivingschool) nalaze se svi Activity-ji i glavni fragmenti za funkcionalnosti neregistriranog korisnika. Ostale klase nalaze se raspoređene u paketima prikladnog naziva njihovim funkcionalnostima. </w:t>
+      </w:r>
+      <w:r>
+        <w:t xml:space="preserve">Prikaz klasa u app modulu vidljiv je na slici </w:t>
+      </w:r>
+      <w:r>
+        <w:t>2</w:t>
+      </w:r>
+      <w:r>
+        <w:t>.</w:t>
+      </w:r>
+    </w:p>
+    <w:p>
+      <w:pPr>
+        <w:spacing w:line="360" w:lineRule="auto"/>
       </w:pPr>
       <w:r>
         <w:rPr>
@@ -2322,10 +2528,18 @@
           <w:lang w:val="en-US" w:eastAsia="en-US"/>
         </w:rPr>
         <w:drawing>
-          <wp:inline distT="0" distB="0" distL="0" distR="0">
-            <wp:extent cx="5760720" cy="2518410"/>
-            <wp:effectExtent l="0" t="0" r="0" b="0"/>
-            <wp:docPr id="2" name="Slika 2"/>
+          <wp:anchor distT="0" distB="0" distL="114300" distR="114300" simplePos="0" relativeHeight="251658240" behindDoc="0" locked="0" layoutInCell="1" allowOverlap="1" wp14:anchorId="0CCF0AE6" wp14:editId="7DE1BFD7">
+            <wp:simplePos x="0" y="0"/>
+            <wp:positionH relativeFrom="column">
+              <wp:posOffset>899795</wp:posOffset>
+            </wp:positionH>
+            <wp:positionV relativeFrom="paragraph">
+              <wp:align>top</wp:align>
+            </wp:positionV>
+            <wp:extent cx="3987165" cy="3749040"/>
+            <wp:effectExtent l="0" t="0" r="0" b="3810"/>
+            <wp:wrapSquare wrapText="bothSides"/>
+            <wp:docPr id="12" name="Slika 12"/>
             <wp:cNvGraphicFramePr>
               <a:graphicFrameLocks xmlns:a="http://schemas.openxmlformats.org/drawingml/2006/main" noChangeAspect="1"/>
             </wp:cNvGraphicFramePr>
@@ -2333,289 +2547,7 @@
               <a:graphicData uri="http://schemas.openxmlformats.org/drawingml/2006/picture">
                 <pic:pic xmlns:pic="http://schemas.openxmlformats.org/drawingml/2006/picture">
                   <pic:nvPicPr>
-                    <pic:cNvPr id="0" name="dijagram_klasa_prviSprint.jpg"/>
-                    <pic:cNvPicPr/>
-                  </pic:nvPicPr>
-                  <pic:blipFill>
-                    <a:blip r:embed="rId13">
-                      <a:extLst>
-                        <a:ext uri="{28A0092B-C50C-407E-A947-70E740481C1C}">
-                          <a14:useLocalDpi xmlns:a14="http://schemas.microsoft.com/office/drawing/2010/main" val="0"/>
-                        </a:ext>
-                      </a:extLst>
-                    </a:blip>
-                    <a:stretch>
-                      <a:fillRect/>
-                    </a:stretch>
-                  </pic:blipFill>
-                  <pic:spPr>
-                    <a:xfrm>
-                      <a:off x="0" y="0"/>
-                      <a:ext cx="5760720" cy="2518410"/>
-                    </a:xfrm>
-                    <a:prstGeom prst="rect">
-                      <a:avLst/>
-                    </a:prstGeom>
-                  </pic:spPr>
-                </pic:pic>
-              </a:graphicData>
-            </a:graphic>
-          </wp:inline>
-        </w:drawing>
-      </w:r>
-    </w:p>
-    <w:p>
-      <w:pPr>
-        <w:spacing w:line="360" w:lineRule="auto"/>
-        <w:jc w:val="center"/>
-        <w:rPr>
-          <w:i/>
-          <w:sz w:val="22"/>
-          <w:szCs w:val="22"/>
-        </w:rPr>
-      </w:pPr>
-      <w:r>
-        <w:rPr>
-          <w:i/>
-          <w:sz w:val="22"/>
-          <w:szCs w:val="22"/>
-        </w:rPr>
-        <w:t>Slika 2. Dijagram klasa</w:t>
-      </w:r>
-    </w:p>
-    <w:p>
-      <w:pPr>
-        <w:spacing w:after="200" w:line="276" w:lineRule="auto"/>
-      </w:pPr>
-      <w:r>
-        <w:br w:type="page"/>
-      </w:r>
-    </w:p>
-    <w:p>
-      <w:pPr>
-        <w:pStyle w:val="Naslov2"/>
-        <w:rPr>
-          <w:sz w:val="32"/>
-          <w:szCs w:val="32"/>
-        </w:rPr>
-      </w:pPr>
-      <w:bookmarkStart w:id="6" w:name="_Toc466997124"/>
-      <w:r>
-        <w:rPr>
-          <w:sz w:val="32"/>
-          <w:szCs w:val="32"/>
-        </w:rPr>
-        <w:lastRenderedPageBreak/>
-        <w:t>2.2. Podatkovni model (ERA model)</w:t>
-      </w:r>
-      <w:bookmarkEnd w:id="6"/>
-    </w:p>
-    <w:p/>
-    <w:p>
-      <w:pPr>
-        <w:spacing w:line="360" w:lineRule="auto"/>
-        <w:jc w:val="both"/>
-      </w:pPr>
-      <w:r>
-        <w:t>Budući da nam u prvom sprintu nije bila potrebna komunikacija sa bazom podataka, napravljen je ERA model koji prikazuje relacije potrebne za prijavu u aplikaciju, čiji je grafički dizajn forme napravljen u ovom sprintu, a sama funkcionalnost će biti dovršena u sljedećem sprintu.</w:t>
-      </w:r>
-    </w:p>
-    <w:p/>
-    <w:p>
-      <w:pPr>
-        <w:jc w:val="center"/>
-      </w:pPr>
-      <w:r>
-        <w:rPr>
-          <w:noProof/>
-          <w:lang w:val="en-US" w:eastAsia="en-US"/>
-        </w:rPr>
-        <w:drawing>
-          <wp:inline distT="0" distB="0" distL="0" distR="0">
-            <wp:extent cx="3649980" cy="1455420"/>
-            <wp:effectExtent l="0" t="0" r="7620" b="0"/>
-            <wp:docPr id="3" name="Slika 3"/>
-            <wp:cNvGraphicFramePr>
-              <a:graphicFrameLocks xmlns:a="http://schemas.openxmlformats.org/drawingml/2006/main" noChangeAspect="1"/>
-            </wp:cNvGraphicFramePr>
-            <a:graphic xmlns:a="http://schemas.openxmlformats.org/drawingml/2006/main">
-              <a:graphicData uri="http://schemas.openxmlformats.org/drawingml/2006/picture">
-                <pic:pic xmlns:pic="http://schemas.openxmlformats.org/drawingml/2006/picture">
-                  <pic:nvPicPr>
-                    <pic:cNvPr id="0" name="ERA model v1.1.jpg"/>
-                    <pic:cNvPicPr/>
-                  </pic:nvPicPr>
-                  <pic:blipFill>
-                    <a:blip r:embed="rId14">
-                      <a:extLst>
-                        <a:ext uri="{28A0092B-C50C-407E-A947-70E740481C1C}">
-                          <a14:useLocalDpi xmlns:a14="http://schemas.microsoft.com/office/drawing/2010/main" val="0"/>
-                        </a:ext>
-                      </a:extLst>
-                    </a:blip>
-                    <a:stretch>
-                      <a:fillRect/>
-                    </a:stretch>
-                  </pic:blipFill>
-                  <pic:spPr>
-                    <a:xfrm>
-                      <a:off x="0" y="0"/>
-                      <a:ext cx="3649980" cy="1455420"/>
-                    </a:xfrm>
-                    <a:prstGeom prst="rect">
-                      <a:avLst/>
-                    </a:prstGeom>
-                  </pic:spPr>
-                </pic:pic>
-              </a:graphicData>
-            </a:graphic>
-          </wp:inline>
-        </w:drawing>
-      </w:r>
-    </w:p>
-    <w:p>
-      <w:pPr>
-        <w:jc w:val="center"/>
-        <w:rPr>
-          <w:i/>
-          <w:sz w:val="22"/>
-          <w:szCs w:val="22"/>
-        </w:rPr>
-      </w:pPr>
-      <w:r>
-        <w:rPr>
-          <w:i/>
-          <w:sz w:val="22"/>
-          <w:szCs w:val="22"/>
-        </w:rPr>
-        <w:t>Slika 3. ERA model</w:t>
-      </w:r>
-    </w:p>
-    <w:p/>
-    <w:p>
-      <w:pPr>
-        <w:pStyle w:val="Naslov2"/>
-        <w:rPr>
-          <w:sz w:val="32"/>
-          <w:szCs w:val="32"/>
-        </w:rPr>
-      </w:pPr>
-      <w:bookmarkStart w:id="7" w:name="_Toc466997125"/>
-      <w:r>
-        <w:rPr>
-          <w:sz w:val="32"/>
-          <w:szCs w:val="32"/>
-        </w:rPr>
-        <w:t>2.3. Dijagram slučajeva korištenja</w:t>
-      </w:r>
-      <w:bookmarkEnd w:id="7"/>
-    </w:p>
-    <w:p>
-      <w:pPr>
-        <w:spacing w:line="360" w:lineRule="auto"/>
-        <w:jc w:val="both"/>
-      </w:pPr>
-    </w:p>
-    <w:p>
-      <w:pPr>
-        <w:spacing w:line="360" w:lineRule="auto"/>
-        <w:jc w:val="both"/>
-      </w:pPr>
-      <w:r>
-        <w:t xml:space="preserve">Dijagram slučajeva korištenja prvog sprinta je vrlo jednostavan. Imamo </w:t>
-      </w:r>
-      <w:r>
-        <w:t xml:space="preserve">glavnog </w:t>
-      </w:r>
-      <w:proofErr w:type="spellStart"/>
-      <w:r>
-        <w:t>actora</w:t>
-      </w:r>
-      <w:proofErr w:type="spellEnd"/>
-      <w:r>
-        <w:t>,  neregistriranog</w:t>
-      </w:r>
-      <w:r>
-        <w:t xml:space="preserve"> korisnik</w:t>
-      </w:r>
-      <w:r>
-        <w:t>a, koji</w:t>
-      </w:r>
-      <w:r>
-        <w:t xml:space="preserve"> može odabrati sljedeće: početnu stranicu, o nama, kontakte, vozila ili pak </w:t>
-      </w:r>
-      <w:proofErr w:type="spellStart"/>
-      <w:r>
-        <w:t>online</w:t>
-      </w:r>
-      <w:proofErr w:type="spellEnd"/>
-      <w:r>
-        <w:t xml:space="preserve"> upis u autoškolu.</w:t>
-      </w:r>
-      <w:r>
-        <w:t xml:space="preserve"> Tu je još </w:t>
-      </w:r>
-      <w:proofErr w:type="spellStart"/>
-      <w:r>
-        <w:t>WebServer</w:t>
-      </w:r>
-      <w:proofErr w:type="spellEnd"/>
-      <w:r>
-        <w:t xml:space="preserve"> (</w:t>
-      </w:r>
-      <w:proofErr w:type="spellStart"/>
-      <w:r>
-        <w:t>autoskola</w:t>
-      </w:r>
-      <w:proofErr w:type="spellEnd"/>
-      <w:r>
-        <w:t>-</w:t>
-      </w:r>
-      <w:proofErr w:type="spellStart"/>
-      <w:r>
-        <w:t>premuz.hr</w:t>
-      </w:r>
-      <w:proofErr w:type="spellEnd"/>
-      <w:r>
-        <w:t xml:space="preserve">) iz kojeg se dobavljaju slike Kontakata i Vozila. </w:t>
-      </w:r>
-      <w:proofErr w:type="spellStart"/>
-      <w:r>
-        <w:t>Login</w:t>
-      </w:r>
-      <w:proofErr w:type="spellEnd"/>
-      <w:r>
-        <w:t xml:space="preserve"> forma nije uključena u ovaj dijagram, iako postoji, još uvijek nije u </w:t>
-      </w:r>
-      <w:r>
-        <w:t>funkc</w:t>
-      </w:r>
-      <w:r>
-        <w:t>iji.</w:t>
-      </w:r>
-    </w:p>
-    <w:p>
-      <w:pPr>
-        <w:jc w:val="center"/>
-      </w:pPr>
-      <w:r>
-        <w:rPr>
-          <w:noProof/>
-          <w:lang w:val="en-US" w:eastAsia="en-US"/>
-        </w:rPr>
-        <w:drawing>
-          <wp:inline distT="0" distB="0" distL="0" distR="0">
-            <wp:extent cx="4442460" cy="3264758"/>
-            <wp:effectExtent l="0" t="0" r="0" b="0"/>
-            <wp:docPr id="6" name="Slika 6"/>
-            <wp:cNvGraphicFramePr>
-              <a:graphicFrameLocks xmlns:a="http://schemas.openxmlformats.org/drawingml/2006/main" noChangeAspect="1"/>
-            </wp:cNvGraphicFramePr>
-            <a:graphic xmlns:a="http://schemas.openxmlformats.org/drawingml/2006/main">
-              <a:graphicData uri="http://schemas.openxmlformats.org/drawingml/2006/picture">
-                <pic:pic xmlns:pic="http://schemas.openxmlformats.org/drawingml/2006/picture">
-                  <pic:nvPicPr>
-                    <pic:cNvPr id="0" name="mDrivingSchool_use_case_prvi_sprint.jpg"/>
+                    <pic:cNvPr id="0" name="app.png"/>
                     <pic:cNvPicPr/>
                   </pic:nvPicPr>
                   <pic:blipFill>
@@ -2633,7 +2565,7 @@
                   <pic:spPr>
                     <a:xfrm>
                       <a:off x="0" y="0"/>
-                      <a:ext cx="4442460" cy="3264758"/>
+                      <a:ext cx="3987165" cy="3749040"/>
                     </a:xfrm>
                     <a:prstGeom prst="rect">
                       <a:avLst/>
@@ -2642,84 +2574,47 @@
                 </pic:pic>
               </a:graphicData>
             </a:graphic>
-          </wp:inline>
+          </wp:anchor>
         </w:drawing>
       </w:r>
-    </w:p>
-    <w:p>
-      <w:pPr>
+      <w:r>
+        <w:br w:type="textWrapping" w:clear="all"/>
+      </w:r>
+    </w:p>
+    <w:p>
+      <w:pPr>
+        <w:spacing w:line="360" w:lineRule="auto"/>
         <w:jc w:val="center"/>
         <w:rPr>
-          <w:i/>
+          <w:b/>
           <w:sz w:val="22"/>
           <w:szCs w:val="22"/>
         </w:rPr>
       </w:pPr>
       <w:r>
         <w:rPr>
-          <w:i/>
+          <w:b/>
           <w:sz w:val="22"/>
           <w:szCs w:val="22"/>
         </w:rPr>
-        <w:t>Slika 4. Dijagram slučajeva korištenja</w:t>
-      </w:r>
-    </w:p>
-    <w:p>
-      <w:pPr>
-        <w:spacing w:line="360" w:lineRule="auto"/>
-        <w:rPr>
-          <w:sz w:val="32"/>
-          <w:szCs w:val="32"/>
-        </w:rPr>
-      </w:pPr>
-      <w:r>
-        <w:br w:type="page"/>
-      </w:r>
-      <w:bookmarkStart w:id="8" w:name="_Toc466997126"/>
-      <w:r>
-        <w:rPr>
-          <w:rStyle w:val="Naslov2Char"/>
-          <w:sz w:val="32"/>
-          <w:szCs w:val="32"/>
-        </w:rPr>
-        <w:lastRenderedPageBreak/>
-        <w:t>2.4. Prikaz grafičkog</w:t>
-      </w:r>
-      <w:r>
-        <w:rPr>
-          <w:rStyle w:val="Naslov2Char"/>
-          <w:sz w:val="32"/>
-          <w:szCs w:val="32"/>
-        </w:rPr>
-        <w:t xml:space="preserve"> dizajna</w:t>
-      </w:r>
-      <w:r>
-        <w:rPr>
-          <w:rStyle w:val="Naslov2Char"/>
-          <w:sz w:val="32"/>
-          <w:szCs w:val="32"/>
-        </w:rPr>
-        <w:t xml:space="preserve"> sučelja (</w:t>
-      </w:r>
-      <w:proofErr w:type="spellStart"/>
-      <w:r>
-        <w:rPr>
-          <w:rStyle w:val="Naslov2Char"/>
-          <w:sz w:val="32"/>
-          <w:szCs w:val="32"/>
-        </w:rPr>
-        <w:t>mockup</w:t>
-      </w:r>
-      <w:proofErr w:type="spellEnd"/>
-      <w:r>
-        <w:rPr>
-          <w:rStyle w:val="Naslov2Char"/>
-          <w:sz w:val="32"/>
-          <w:szCs w:val="32"/>
-        </w:rPr>
-        <w:t>)</w:t>
-      </w:r>
-      <w:bookmarkEnd w:id="8"/>
+        <w:t xml:space="preserve">Slika </w:t>
+      </w:r>
+      <w:r>
+        <w:rPr>
+          <w:b/>
+          <w:sz w:val="22"/>
+          <w:szCs w:val="22"/>
+        </w:rPr>
+        <w:t>2</w:t>
+      </w:r>
+      <w:r>
+        <w:rPr>
+          <w:b/>
+          <w:sz w:val="22"/>
+          <w:szCs w:val="22"/>
+        </w:rPr>
+        <w:t>. Klase app modula</w:t>
+      </w:r>
     </w:p>
     <w:p>
       <w:pPr>
@@ -2727,53 +2622,16 @@
         <w:jc w:val="both"/>
       </w:pPr>
       <w:r>
-        <w:t xml:space="preserve">Sljedeća slika prikazuje skicu </w:t>
-      </w:r>
-      <w:r>
-        <w:t>grafičkog</w:t>
-      </w:r>
-      <w:r>
-        <w:t xml:space="preserve"> dizajna</w:t>
-      </w:r>
-      <w:r>
-        <w:t xml:space="preserve"> sučelja aplikacije nap</w:t>
-      </w:r>
-      <w:r>
-        <w:t xml:space="preserve">ravljenog pomoću alata </w:t>
-      </w:r>
-      <w:proofErr w:type="spellStart"/>
-      <w:r>
-        <w:t>Balsamic</w:t>
-      </w:r>
-      <w:proofErr w:type="spellEnd"/>
-      <w:r>
         <w:t xml:space="preserve"> </w:t>
       </w:r>
-      <w:proofErr w:type="spellStart"/>
-      <w:r>
-        <w:t>Mockups</w:t>
-      </w:r>
-      <w:proofErr w:type="spellEnd"/>
-      <w:r>
-        <w:t>.</w:t>
-      </w:r>
-      <w:r>
-        <w:t xml:space="preserve"> On je najvećim djelom napravljen prije nego smo krenuli sa programiranjem 1. sprinta kako bi znali točno </w:t>
-      </w:r>
-      <w:r>
-        <w:t>mora grafičko sučelje izgledati.</w:t>
-      </w:r>
-    </w:p>
-    <w:p>
-      <w:pPr>
-        <w:spacing w:line="360" w:lineRule="auto"/>
-        <w:jc w:val="both"/>
-      </w:pPr>
-    </w:p>
-    <w:p>
-      <w:pPr>
-        <w:spacing w:line="360" w:lineRule="auto"/>
-        <w:jc w:val="both"/>
+      <w:r>
+        <w:t>Drugi modul u aplikaciji naziva se database modul, a u njemu su smještene entitetske klase i klase za spajanje s bazom podataka. Prikaz klasa database modula vidljiv je na slici 3.</w:t>
+      </w:r>
+    </w:p>
+    <w:p>
+      <w:pPr>
+        <w:spacing w:line="360" w:lineRule="auto"/>
+        <w:jc w:val="center"/>
       </w:pPr>
       <w:r>
         <w:rPr>
@@ -2782,9 +2640,9 @@
         </w:rPr>
         <w:drawing>
           <wp:inline distT="0" distB="0" distL="0" distR="0">
-            <wp:extent cx="6274145" cy="3383280"/>
-            <wp:effectExtent l="0" t="0" r="0" b="7620"/>
-            <wp:docPr id="7" name="Slika 7"/>
+            <wp:extent cx="2636980" cy="1767840"/>
+            <wp:effectExtent l="0" t="0" r="0" b="3810"/>
+            <wp:docPr id="13" name="Slika 13"/>
             <wp:cNvGraphicFramePr>
               <a:graphicFrameLocks xmlns:a="http://schemas.openxmlformats.org/drawingml/2006/main" noChangeAspect="1"/>
             </wp:cNvGraphicFramePr>
@@ -2792,11 +2650,11 @@
               <a:graphicData uri="http://schemas.openxmlformats.org/drawingml/2006/picture">
                 <pic:pic xmlns:pic="http://schemas.openxmlformats.org/drawingml/2006/picture">
                   <pic:nvPicPr>
-                    <pic:cNvPr id="0" name="mu.png"/>
+                    <pic:cNvPr id="0" name="database.PNG"/>
                     <pic:cNvPicPr/>
                   </pic:nvPicPr>
                   <pic:blipFill>
-                    <a:blip r:embed="rId16" cstate="print">
+                    <a:blip r:embed="rId16">
                       <a:extLst>
                         <a:ext uri="{28A0092B-C50C-407E-A947-70E740481C1C}">
                           <a14:useLocalDpi xmlns:a14="http://schemas.microsoft.com/office/drawing/2010/main" val="0"/>
@@ -2810,7 +2668,7 @@
                   <pic:spPr>
                     <a:xfrm>
                       <a:off x="0" y="0"/>
-                      <a:ext cx="6274145" cy="3383280"/>
+                      <a:ext cx="2637210" cy="1767994"/>
                     </a:xfrm>
                     <a:prstGeom prst="rect">
                       <a:avLst/>
@@ -2828,127 +2686,363 @@
         <w:spacing w:line="360" w:lineRule="auto"/>
         <w:jc w:val="center"/>
         <w:rPr>
-          <w:i/>
+          <w:b/>
           <w:sz w:val="22"/>
           <w:szCs w:val="22"/>
         </w:rPr>
       </w:pPr>
       <w:r>
         <w:rPr>
-          <w:i/>
+          <w:b/>
           <w:sz w:val="22"/>
           <w:szCs w:val="22"/>
         </w:rPr>
-        <w:t xml:space="preserve">Slika 5. </w:t>
-      </w:r>
-      <w:proofErr w:type="spellStart"/>
-      <w:r>
-        <w:rPr>
-          <w:i/>
+        <w:t xml:space="preserve">Slika </w:t>
+      </w:r>
+      <w:r>
+        <w:rPr>
+          <w:b/>
           <w:sz w:val="22"/>
           <w:szCs w:val="22"/>
         </w:rPr>
-        <w:t>Mockup</w:t>
-      </w:r>
-      <w:proofErr w:type="spellEnd"/>
-    </w:p>
-    <w:p>
-      <w:pPr>
-        <w:spacing w:line="360" w:lineRule="auto"/>
-        <w:jc w:val="both"/>
-      </w:pPr>
-    </w:p>
-    <w:p>
-      <w:pPr>
-        <w:spacing w:line="360" w:lineRule="auto"/>
-        <w:jc w:val="both"/>
-      </w:pPr>
-    </w:p>
-    <w:p>
-      <w:pPr>
-        <w:spacing w:line="360" w:lineRule="auto"/>
-        <w:jc w:val="both"/>
-      </w:pPr>
-    </w:p>
-    <w:p>
-      <w:pPr>
-        <w:spacing w:after="200" w:line="276" w:lineRule="auto"/>
-      </w:pPr>
-    </w:p>
-    <w:p>
-      <w:pPr>
-        <w:spacing w:after="200" w:line="276" w:lineRule="auto"/>
-        <w:rPr>
-          <w:rFonts w:eastAsiaTheme="majorEastAsia" w:cstheme="majorBidi"/>
-          <w:b/>
-          <w:bCs/>
+        <w:t>3</w:t>
+      </w:r>
+      <w:r>
+        <w:rPr>
+          <w:b/>
+          <w:sz w:val="22"/>
+          <w:szCs w:val="22"/>
+        </w:rPr>
+        <w:t>. Klase database modula</w:t>
+      </w:r>
+    </w:p>
+    <w:p>
+      <w:pPr>
+        <w:spacing w:line="360" w:lineRule="auto"/>
+      </w:pPr>
+      <w:r>
+        <w:lastRenderedPageBreak/>
+        <w:t xml:space="preserve">Iako u aplikaciji koristimo web servis za dohvat podataka o korisnicima, odlučili smo da ne radimo poseban </w:t>
+      </w:r>
+      <w:r>
+        <w:rPr>
+          <w:b/>
+        </w:rPr>
+        <w:t>modul</w:t>
+      </w:r>
+      <w:r>
+        <w:rPr>
+          <w:b/>
+        </w:rPr>
+        <w:t xml:space="preserve"> </w:t>
+      </w:r>
+      <w:r>
+        <w:rPr>
+          <w:b/>
+        </w:rPr>
+        <w:t xml:space="preserve">webservice </w:t>
+      </w:r>
+      <w:r>
+        <w:t>iz razloga što bi nam u tom modulu moral</w:t>
+      </w:r>
+      <w:r>
+        <w:t>e</w:t>
+      </w:r>
+      <w:r>
+        <w:t xml:space="preserve"> biti samo </w:t>
+      </w:r>
+      <w:r>
+        <w:t>dvije slične klase</w:t>
+      </w:r>
+      <w:r>
+        <w:t>, RetriveData</w:t>
+      </w:r>
+      <w:r>
+        <w:t xml:space="preserve"> i LoginData (koje se trenutno nalaze</w:t>
+      </w:r>
+      <w:r>
+        <w:t xml:space="preserve"> u app modulu pod paketom helpers, slika 2), pa da ne opterećujemo aplikaciju novim modulom bez razloga.</w:t>
+      </w:r>
+    </w:p>
+    <w:p>
+      <w:pPr>
+        <w:spacing w:line="360" w:lineRule="auto"/>
+        <w:rPr>
+          <w:sz w:val="22"/>
+          <w:szCs w:val="22"/>
+        </w:rPr>
+      </w:pPr>
+    </w:p>
+    <w:p>
+      <w:pPr>
+        <w:pStyle w:val="Naslov2"/>
+        <w:rPr>
           <w:sz w:val="32"/>
           <w:szCs w:val="32"/>
         </w:rPr>
       </w:pPr>
+      <w:bookmarkStart w:id="7" w:name="_Toc471138836"/>
       <w:r>
         <w:rPr>
           <w:sz w:val="32"/>
           <w:szCs w:val="32"/>
         </w:rPr>
-        <w:br w:type="page"/>
-      </w:r>
-    </w:p>
-    <w:p>
-      <w:pPr>
-        <w:pStyle w:val="Naslov2"/>
-        <w:spacing w:line="360" w:lineRule="auto"/>
+        <w:t>2.</w:t>
+      </w:r>
+      <w:r>
         <w:rPr>
           <w:sz w:val="32"/>
           <w:szCs w:val="32"/>
         </w:rPr>
-      </w:pPr>
-      <w:bookmarkStart w:id="9" w:name="_Toc466997127"/>
+        <w:t>3</w:t>
+      </w:r>
       <w:r>
         <w:rPr>
           <w:sz w:val="32"/>
           <w:szCs w:val="32"/>
         </w:rPr>
+        <w:t>. Dijagram klasa</w:t>
+      </w:r>
+      <w:bookmarkEnd w:id="7"/>
+    </w:p>
+    <w:p>
+      <w:pPr>
+        <w:spacing w:after="200" w:line="276" w:lineRule="auto"/>
+      </w:pPr>
+    </w:p>
+    <w:p>
+      <w:pPr>
+        <w:spacing w:line="360" w:lineRule="auto"/>
+        <w:ind w:firstLine="708"/>
+      </w:pPr>
+      <w:r>
+        <w:t>Dijagram klasa je jedan od standardnih UML 2.0 dijagrama koji opisuje strukturu sustava na način da detaljno prikazuje klase unutar sustava, njihove atribute, metode i odnose među klasama.</w:t>
+      </w:r>
+      <w:r>
+        <w:t xml:space="preserve"> </w:t>
+      </w:r>
+      <w:r>
+        <w:t xml:space="preserve">Za izradu dijagrama klasa koristili smo besplatan plug-in za android studio pod nazivom </w:t>
+      </w:r>
+      <w:r>
+        <w:rPr>
+          <w:b/>
+        </w:rPr>
+        <w:t>simpleUML</w:t>
+      </w:r>
+      <w:r>
+        <w:rPr>
+          <w:rStyle w:val="Referencafusnote"/>
+          <w:b/>
+        </w:rPr>
+        <w:footnoteReference w:id="1"/>
+      </w:r>
+      <w:r>
+        <w:t>.</w:t>
+      </w:r>
+      <w:r>
+        <w:t xml:space="preserve"> Alat sam </w:t>
+      </w:r>
+      <w:r>
+        <w:t>prebacuje</w:t>
+      </w:r>
+      <w:r>
+        <w:t xml:space="preserve"> sve klase </w:t>
+      </w:r>
+      <w:r>
+        <w:t xml:space="preserve">iz aplikacije </w:t>
+      </w:r>
+      <w:r>
+        <w:t xml:space="preserve">u dijagram klasa i generira veze među njima. Jedini problem je čitljivost, budući da ima puno klasa, a alat sve klase </w:t>
+      </w:r>
+      <w:r>
+        <w:t xml:space="preserve">stavlja </w:t>
+      </w:r>
+      <w:r>
+        <w:t xml:space="preserve"> jednu na drugu</w:t>
+      </w:r>
+      <w:r>
+        <w:t xml:space="preserve"> pa treba sve klase i veze među njima samostalno prostorno posložiti.</w:t>
+      </w:r>
+    </w:p>
+    <w:p>
+      <w:pPr>
+        <w:spacing w:line="360" w:lineRule="auto"/>
+        <w:ind w:firstLine="708"/>
+      </w:pPr>
+      <w:r>
+        <w:t xml:space="preserve">Za prikaz </w:t>
+      </w:r>
+      <w:r>
+        <w:t xml:space="preserve">trenutnog stanja </w:t>
+      </w:r>
+      <w:r>
+        <w:t xml:space="preserve">sustava aplikacije </w:t>
+      </w:r>
+      <w:r>
+        <w:t>mDrivingSchool</w:t>
+      </w:r>
+      <w:r>
+        <w:t xml:space="preserve"> preko dijagrama klasa potrebno je prikazati ukupno</w:t>
+      </w:r>
+      <w:r>
+        <w:t xml:space="preserve"> 39 klasa (slika </w:t>
+      </w:r>
+      <w:r>
+        <w:t>4</w:t>
+      </w:r>
+      <w:r>
+        <w:t>).</w:t>
+      </w:r>
+      <w:r>
+        <w:t xml:space="preserve"> Pokušali smo posložiti klase u dijagramu kako bi se sve veze među klasama što bolje vidjele, no budući da se radi o</w:t>
+      </w:r>
+      <w:r>
+        <w:t xml:space="preserve"> jako velikom dijagramu savršeni prostorni</w:t>
+      </w:r>
+      <w:r>
+        <w:t xml:space="preserve"> raz</w:t>
+      </w:r>
+      <w:r>
+        <w:t>mještaj</w:t>
+      </w:r>
+      <w:r>
+        <w:t xml:space="preserve"> je teško postići. </w:t>
+      </w:r>
+    </w:p>
+    <w:p>
+      <w:pPr>
+        <w:spacing w:line="360" w:lineRule="auto"/>
+      </w:pPr>
+      <w:r>
+        <w:t xml:space="preserve">Od </w:t>
+      </w:r>
+      <w:r>
+        <w:t>spomenutih</w:t>
+      </w:r>
+      <w:r>
+        <w:t xml:space="preserve"> 39 klasa, njih 4 su aktivnosti i one su prikazane narančastom bojom, njih 15 su fragmenti i označeni su zelenom bojom, dok je ostalih </w:t>
+      </w:r>
+      <w:r>
+        <w:t>20 pomoćnih klasa označeno plavom bojom.</w:t>
+      </w:r>
+      <w:r>
+        <w:t xml:space="preserve"> </w:t>
+      </w:r>
+    </w:p>
+    <w:p>
+      <w:pPr>
+        <w:spacing w:line="360" w:lineRule="auto"/>
+        <w:ind w:firstLine="708"/>
+      </w:pPr>
+      <w:r>
+        <w:t>MainActivity je glavna aktivnost</w:t>
+      </w:r>
+      <w:r>
+        <w:t xml:space="preserve"> (activity)</w:t>
+      </w:r>
+      <w:r>
+        <w:t xml:space="preserve"> u aplikaciji i ona se pokreće </w:t>
+      </w:r>
+      <w:r>
+        <w:t>prilikom pokretanja</w:t>
+      </w:r>
+      <w:r>
+        <w:t xml:space="preserve"> </w:t>
+      </w:r>
+      <w:r>
+        <w:t>aplikacije</w:t>
+      </w:r>
+      <w:r>
+        <w:t xml:space="preserve">. Pomoću nje moguće je pristupiti svim fragmentima koji su namijenjeni neregistriranim korisnicima: OnamaFragment, KontaktFragment, VozilaFragment, OnlinePrijavaFragment, </w:t>
+      </w:r>
+      <w:r>
+        <w:t xml:space="preserve">MapFragment, </w:t>
+      </w:r>
+      <w:r>
+        <w:t xml:space="preserve">TestoviMainFragment </w:t>
+      </w:r>
+      <w:r>
+        <w:t xml:space="preserve">i </w:t>
+      </w:r>
+      <w:r>
+        <w:t>MainScreenFragment. Isto tako, preko MainActivity-a je moguće doći do LoginActivity-a koji je sljedeća aktivnost sa kojom se korisnik može susresti prilikom korištenja aplikacije. Ukoliko se korisnik prijavi kao polaznik, otvara mu se nova aktivnost, TraineeActivity, zajedno sa početnim fragmentom</w:t>
+      </w:r>
+      <w:r>
+        <w:t xml:space="preserve"> te aktivnosti, TraineeMSFragment. Ovdje polaznik</w:t>
+      </w:r>
+      <w:r>
+        <w:t xml:space="preserve"> trenutno</w:t>
+      </w:r>
+      <w:r>
+        <w:t xml:space="preserve"> može pristupiti preko Navigation Drawer-a većini fragmenata koje je mogao i na MainScreenFragment-u. Ako </w:t>
+      </w:r>
+      <w:r>
+        <w:t>s</w:t>
+      </w:r>
+      <w:r>
+        <w:t xml:space="preserve">e pak korisnik prijavi kao zaposlenik, osim gotovo svih fragmenata dostupnih preko MainActivity-a, zaposlenik može pristupiti sljedećim fragmentima: MainEmployeeFragment, </w:t>
+      </w:r>
+      <w:r>
         <w:lastRenderedPageBreak/>
-        <w:t>2.5. Prikaz skice ob</w:t>
-      </w:r>
-      <w:r>
-        <w:rPr>
-          <w:sz w:val="32"/>
-          <w:szCs w:val="32"/>
-        </w:rPr>
-        <w:t>jektno-orijentirane analize 1. s</w:t>
-      </w:r>
-      <w:r>
-        <w:rPr>
-          <w:sz w:val="32"/>
-          <w:szCs w:val="32"/>
-        </w:rPr>
-        <w:t>printa</w:t>
-      </w:r>
-      <w:bookmarkEnd w:id="9"/>
-    </w:p>
-    <w:p>
-      <w:pPr>
-        <w:spacing w:line="360" w:lineRule="auto"/>
-      </w:pPr>
-      <w:r>
-        <w:t xml:space="preserve">Kao što vidimo, </w:t>
-      </w:r>
-      <w:r>
-        <w:t xml:space="preserve">na skici objektno-orijentirane analize 1. sprinta </w:t>
-      </w:r>
-      <w:r>
-        <w:t>prikazane su sve važnije klase zajedno sa ukupno tri različite odgovornosti: aplikacija, baza podataka i e-mail.</w:t>
-      </w:r>
-      <w:r>
-        <w:t xml:space="preserve"> Budući da je ovo samo skica, zbog jednostavnosti nisu uvrštavani atributi, metode ni posebne veze.</w:t>
-      </w:r>
-    </w:p>
-    <w:p>
-      <w:pPr>
-        <w:spacing w:line="360" w:lineRule="auto"/>
-      </w:pPr>
+        <w:t>MyTraineesFragment, TraineeDetails, AddNewTraineeFragment i AssignTraineeToEmployeeFragment.</w:t>
+      </w:r>
+      <w:r>
+        <w:t xml:space="preserve"> Što se pak tiče pomoćnih klasa koje su obojane plavom bojom, tu imamo nekoliko klasa adaptera koje pripremaju podatke za prikaz na zaslon</w:t>
+      </w:r>
+      <w:r>
+        <w:t xml:space="preserve"> (npr. VozilaAdapter)</w:t>
+      </w:r>
+      <w:r>
+        <w:t>, nekoliko kl</w:t>
+      </w:r>
+      <w:r>
+        <w:t>asa za generiranje podataka (npr. VozilaData) i nekoliko klasa koje su općenito klase programske logike aplikacije (npr. StartFragment).</w:t>
+      </w:r>
+    </w:p>
+    <w:p>
+      <w:pPr>
+        <w:spacing w:line="360" w:lineRule="auto"/>
+        <w:sectPr>
+          <w:pgSz w:w="11906" w:h="16838"/>
+          <w:pgMar w:top="1417" w:right="1417" w:bottom="1260" w:left="1417" w:header="708" w:footer="708" w:gutter="0"/>
+          <w:cols w:space="708"/>
+          <w:docGrid w:linePitch="360"/>
+        </w:sectPr>
+      </w:pPr>
+      <w:r>
+        <w:t xml:space="preserve">Sve gore navedene klase pripadaju </w:t>
+      </w:r>
+      <w:r>
+        <w:rPr>
+          <w:b/>
+        </w:rPr>
+        <w:t>app modulu</w:t>
+      </w:r>
+      <w:r>
+        <w:t xml:space="preserve"> </w:t>
+      </w:r>
+      <w:r>
+        <w:t xml:space="preserve">naše aplikacije. Osim app modula imamo i </w:t>
+      </w:r>
+      <w:r>
+        <w:rPr>
+          <w:b/>
+        </w:rPr>
+        <w:t>database modul</w:t>
+      </w:r>
+      <w:r>
+        <w:t xml:space="preserve"> gdje se n</w:t>
+      </w:r>
+      <w:r>
+        <w:t>alaze</w:t>
+      </w:r>
+      <w:r>
+        <w:t xml:space="preserve"> sljedeće klase: Kontakt, Korisnik, MainDatabase, Pitanje, TipPitanja i Vozilo.</w:t>
+      </w:r>
+      <w:r>
+        <w:t xml:space="preserve"> </w:t>
+      </w:r>
     </w:p>
     <w:p>
       <w:r>
@@ -2956,11 +3050,12 @@
           <w:noProof/>
           <w:lang w:val="en-US" w:eastAsia="en-US"/>
         </w:rPr>
+        <w:lastRenderedPageBreak/>
         <w:drawing>
           <wp:inline distT="0" distB="0" distL="0" distR="0">
-            <wp:extent cx="6203852" cy="3467100"/>
-            <wp:effectExtent l="0" t="0" r="6985" b="0"/>
-            <wp:docPr id="5" name="Slika 5"/>
+            <wp:extent cx="8915400" cy="5486400"/>
+            <wp:effectExtent l="0" t="0" r="0" b="0"/>
+            <wp:docPr id="2" name="Slika 2"/>
             <wp:cNvGraphicFramePr>
               <a:graphicFrameLocks xmlns:a="http://schemas.openxmlformats.org/drawingml/2006/main" noChangeAspect="1"/>
             </wp:cNvGraphicFramePr>
@@ -2968,7 +3063,7 @@
               <a:graphicData uri="http://schemas.openxmlformats.org/drawingml/2006/picture">
                 <pic:pic xmlns:pic="http://schemas.openxmlformats.org/drawingml/2006/picture">
                   <pic:nvPicPr>
-                    <pic:cNvPr id="0" name="IMAG0476.jpg"/>
+                    <pic:cNvPr id="0" name="class_diagram_faze_2.jpg"/>
                     <pic:cNvPicPr/>
                   </pic:nvPicPr>
                   <pic:blipFill>
@@ -2986,7 +3081,7 @@
                   <pic:spPr>
                     <a:xfrm>
                       <a:off x="0" y="0"/>
-                      <a:ext cx="6203852" cy="3467100"/>
+                      <a:ext cx="8917553" cy="5487725"/>
                     </a:xfrm>
                     <a:prstGeom prst="rect">
                       <a:avLst/>
@@ -3001,28 +3096,751 @@
     </w:p>
     <w:p>
       <w:pPr>
+        <w:spacing w:line="360" w:lineRule="auto"/>
         <w:jc w:val="center"/>
         <w:rPr>
-          <w:i/>
+          <w:b/>
           <w:sz w:val="22"/>
           <w:szCs w:val="22"/>
         </w:rPr>
-      </w:pPr>
-      <w:r>
-        <w:rPr>
-          <w:i/>
+        <w:sectPr>
+          <w:pgSz w:w="16838" w:h="11906" w:orient="landscape"/>
+          <w:pgMar w:top="1417" w:right="1260" w:bottom="1417" w:left="1417" w:header="708" w:footer="708" w:gutter="0"/>
+          <w:cols w:space="708"/>
+          <w:docGrid w:linePitch="360"/>
+        </w:sectPr>
+      </w:pPr>
+      <w:r>
+        <w:rPr>
+          <w:b/>
           <w:sz w:val="22"/>
           <w:szCs w:val="22"/>
         </w:rPr>
-        <w:t>Slika 6. OOA – 1. sprint</w:t>
-      </w:r>
+        <w:t xml:space="preserve">Slika </w:t>
+      </w:r>
+      <w:r>
+        <w:rPr>
+          <w:b/>
+          <w:sz w:val="22"/>
+          <w:szCs w:val="22"/>
+        </w:rPr>
+        <w:t>4</w:t>
+      </w:r>
+      <w:r>
+        <w:rPr>
+          <w:b/>
+          <w:sz w:val="22"/>
+          <w:szCs w:val="22"/>
+        </w:rPr>
+        <w:t xml:space="preserve">. Dijagram </w:t>
+      </w:r>
+      <w:r>
+        <w:rPr>
+          <w:b/>
+          <w:sz w:val="22"/>
+          <w:szCs w:val="22"/>
+        </w:rPr>
+        <w:t>klasa aplikacije mDrivingSchool</w:t>
+      </w:r>
+    </w:p>
+    <w:p>
+      <w:pPr>
+        <w:pStyle w:val="Naslov2"/>
+        <w:spacing w:line="360" w:lineRule="auto"/>
+        <w:jc w:val="both"/>
+        <w:rPr>
+          <w:sz w:val="32"/>
+          <w:szCs w:val="32"/>
+        </w:rPr>
+      </w:pPr>
+      <w:bookmarkStart w:id="8" w:name="_Toc471138837"/>
+      <w:r>
+        <w:rPr>
+          <w:sz w:val="32"/>
+          <w:szCs w:val="32"/>
+        </w:rPr>
+        <w:lastRenderedPageBreak/>
+        <w:t>2.</w:t>
+      </w:r>
+      <w:r>
+        <w:rPr>
+          <w:sz w:val="32"/>
+          <w:szCs w:val="32"/>
+        </w:rPr>
+        <w:t>4</w:t>
+      </w:r>
+      <w:r>
+        <w:rPr>
+          <w:sz w:val="32"/>
+          <w:szCs w:val="32"/>
+        </w:rPr>
+        <w:t>. Podatkovni model (ERA model)</w:t>
+      </w:r>
+      <w:bookmarkEnd w:id="8"/>
+    </w:p>
+    <w:p>
+      <w:pPr>
+        <w:spacing w:line="360" w:lineRule="auto"/>
+        <w:jc w:val="both"/>
+      </w:pPr>
+    </w:p>
+    <w:p>
+      <w:pPr>
+        <w:spacing w:line="360" w:lineRule="auto"/>
+        <w:ind w:firstLine="708"/>
+        <w:jc w:val="both"/>
+      </w:pPr>
+      <w:r>
+        <w:t>Na slici je prikazan ERA model (slika 5). Prikazane su sve tablice i sve veze koje se koriste pri realizaciji  projektnog rješenja. Tablice se nalaze na phpMyAdmin-u te preko web servisa koji je samostalno izrađen dohvaćamo potrebne podatke. Tablice vozilo,</w:t>
+      </w:r>
+      <w:r>
+        <w:t xml:space="preserve"> pitanje, tip_pitanja i kontakt</w:t>
+      </w:r>
+      <w:r>
+        <w:t xml:space="preserve"> su u lokalnoj bazi te se koriste za prikaz informacija o autoškoli kao što i nazivi tablica govore. Bitno je da ti podaci budu dostupni bez obzira na dostupnost Interneta.</w:t>
+      </w:r>
+    </w:p>
+    <w:p>
+      <w:pPr>
+        <w:spacing w:line="360" w:lineRule="auto"/>
+        <w:jc w:val="both"/>
+      </w:pPr>
+      <w:r>
+        <w:t>Pitanja su također u lokalnoj bazi iz istoga razloga te tako korisnik može uvijek testirati svoje znanje. Tablica korisnik koriste sve bitne podatke za rad aplikacije. Veza više na više s tablicom instruktor nam omogućuje dodjeljivanje polaznika instruktora kao i brisanje polaznika od strane njegovog instruktora.</w:t>
+      </w:r>
+    </w:p>
+    <w:p>
+      <w:pPr>
+        <w:spacing w:line="360" w:lineRule="auto"/>
+        <w:jc w:val="both"/>
+      </w:pPr>
+    </w:p>
+    <w:p>
+      <w:pPr>
+        <w:jc w:val="center"/>
+      </w:pPr>
+      <w:r>
+        <w:rPr>
+          <w:noProof/>
+          <w:lang w:val="en-US" w:eastAsia="en-US"/>
+        </w:rPr>
+        <w:drawing>
+          <wp:inline distT="0" distB="0" distL="0" distR="0">
+            <wp:extent cx="5760720" cy="2371725"/>
+            <wp:effectExtent l="0" t="0" r="0" b="9525"/>
+            <wp:docPr id="11" name="Slika 11"/>
+            <wp:cNvGraphicFramePr>
+              <a:graphicFrameLocks xmlns:a="http://schemas.openxmlformats.org/drawingml/2006/main" noChangeAspect="1"/>
+            </wp:cNvGraphicFramePr>
+            <a:graphic xmlns:a="http://schemas.openxmlformats.org/drawingml/2006/main">
+              <a:graphicData uri="http://schemas.openxmlformats.org/drawingml/2006/picture">
+                <pic:pic xmlns:pic="http://schemas.openxmlformats.org/drawingml/2006/picture">
+                  <pic:nvPicPr>
+                    <pic:cNvPr id="0" name="ERA model v1.1.jpg"/>
+                    <pic:cNvPicPr/>
+                  </pic:nvPicPr>
+                  <pic:blipFill>
+                    <a:blip r:embed="rId18">
+                      <a:extLst>
+                        <a:ext uri="{28A0092B-C50C-407E-A947-70E740481C1C}">
+                          <a14:useLocalDpi xmlns:a14="http://schemas.microsoft.com/office/drawing/2010/main" val="0"/>
+                        </a:ext>
+                      </a:extLst>
+                    </a:blip>
+                    <a:stretch>
+                      <a:fillRect/>
+                    </a:stretch>
+                  </pic:blipFill>
+                  <pic:spPr>
+                    <a:xfrm>
+                      <a:off x="0" y="0"/>
+                      <a:ext cx="5760720" cy="2371725"/>
+                    </a:xfrm>
+                    <a:prstGeom prst="rect">
+                      <a:avLst/>
+                    </a:prstGeom>
+                  </pic:spPr>
+                </pic:pic>
+              </a:graphicData>
+            </a:graphic>
+          </wp:inline>
+        </w:drawing>
+      </w:r>
+    </w:p>
+    <w:p>
+      <w:pPr>
+        <w:jc w:val="center"/>
+        <w:rPr>
+          <w:b/>
+          <w:sz w:val="22"/>
+          <w:szCs w:val="22"/>
+        </w:rPr>
+      </w:pPr>
+      <w:r>
+        <w:rPr>
+          <w:b/>
+          <w:sz w:val="22"/>
+          <w:szCs w:val="22"/>
+        </w:rPr>
+        <w:t xml:space="preserve">Slika </w:t>
+      </w:r>
+      <w:r>
+        <w:rPr>
+          <w:b/>
+          <w:sz w:val="22"/>
+          <w:szCs w:val="22"/>
+        </w:rPr>
+        <w:t>5</w:t>
+      </w:r>
+      <w:r>
+        <w:rPr>
+          <w:b/>
+          <w:sz w:val="22"/>
+          <w:szCs w:val="22"/>
+        </w:rPr>
+        <w:t>. ERA model</w:t>
+      </w:r>
+      <w:r>
+        <w:rPr>
+          <w:b/>
+          <w:sz w:val="22"/>
+          <w:szCs w:val="22"/>
+        </w:rPr>
+        <w:t xml:space="preserve"> lokalne baze i web </w:t>
+      </w:r>
+      <w:r>
+        <w:rPr>
+          <w:b/>
+          <w:sz w:val="22"/>
+          <w:szCs w:val="22"/>
+        </w:rPr>
+        <w:t>servera</w:t>
+      </w:r>
+    </w:p>
+    <w:p/>
+    <w:p>
+      <w:pPr>
+        <w:spacing w:after="200" w:line="276" w:lineRule="auto"/>
+        <w:rPr>
+          <w:rFonts w:eastAsiaTheme="majorEastAsia" w:cstheme="majorBidi"/>
+          <w:b/>
+          <w:bCs/>
+          <w:sz w:val="32"/>
+          <w:szCs w:val="32"/>
+        </w:rPr>
+      </w:pPr>
+    </w:p>
+    <w:p>
+      <w:pPr>
+        <w:pStyle w:val="Naslov2"/>
+        <w:rPr>
+          <w:sz w:val="32"/>
+          <w:szCs w:val="32"/>
+        </w:rPr>
+      </w:pPr>
+      <w:bookmarkStart w:id="9" w:name="_Toc471138838"/>
+      <w:r>
+        <w:rPr>
+          <w:sz w:val="32"/>
+          <w:szCs w:val="32"/>
+        </w:rPr>
+        <w:t>2.</w:t>
+      </w:r>
+      <w:r>
+        <w:rPr>
+          <w:sz w:val="32"/>
+          <w:szCs w:val="32"/>
+        </w:rPr>
+        <w:t>5</w:t>
+      </w:r>
+      <w:r>
+        <w:rPr>
+          <w:sz w:val="32"/>
+          <w:szCs w:val="32"/>
+        </w:rPr>
+        <w:t>. Dijagram slučajeva korištenja</w:t>
+      </w:r>
+      <w:bookmarkEnd w:id="9"/>
+    </w:p>
+    <w:p>
+      <w:pPr>
+        <w:spacing w:line="360" w:lineRule="auto"/>
+        <w:jc w:val="both"/>
+      </w:pPr>
+    </w:p>
+    <w:p>
+      <w:pPr>
+        <w:spacing w:line="360" w:lineRule="auto"/>
+        <w:ind w:firstLine="708"/>
+        <w:jc w:val="both"/>
+      </w:pPr>
+      <w:r>
+        <w:t xml:space="preserve">Dijagram slučajeva korištenja </w:t>
+      </w:r>
+      <w:r>
+        <w:t>druge faze</w:t>
+      </w:r>
+      <w:r>
+        <w:t xml:space="preserve"> (slika </w:t>
+      </w:r>
+      <w:r>
+        <w:t>6</w:t>
+      </w:r>
+      <w:r>
+        <w:t>)</w:t>
+      </w:r>
+      <w:r>
+        <w:t xml:space="preserve"> dosta je složeniji u odnosu na isti dijagram prve faze. Za početak vidimo da imamo 3 </w:t>
+      </w:r>
+      <w:r>
+        <w:t xml:space="preserve">glavna actora i uočavamo generalizaciju gdje polaznik i zaposlenik autoškole imaju sve mogućnosti kao i treći actor, neregistrirani korisnik, uz naravno neke svoje dodatne. </w:t>
+      </w:r>
+    </w:p>
+    <w:p>
+      <w:pPr>
+        <w:spacing w:line="360" w:lineRule="auto"/>
+        <w:ind w:firstLine="708"/>
+        <w:jc w:val="both"/>
+      </w:pPr>
+      <w:r>
+        <w:t xml:space="preserve">Neregistrirani korisnik može birati između početnog zaslona, o nama, vozila, kontakata, </w:t>
+      </w:r>
+      <w:r>
+        <w:t xml:space="preserve">online upisa u autoškolu, testova znanja, lokacije na mapi, ili pak prijave u </w:t>
+      </w:r>
+      <w:r>
+        <w:lastRenderedPageBreak/>
+        <w:t xml:space="preserve">aplikaciju. Zbog slika na fragmentima </w:t>
+      </w:r>
+      <w:r>
+        <w:t>vozila i kontakti koje koristi P</w:t>
+      </w:r>
+      <w:r>
+        <w:t>icasso</w:t>
+      </w:r>
+      <w:r>
+        <w:rPr>
+          <w:rStyle w:val="Referencafusnote"/>
+        </w:rPr>
+        <w:footnoteReference w:id="2"/>
+      </w:r>
+      <w:r>
+        <w:t xml:space="preserve"> mora se kontaktirati autoskola-premuz.hr Webserver. Ovdje također imamo actora DBMS koji predstavlja lokalnu bazu podataka koja se kontaktira prilikom</w:t>
+      </w:r>
+      <w:r>
+        <w:t xml:space="preserve"> uzimanja</w:t>
+      </w:r>
+      <w:r>
+        <w:t xml:space="preserve"> podataka o kontaktima, vozilima </w:t>
+      </w:r>
+      <w:r>
+        <w:t>ili pitanjima za testove znanja i actora Google Maps koji nam treba za prikaz lokacije autoškole na mapi.</w:t>
+      </w:r>
+    </w:p>
+    <w:p>
+      <w:pPr>
+        <w:spacing w:line="360" w:lineRule="auto"/>
+        <w:ind w:firstLine="708"/>
+        <w:jc w:val="both"/>
+      </w:pPr>
+      <w:r>
+        <w:t>Polaznik autoškole, osim svih gore navedenih mogućnosti, trenutno može birati između početnog zaslona polaznika i odjave. Kako bi dobio mogućnost odabira tih dviju mogućnosti polaznik mora biti prijavljen. Zaposlenik autoškole, osim svih mogućnosti nereg. korisnika, trenutno može birati između početnog zaslona zaposlenika, dodavanja polaznika, dodjele polaznika instruktoru, pregleda svojih polaznika (što uključuje opciju pregleda informacija o polaznicima) i na kraju odjave. Isto kao i polaznik, zaposlenik za odabir bilo koje od ovih mogućnosti mora biti prijavljen. Za normalan rad mogućnosti polaznika i zaposlenika moramo uvesti još jednog actora, a to je phpmyadmin.barka.foi.hr Webserver koji se kontaktira prilikom svih mogućnosti polaznika i zaposlenika osim odjave i mogućnostima jednakim nereg. korisnicima.</w:t>
+      </w:r>
+    </w:p>
+    <w:p>
+      <w:pPr>
+        <w:spacing w:line="360" w:lineRule="auto"/>
+        <w:jc w:val="both"/>
+      </w:pPr>
+      <w:r>
+        <w:rPr>
+          <w:noProof/>
+          <w:lang w:val="en-US" w:eastAsia="en-US"/>
+        </w:rPr>
+        <w:lastRenderedPageBreak/>
+        <w:drawing>
+          <wp:inline distT="0" distB="0" distL="0" distR="0">
+            <wp:extent cx="5760720" cy="5673725"/>
+            <wp:effectExtent l="0" t="0" r="0" b="3175"/>
+            <wp:docPr id="10" name="Slika 10"/>
+            <wp:cNvGraphicFramePr>
+              <a:graphicFrameLocks xmlns:a="http://schemas.openxmlformats.org/drawingml/2006/main" noChangeAspect="1"/>
+            </wp:cNvGraphicFramePr>
+            <a:graphic xmlns:a="http://schemas.openxmlformats.org/drawingml/2006/main">
+              <a:graphicData uri="http://schemas.openxmlformats.org/drawingml/2006/picture">
+                <pic:pic xmlns:pic="http://schemas.openxmlformats.org/drawingml/2006/picture">
+                  <pic:nvPicPr>
+                    <pic:cNvPr id="0" name="mDrivingSchool_use_case_druga_faza.jpg"/>
+                    <pic:cNvPicPr/>
+                  </pic:nvPicPr>
+                  <pic:blipFill>
+                    <a:blip r:embed="rId19">
+                      <a:extLst>
+                        <a:ext uri="{28A0092B-C50C-407E-A947-70E740481C1C}">
+                          <a14:useLocalDpi xmlns:a14="http://schemas.microsoft.com/office/drawing/2010/main" val="0"/>
+                        </a:ext>
+                      </a:extLst>
+                    </a:blip>
+                    <a:stretch>
+                      <a:fillRect/>
+                    </a:stretch>
+                  </pic:blipFill>
+                  <pic:spPr>
+                    <a:xfrm>
+                      <a:off x="0" y="0"/>
+                      <a:ext cx="5760720" cy="5673725"/>
+                    </a:xfrm>
+                    <a:prstGeom prst="rect">
+                      <a:avLst/>
+                    </a:prstGeom>
+                  </pic:spPr>
+                </pic:pic>
+              </a:graphicData>
+            </a:graphic>
+          </wp:inline>
+        </w:drawing>
+      </w:r>
+    </w:p>
+    <w:p>
+      <w:pPr>
+        <w:jc w:val="center"/>
+      </w:pPr>
+    </w:p>
+    <w:p>
+      <w:pPr>
+        <w:jc w:val="center"/>
+        <w:rPr>
+          <w:b/>
+          <w:sz w:val="22"/>
+          <w:szCs w:val="22"/>
+        </w:rPr>
+      </w:pPr>
+      <w:r>
+        <w:rPr>
+          <w:b/>
+          <w:sz w:val="22"/>
+          <w:szCs w:val="22"/>
+        </w:rPr>
+        <w:t xml:space="preserve">Slika </w:t>
+      </w:r>
+      <w:r>
+        <w:rPr>
+          <w:b/>
+          <w:sz w:val="22"/>
+          <w:szCs w:val="22"/>
+        </w:rPr>
+        <w:t>6</w:t>
+      </w:r>
+      <w:r>
+        <w:rPr>
+          <w:b/>
+          <w:sz w:val="22"/>
+          <w:szCs w:val="22"/>
+        </w:rPr>
+        <w:t>. Dijagram slučajeva korištenja</w:t>
+      </w:r>
+      <w:r>
+        <w:rPr>
+          <w:b/>
+          <w:sz w:val="22"/>
+          <w:szCs w:val="22"/>
+        </w:rPr>
+        <w:t xml:space="preserve"> aplikacije mDrivingSchool</w:t>
+      </w:r>
+    </w:p>
+    <w:p>
+      <w:pPr>
+        <w:pStyle w:val="Naslov2"/>
+        <w:spacing w:line="360" w:lineRule="auto"/>
+        <w:jc w:val="both"/>
+        <w:rPr>
+          <w:sz w:val="32"/>
+          <w:szCs w:val="32"/>
+        </w:rPr>
+      </w:pPr>
+      <w:r>
+        <w:br w:type="page"/>
+      </w:r>
+      <w:bookmarkStart w:id="10" w:name="_Toc471138839"/>
+      <w:r>
+        <w:rPr>
+          <w:rStyle w:val="Naslov2Char"/>
+          <w:b/>
+          <w:bCs/>
+          <w:sz w:val="32"/>
+          <w:szCs w:val="32"/>
+        </w:rPr>
+        <w:lastRenderedPageBreak/>
+        <w:t>2.</w:t>
+      </w:r>
+      <w:r>
+        <w:rPr>
+          <w:rStyle w:val="Naslov2Char"/>
+          <w:b/>
+          <w:bCs/>
+          <w:sz w:val="32"/>
+          <w:szCs w:val="32"/>
+        </w:rPr>
+        <w:t>6</w:t>
+      </w:r>
+      <w:r>
+        <w:rPr>
+          <w:rStyle w:val="Naslov2Char"/>
+          <w:b/>
+          <w:bCs/>
+          <w:sz w:val="32"/>
+          <w:szCs w:val="32"/>
+        </w:rPr>
+        <w:t xml:space="preserve">. Prikaz </w:t>
+      </w:r>
+      <w:r>
+        <w:rPr>
+          <w:rStyle w:val="Naslov2Char"/>
+          <w:b/>
+          <w:bCs/>
+          <w:sz w:val="32"/>
+          <w:szCs w:val="32"/>
+        </w:rPr>
+        <w:t>dizajna grafičkog sučelja aplikacije</w:t>
+      </w:r>
+      <w:bookmarkEnd w:id="10"/>
+    </w:p>
+    <w:p>
+      <w:pPr>
+        <w:spacing w:line="360" w:lineRule="auto"/>
+        <w:ind w:firstLine="708"/>
+        <w:jc w:val="both"/>
+      </w:pPr>
+    </w:p>
+    <w:p>
+      <w:pPr>
+        <w:spacing w:line="360" w:lineRule="auto"/>
+        <w:ind w:firstLine="708"/>
+        <w:jc w:val="both"/>
+      </w:pPr>
+      <w:r>
+        <w:t>Sljedeća slika</w:t>
+      </w:r>
+      <w:r>
+        <w:t xml:space="preserve"> (slika 7)</w:t>
+      </w:r>
+      <w:r>
+        <w:t xml:space="preserve"> prikazuje </w:t>
+      </w:r>
+      <w:r>
+        <w:t xml:space="preserve">detaljan izgled svih zaslona aplikacije i put kojim navigacija novi korisnika tijekom uporabe aplikacije.  </w:t>
+      </w:r>
+    </w:p>
+    <w:p>
+      <w:pPr>
+        <w:spacing w:line="360" w:lineRule="auto"/>
+        <w:ind w:firstLine="708"/>
+        <w:jc w:val="both"/>
+      </w:pPr>
+      <w:r>
+        <w:t>Kad se pokrene aplikacije pokreće se i početni zaslon neregistriranog korisnika</w:t>
+      </w:r>
+      <w:r>
+        <w:t xml:space="preserve"> (1)</w:t>
+      </w:r>
+      <w:r>
+        <w:t xml:space="preserve"> gdje on može odabrati jedan od imageButton-a koji vode do najaktualnijih mogućnosti, ili pak mo</w:t>
+      </w:r>
+      <w:r>
+        <w:t>že</w:t>
+      </w:r>
+      <w:r>
+        <w:t xml:space="preserve"> pritisnuti na glavnu navigaciju aplikacije, navigation drawer</w:t>
+      </w:r>
+      <w:r>
+        <w:t xml:space="preserve"> (2)</w:t>
+      </w:r>
+      <w:r>
+        <w:t xml:space="preserve">, koji </w:t>
+      </w:r>
+      <w:r>
+        <w:t>ga</w:t>
+      </w:r>
+      <w:r>
+        <w:t xml:space="preserve"> onda vodi kroz cijelu aplikaciju.</w:t>
+      </w:r>
+      <w:r>
+        <w:t xml:space="preserve"> O nama (3) je jednostavni fragment koji prikazuje sliku autoškole i osnovne informacije o njoj, kao npr. lokacija, radno vrijeme i slično. Kontakti (4) i vozila (5) su vrlo slični fragmenti koji pomoću CardView-a prikazuju sve zaposlenike, odnosno vozila autoškole. Online upis u autoškolu (6) je fragment na kojem se nalazi formular koji korisnik može popuniti i poslati e-mailom kako bi se lakše upisao u autoškolu. </w:t>
+      </w:r>
+      <w:r>
+        <w:t>Lokacija na mapi (7) je fragment koji korisniku prikazuje preciznu lokaciju autoškole pomoću Google Maps servisa. Zadnji fragment kojeg neregistrirani korisnik može koristiti je ujedno i najzanimljiviji, a to su besplatni testovi znanja (8). Ovdje korisnik može birati koji test znanja hoće rješavati (propise ili prvu pomoć), a aplikacija mu sama generira test sa 5 nasumično odabranih pitanja iz baze. Svako pitanje se sastoji od teksta pitanja i slike (9) i moguće ih je rješavati čak i bez Internet konekcije. U rezultatima (10) se korisniku ispiše broj točnih odgovora, kao i CardView gdje za svako pitanje piše status točnosti, i zeleno se oboji koji je odgovor na to pitanje bio točan. Zadnji fragment kojem korisnik može pristupiti jest prijava (11), no da bi se prijavio korisnik mora imati autentično korisničko ime i lozinku koju imaju samo upisani polaznici i zaposlenici.</w:t>
+      </w:r>
+    </w:p>
+    <w:p>
+      <w:pPr>
+        <w:spacing w:line="360" w:lineRule="auto"/>
+        <w:jc w:val="both"/>
+      </w:pPr>
+      <w:r>
+        <w:tab/>
+        <w:t>Ako se korisnik uspješno prijavi kao polaznik autoškole, otvara mu se prilagođeni početni zaslon (12) na kojem su imageButton-i koji vode do funkcionalnosti koje bi ga mogle zanimati. Isto tako, polaznik može otvoriti prilagođeni navigation drawer (13) na kojem pišu njegovo ime i prezime, e-mail adresa, i sve funkcionalnosti koje su za njega nam</w:t>
+      </w:r>
+      <w:r>
+        <w:t>i</w:t>
+      </w:r>
+      <w:r>
+        <w:t>jenjene. Trenutno je to sve što je implementirano za polaznika.</w:t>
+      </w:r>
+    </w:p>
+    <w:p>
+      <w:pPr>
+        <w:spacing w:line="360" w:lineRule="auto"/>
+        <w:jc w:val="both"/>
+      </w:pPr>
+      <w:r>
+        <w:tab/>
+        <w:t>Ako je pak korisnik uspješno prijavi kao zaposlenik autoškole, također mu se otvara novi početni zaslon (14), ali ovoga puta prilagođen zaposleniku, sa imageButton-ima koji bi njega mogli zanimati. Isto tako, navigation drawer je prilagođen njemu (15), sa imenom, prezimenom i e-mail adresom zaposlenika, te funkcionalnostima namijenjenim njemu.</w:t>
+      </w:r>
+      <w:r>
+        <w:t xml:space="preserve"> Od trenutno realiziranih funkcionalnosti, zaposlenik može odabrati registraciju novog polaznika (16) gdje mora popuniti formular i automatski se registrira novi polaznik. Nadalje, može </w:t>
+      </w:r>
+      <w:r>
+        <w:lastRenderedPageBreak/>
+        <w:t>odabrati dodjelu polaznika instruktoru (17), gdje instruktor regulira (dodaje/briše) polaznike koje on ima pod nadzorom. Za kraju, zaposlenik može odabrati informacije o polaznicima (18), gdje mu se preko CardView-a ispušu svi njegovi polaznici. Ovdje polaznik može odabrati jednog od njih na što se otvara novi fragment (19) sa detaljima, tj. detaljnijim opisom pojedinog polaznika.</w:t>
+      </w:r>
+    </w:p>
+    <w:p>
+      <w:pPr>
+        <w:spacing w:line="360" w:lineRule="auto"/>
+        <w:jc w:val="both"/>
+      </w:pPr>
+    </w:p>
+    <w:p>
+      <w:pPr>
+        <w:spacing w:line="360" w:lineRule="auto"/>
+        <w:jc w:val="both"/>
+      </w:pPr>
+      <w:r>
+        <w:rPr>
+          <w:noProof/>
+          <w:lang w:val="en-US" w:eastAsia="en-US"/>
+        </w:rPr>
+        <w:drawing>
+          <wp:inline distT="0" distB="0" distL="0" distR="0">
+            <wp:extent cx="5760720" cy="5602605"/>
+            <wp:effectExtent l="0" t="0" r="0" b="0"/>
+            <wp:docPr id="8" name="Slika 8"/>
+            <wp:cNvGraphicFramePr>
+              <a:graphicFrameLocks xmlns:a="http://schemas.openxmlformats.org/drawingml/2006/main" noChangeAspect="1"/>
+            </wp:cNvGraphicFramePr>
+            <a:graphic xmlns:a="http://schemas.openxmlformats.org/drawingml/2006/main">
+              <a:graphicData uri="http://schemas.openxmlformats.org/drawingml/2006/picture">
+                <pic:pic xmlns:pic="http://schemas.openxmlformats.org/drawingml/2006/picture">
+                  <pic:nvPicPr>
+                    <pic:cNvPr id="0" name="nereg_design_numbers.png"/>
+                    <pic:cNvPicPr/>
+                  </pic:nvPicPr>
+                  <pic:blipFill>
+                    <a:blip r:embed="rId20" cstate="print">
+                      <a:extLst>
+                        <a:ext uri="{28A0092B-C50C-407E-A947-70E740481C1C}">
+                          <a14:useLocalDpi xmlns:a14="http://schemas.microsoft.com/office/drawing/2010/main" val="0"/>
+                        </a:ext>
+                      </a:extLst>
+                    </a:blip>
+                    <a:stretch>
+                      <a:fillRect/>
+                    </a:stretch>
+                  </pic:blipFill>
+                  <pic:spPr>
+                    <a:xfrm>
+                      <a:off x="0" y="0"/>
+                      <a:ext cx="5760720" cy="5602605"/>
+                    </a:xfrm>
+                    <a:prstGeom prst="rect">
+                      <a:avLst/>
+                    </a:prstGeom>
+                  </pic:spPr>
+                </pic:pic>
+              </a:graphicData>
+            </a:graphic>
+          </wp:inline>
+        </w:drawing>
+      </w:r>
+    </w:p>
+    <w:p>
+      <w:pPr>
+        <w:spacing w:line="360" w:lineRule="auto"/>
+        <w:jc w:val="center"/>
+        <w:rPr>
+          <w:b/>
+          <w:sz w:val="22"/>
+          <w:szCs w:val="22"/>
+        </w:rPr>
+      </w:pPr>
+      <w:r>
+        <w:rPr>
+          <w:b/>
+          <w:sz w:val="22"/>
+          <w:szCs w:val="22"/>
+        </w:rPr>
+        <w:t xml:space="preserve">Slika </w:t>
+      </w:r>
+      <w:r>
+        <w:rPr>
+          <w:b/>
+          <w:sz w:val="22"/>
+          <w:szCs w:val="22"/>
+        </w:rPr>
+        <w:t>7</w:t>
+      </w:r>
+      <w:r>
+        <w:rPr>
+          <w:b/>
+          <w:sz w:val="22"/>
+          <w:szCs w:val="22"/>
+        </w:rPr>
+        <w:t xml:space="preserve">. </w:t>
+      </w:r>
+      <w:r>
+        <w:rPr>
+          <w:b/>
+          <w:sz w:val="22"/>
+          <w:szCs w:val="22"/>
+        </w:rPr>
+        <w:t>Izgled dizajna grafičkog sučelja aplikacije</w:t>
+      </w:r>
+      <w:r>
+        <w:rPr>
+          <w:b/>
+          <w:sz w:val="22"/>
+          <w:szCs w:val="22"/>
+        </w:rPr>
+        <w:t xml:space="preserve"> mDrivingSchool</w:t>
+      </w:r>
+    </w:p>
+    <w:p>
+      <w:pPr>
+        <w:spacing w:line="360" w:lineRule="auto"/>
+        <w:jc w:val="both"/>
+      </w:pPr>
+    </w:p>
+    <w:p>
+      <w:pPr>
+        <w:spacing w:line="360" w:lineRule="auto"/>
+        <w:jc w:val="both"/>
+      </w:pPr>
+    </w:p>
+    <w:p>
+      <w:pPr>
+        <w:spacing w:after="200" w:line="276" w:lineRule="auto"/>
+        <w:rPr>
+          <w:rFonts w:eastAsiaTheme="majorEastAsia" w:cstheme="majorBidi"/>
+          <w:b/>
+          <w:bCs/>
+          <w:sz w:val="32"/>
+          <w:szCs w:val="32"/>
+        </w:rPr>
+      </w:pPr>
     </w:p>
     <w:sectPr>
-      <w:headerReference w:type="default" r:id="rId18"/>
-      <w:footerReference w:type="default" r:id="rId19"/>
       <w:pgSz w:w="11906" w:h="16838"/>
       <w:pgMar w:top="1417" w:right="1417" w:bottom="1260" w:left="1417" w:header="708" w:footer="708" w:gutter="0"/>
-      <w:pgNumType w:start="1"/>
       <w:cols w:space="708"/>
       <w:docGrid w:linePitch="360"/>
     </w:sectPr>
@@ -3071,7 +3889,7 @@
 <w:ftr xmlns:wpc="http://schemas.microsoft.com/office/word/2010/wordprocessingCanvas" xmlns:mc="http://schemas.openxmlformats.org/markup-compatibility/2006" xmlns:o="urn:schemas-microsoft-com:office:office" xmlns:r="http://schemas.openxmlformats.org/officeDocument/2006/relationships" xmlns:m="http://schemas.openxmlformats.org/officeDocument/2006/math" xmlns:v="urn:schemas-microsoft-com:vml" xmlns:wp14="http://schemas.microsoft.com/office/word/2010/wordprocessingDrawing" xmlns:wp="http://schemas.openxmlformats.org/drawingml/2006/wordprocessingDrawing" xmlns:w10="urn:schemas-microsoft-com:office:word" xmlns:w="http://schemas.openxmlformats.org/wordprocessingml/2006/main" xmlns:w14="http://schemas.microsoft.com/office/word/2010/wordml" xmlns:wpg="http://schemas.microsoft.com/office/word/2010/wordprocessingGroup" xmlns:wpi="http://schemas.microsoft.com/office/word/2010/wordprocessingInk" xmlns:wne="http://schemas.microsoft.com/office/word/2006/wordml" xmlns:wps="http://schemas.microsoft.com/office/word/2010/wordprocessingShape" mc:Ignorable="w14 wp14">
   <w:sdt>
     <w:sdtPr>
-      <w:id w:val="438728020"/>
+      <w:id w:val="-1390567212"/>
       <w:docPartObj>
         <w:docPartGallery w:val="Page Numbers (Bottom of Page)"/>
         <w:docPartUnique/>
@@ -3097,7 +3915,7 @@
           <w:rPr>
             <w:noProof/>
           </w:rPr>
-          <w:t>4</w:t>
+          <w:t>12</w:t>
         </w:r>
         <w:r>
           <w:rPr>
@@ -3134,6 +3952,56 @@
     <w:p>
       <w:r>
         <w:continuationSeparator/>
+      </w:r>
+    </w:p>
+  </w:footnote>
+  <w:footnote w:id="1">
+    <w:p>
+      <w:pPr>
+        <w:pStyle w:val="Tekstfusnote"/>
+      </w:pPr>
+      <w:r>
+        <w:rPr>
+          <w:rStyle w:val="Referencafusnote"/>
+        </w:rPr>
+        <w:footnoteRef/>
+      </w:r>
+      <w:r>
+        <w:t xml:space="preserve"> simpleUML by JetBrains (</w:t>
+      </w:r>
+      <w:r>
+        <w:t>https://plugins.jetbrains.com/idea/plugin/243-simpleuml</w:t>
+      </w:r>
+      <w:r>
+        <w:t>)</w:t>
+      </w:r>
+    </w:p>
+  </w:footnote>
+  <w:footnote w:id="2">
+    <w:p>
+      <w:pPr>
+        <w:pStyle w:val="Tekstfusnote"/>
+      </w:pPr>
+      <w:r>
+        <w:rPr>
+          <w:rStyle w:val="Referencafusnote"/>
+        </w:rPr>
+        <w:footnoteRef/>
+      </w:r>
+      <w:r>
+        <w:t xml:space="preserve"> </w:t>
+      </w:r>
+      <w:r>
+        <w:t xml:space="preserve">Picasso </w:t>
+      </w:r>
+      <w:r>
+        <w:t>(</w:t>
+      </w:r>
+      <w:r>
+        <w:t>http://square.github.io/picasso/</w:t>
+      </w:r>
+      <w:r>
+        <w:t>)</w:t>
       </w:r>
     </w:p>
   </w:footnote>
@@ -3183,7 +4051,6 @@
       </w:rPr>
       <w:ptab w:relativeTo="margin" w:alignment="right" w:leader="none"/>
     </w:r>
-    <w:proofErr w:type="spellStart"/>
     <w:r>
       <w:rPr>
         <w:color w:val="auto"/>
@@ -3191,7 +4058,6 @@
       </w:rPr>
       <w:t>AiR</w:t>
     </w:r>
-    <w:proofErr w:type="spellEnd"/>
     <w:r>
       <w:rPr>
         <w:color w:val="auto"/>
@@ -5798,6 +6664,44 @@
       <w:lang w:eastAsia="hr-HR"/>
     </w:rPr>
   </w:style>
+  <w:style w:type="paragraph" w:styleId="Tekstfusnote">
+    <w:name w:val="footnote text"/>
+    <w:basedOn w:val="Normal"/>
+    <w:link w:val="TekstfusnoteChar"/>
+    <w:uiPriority w:val="99"/>
+    <w:semiHidden/>
+    <w:unhideWhenUsed/>
+    <w:rsid w:val="000E6A61"/>
+    <w:rPr>
+      <w:sz w:val="20"/>
+      <w:szCs w:val="20"/>
+    </w:rPr>
+  </w:style>
+  <w:style w:type="character" w:customStyle="1" w:styleId="TekstfusnoteChar">
+    <w:name w:val="Tekst fusnote Char"/>
+    <w:basedOn w:val="Zadanifontodlomka"/>
+    <w:link w:val="Tekstfusnote"/>
+    <w:uiPriority w:val="99"/>
+    <w:semiHidden/>
+    <w:rsid w:val="000E6A61"/>
+    <w:rPr>
+      <w:rFonts w:ascii="Times New Roman" w:eastAsia="Times New Roman" w:hAnsi="Times New Roman" w:cs="Times New Roman"/>
+      <w:sz w:val="20"/>
+      <w:szCs w:val="20"/>
+      <w:lang w:eastAsia="hr-HR"/>
+    </w:rPr>
+  </w:style>
+  <w:style w:type="character" w:styleId="Referencafusnote">
+    <w:name w:val="footnote reference"/>
+    <w:basedOn w:val="Zadanifontodlomka"/>
+    <w:uiPriority w:val="99"/>
+    <w:semiHidden/>
+    <w:unhideWhenUsed/>
+    <w:rsid w:val="000E6A61"/>
+    <w:rPr>
+      <w:vertAlign w:val="superscript"/>
+    </w:rPr>
+  </w:style>
 </w:styles>
 </file>
 
@@ -6421,6 +7325,44 @@
       <w:lang w:eastAsia="hr-HR"/>
     </w:rPr>
   </w:style>
+  <w:style w:type="paragraph" w:styleId="Tekstfusnote">
+    <w:name w:val="footnote text"/>
+    <w:basedOn w:val="Normal"/>
+    <w:link w:val="TekstfusnoteChar"/>
+    <w:uiPriority w:val="99"/>
+    <w:semiHidden/>
+    <w:unhideWhenUsed/>
+    <w:rsid w:val="000E6A61"/>
+    <w:rPr>
+      <w:sz w:val="20"/>
+      <w:szCs w:val="20"/>
+    </w:rPr>
+  </w:style>
+  <w:style w:type="character" w:customStyle="1" w:styleId="TekstfusnoteChar">
+    <w:name w:val="Tekst fusnote Char"/>
+    <w:basedOn w:val="Zadanifontodlomka"/>
+    <w:link w:val="Tekstfusnote"/>
+    <w:uiPriority w:val="99"/>
+    <w:semiHidden/>
+    <w:rsid w:val="000E6A61"/>
+    <w:rPr>
+      <w:rFonts w:ascii="Times New Roman" w:eastAsia="Times New Roman" w:hAnsi="Times New Roman" w:cs="Times New Roman"/>
+      <w:sz w:val="20"/>
+      <w:szCs w:val="20"/>
+      <w:lang w:eastAsia="hr-HR"/>
+    </w:rPr>
+  </w:style>
+  <w:style w:type="character" w:styleId="Referencafusnote">
+    <w:name w:val="footnote reference"/>
+    <w:basedOn w:val="Zadanifontodlomka"/>
+    <w:uiPriority w:val="99"/>
+    <w:semiHidden/>
+    <w:unhideWhenUsed/>
+    <w:rsid w:val="000E6A61"/>
+    <w:rPr>
+      <w:vertAlign w:val="superscript"/>
+    </w:rPr>
+  </w:style>
 </w:styles>
 </file>
 
@@ -6733,7 +7675,7 @@
 </file>
 
 <file path=customXml/itemProps2.xml><?xml version="1.0" encoding="utf-8"?>
-<ds:datastoreItem xmlns:ds="http://schemas.openxmlformats.org/officeDocument/2006/customXml" ds:itemID="{D06A8C4E-7606-445D-85C4-4BAA1572DC12}">
+<ds:datastoreItem xmlns:ds="http://schemas.openxmlformats.org/officeDocument/2006/customXml" ds:itemID="{2BA9BEA5-3383-4FC5-BD2C-96A07CFFC95A}">
   <ds:schemaRefs>
     <ds:schemaRef ds:uri="http://schemas.openxmlformats.org/officeDocument/2006/bibliography"/>
   </ds:schemaRefs>

</xml_diff>

<commit_message>
Mala promjena tehničke dokumentacije
Mala promjena tehničke dokumentacije druge faze
</commit_message>
<xml_diff>
--- a/dokumentacija/AIR1618 TD mDrivingSchool - Bunić, Kofjač, Lazar.docx
+++ b/dokumentacija/AIR1618 TD mDrivingSchool - Bunić, Kofjač, Lazar.docx
@@ -405,8 +405,13 @@
         <w:pStyle w:val="Podaciokandidatu"/>
         <w:spacing w:before="0"/>
       </w:pPr>
-      <w:r>
-        <w:t xml:space="preserve">GitHub repozitorij: </w:t>
+      <w:proofErr w:type="spellStart"/>
+      <w:r>
+        <w:t>GitHub</w:t>
+      </w:r>
+      <w:proofErr w:type="spellEnd"/>
+      <w:r>
+        <w:t xml:space="preserve"> repozitorij: </w:t>
       </w:r>
     </w:p>
     <w:p>
@@ -558,8 +563,17 @@
           <w:b w:val="0"/>
           <w:bCs w:val="0"/>
         </w:rPr>
-        <w:t>Dr. sc. Ivan Švogor</w:t>
-      </w:r>
+        <w:t xml:space="preserve">Dr. sc. Ivan </w:t>
+      </w:r>
+      <w:proofErr w:type="spellStart"/>
+      <w:r>
+        <w:rPr>
+          <w:b w:val="0"/>
+          <w:bCs w:val="0"/>
+        </w:rPr>
+        <w:t>Švogor</w:t>
+      </w:r>
+      <w:proofErr w:type="spellEnd"/>
     </w:p>
     <w:p>
       <w:pPr>
@@ -690,16 +704,7 @@
               <w:color w:val="auto"/>
               <w:lang w:val="hr-HR"/>
             </w:rPr>
-            <w:t>Sadrža</w:t>
-          </w:r>
-          <w:bookmarkStart w:id="0" w:name="_GoBack"/>
-          <w:bookmarkEnd w:id="0"/>
-          <w:r>
-            <w:rPr>
-              <w:color w:val="auto"/>
-              <w:lang w:val="hr-HR"/>
-            </w:rPr>
-            <w:t>j</w:t>
+            <w:t>Sadržaj</w:t>
           </w:r>
         </w:p>
         <w:p>
@@ -1474,7 +1479,7 @@
           <w:szCs w:val="44"/>
         </w:rPr>
       </w:pPr>
-      <w:bookmarkStart w:id="1" w:name="_Toc471138830"/>
+      <w:bookmarkStart w:id="0" w:name="_Toc471138830"/>
       <w:r>
         <w:rPr>
           <w:sz w:val="44"/>
@@ -1483,7 +1488,7 @@
         <w:lastRenderedPageBreak/>
         <w:t>Općenito o aplikaciji</w:t>
       </w:r>
-      <w:bookmarkEnd w:id="1"/>
+      <w:bookmarkEnd w:id="0"/>
     </w:p>
     <w:p/>
     <w:p>
@@ -1835,8 +1840,13 @@
         <w:t xml:space="preserve">Korištene tehnologije: </w:t>
       </w:r>
       <w:r>
-        <w:t>Android Studio, MS SQL Server, Android, Genymotion</w:t>
-      </w:r>
+        <w:t xml:space="preserve">Android Studio, MS SQL Server, Android, </w:t>
+      </w:r>
+      <w:proofErr w:type="spellStart"/>
+      <w:r>
+        <w:t>Genymotion</w:t>
+      </w:r>
+      <w:proofErr w:type="spellEnd"/>
     </w:p>
     <w:p>
       <w:pPr>
@@ -1844,7 +1854,23 @@
         <w:jc w:val="both"/>
       </w:pPr>
       <w:r>
-        <w:t>Dodatni alati: Visual Paradigm, paint.net, MS Office</w:t>
+        <w:t xml:space="preserve">Dodatni alati: </w:t>
+      </w:r>
+      <w:proofErr w:type="spellStart"/>
+      <w:r>
+        <w:t>Visual</w:t>
+      </w:r>
+      <w:proofErr w:type="spellEnd"/>
+      <w:r>
+        <w:t xml:space="preserve"> </w:t>
+      </w:r>
+      <w:proofErr w:type="spellStart"/>
+      <w:r>
+        <w:t>Paradigm</w:t>
+      </w:r>
+      <w:proofErr w:type="spellEnd"/>
+      <w:r>
+        <w:t>, paint.net, MS Office</w:t>
       </w:r>
     </w:p>
     <w:p>
@@ -1861,15 +1887,31 @@
           <w:szCs w:val="32"/>
         </w:rPr>
       </w:pPr>
-      <w:bookmarkStart w:id="2" w:name="_Toc471138831"/>
+      <w:bookmarkStart w:id="1" w:name="_Toc471138831"/>
       <w:r>
         <w:rPr>
           <w:sz w:val="32"/>
           <w:szCs w:val="32"/>
         </w:rPr>
-        <w:t>1.1. Općenito o poduzeću (Autoškola Premuž)</w:t>
-      </w:r>
-      <w:bookmarkEnd w:id="2"/>
+        <w:t xml:space="preserve">1.1. Općenito o poduzeću (Autoškola </w:t>
+      </w:r>
+      <w:proofErr w:type="spellStart"/>
+      <w:r>
+        <w:rPr>
+          <w:sz w:val="32"/>
+          <w:szCs w:val="32"/>
+        </w:rPr>
+        <w:t>Premuž</w:t>
+      </w:r>
+      <w:proofErr w:type="spellEnd"/>
+      <w:r>
+        <w:rPr>
+          <w:sz w:val="32"/>
+          <w:szCs w:val="32"/>
+        </w:rPr>
+        <w:t>)</w:t>
+      </w:r>
+      <w:bookmarkEnd w:id="1"/>
     </w:p>
     <w:p/>
     <w:p>
@@ -1879,7 +1921,15 @@
         <w:jc w:val="both"/>
       </w:pPr>
       <w:r>
-        <w:t>Poduzeće za koje radimo ovu aplikaciju naziva se Autoškola Premuž iz Varaždina</w:t>
+        <w:t xml:space="preserve">Poduzeće za koje radimo ovu aplikaciju naziva se Autoškola </w:t>
+      </w:r>
+      <w:proofErr w:type="spellStart"/>
+      <w:r>
+        <w:t>Premuž</w:t>
+      </w:r>
+      <w:proofErr w:type="spellEnd"/>
+      <w:r>
+        <w:t xml:space="preserve"> iz Varaždina</w:t>
       </w:r>
       <w:r>
         <w:t xml:space="preserve"> (slika 1)</w:t>
@@ -1957,7 +2007,25 @@
           <w:sz w:val="22"/>
           <w:szCs w:val="22"/>
         </w:rPr>
-        <w:t>Slika 1. Autoškola Premuž logo</w:t>
+        <w:t xml:space="preserve">Slika 1. Autoškola </w:t>
+      </w:r>
+      <w:proofErr w:type="spellStart"/>
+      <w:r>
+        <w:rPr>
+          <w:b/>
+          <w:sz w:val="22"/>
+          <w:szCs w:val="22"/>
+        </w:rPr>
+        <w:t>Premuž</w:t>
+      </w:r>
+      <w:proofErr w:type="spellEnd"/>
+      <w:r>
+        <w:rPr>
+          <w:b/>
+          <w:sz w:val="22"/>
+          <w:szCs w:val="22"/>
+        </w:rPr>
+        <w:t xml:space="preserve"> logo</w:t>
       </w:r>
     </w:p>
     <w:p>
@@ -1972,11 +2040,16 @@
         <w:jc w:val="both"/>
       </w:pPr>
       <w:r>
-        <w:t>Autoškola P</w:t>
+        <w:t xml:space="preserve">Autoškola </w:t>
+      </w:r>
+      <w:proofErr w:type="spellStart"/>
+      <w:r>
+        <w:t>P</w:t>
       </w:r>
       <w:r>
         <w:t>remuž</w:t>
       </w:r>
+      <w:proofErr w:type="spellEnd"/>
       <w:r>
         <w:t xml:space="preserve"> je </w:t>
       </w:r>
@@ -2034,7 +2107,7 @@
           <w:szCs w:val="32"/>
         </w:rPr>
       </w:pPr>
-      <w:bookmarkStart w:id="3" w:name="_Toc471138832"/>
+      <w:bookmarkStart w:id="2" w:name="_Toc471138832"/>
       <w:r>
         <w:rPr>
           <w:sz w:val="32"/>
@@ -2042,7 +2115,7 @@
         </w:rPr>
         <w:t>1.2. Zaduženja razvojnog tima</w:t>
       </w:r>
-      <w:bookmarkEnd w:id="3"/>
+      <w:bookmarkEnd w:id="2"/>
     </w:p>
     <w:p/>
     <w:p>
@@ -2055,7 +2128,23 @@
         <w:t>Tim koji razvi</w:t>
       </w:r>
       <w:r>
-        <w:t>ja aplikaciju mDrivingSchool se čine: Jurica Bunić, Dalibor Kofjač i Matija Lazar. Budući da radimo po Scrum metodologiji, zaduženja koje će pojedini član imati odabiru se dobrovoljno u samom Sprintu, tako da one nisu unaprijed određene. Nešto više o samom Scrum procesu može se vid</w:t>
+        <w:t xml:space="preserve">ja aplikaciju mDrivingSchool se čine: Jurica Bunić, Dalibor Kofjač i Matija Lazar. Budući da radimo po </w:t>
+      </w:r>
+      <w:proofErr w:type="spellStart"/>
+      <w:r>
+        <w:t>Scrum</w:t>
+      </w:r>
+      <w:proofErr w:type="spellEnd"/>
+      <w:r>
+        <w:t xml:space="preserve"> metodologiji, zaduženja koje će pojedini član imati odabiru se dobrovoljno u samom Sprintu, tako da one nisu unaprijed određene. Nešto više o samom </w:t>
+      </w:r>
+      <w:proofErr w:type="spellStart"/>
+      <w:r>
+        <w:t>Scrum</w:t>
+      </w:r>
+      <w:proofErr w:type="spellEnd"/>
+      <w:r>
+        <w:t xml:space="preserve"> procesu može se vid</w:t>
       </w:r>
       <w:r>
         <w:t>jeti u</w:t>
@@ -2084,7 +2173,7 @@
           <w:szCs w:val="44"/>
         </w:rPr>
       </w:pPr>
-      <w:bookmarkStart w:id="4" w:name="_Toc471138833"/>
+      <w:bookmarkStart w:id="3" w:name="_Toc471138833"/>
       <w:r>
         <w:rPr>
           <w:sz w:val="44"/>
@@ -2100,7 +2189,7 @@
         </w:rPr>
         <w:t>Tehnička dokumentacija</w:t>
       </w:r>
-      <w:bookmarkEnd w:id="4"/>
+      <w:bookmarkEnd w:id="3"/>
     </w:p>
     <w:p/>
     <w:p>
@@ -2111,7 +2200,7 @@
           <w:szCs w:val="32"/>
         </w:rPr>
       </w:pPr>
-      <w:bookmarkStart w:id="5" w:name="_Toc471138834"/>
+      <w:bookmarkStart w:id="4" w:name="_Toc471138834"/>
       <w:r>
         <w:rPr>
           <w:sz w:val="32"/>
@@ -2126,7 +2215,7 @@
         </w:rPr>
         <w:t>i</w:t>
       </w:r>
-      <w:bookmarkEnd w:id="5"/>
+      <w:bookmarkEnd w:id="4"/>
     </w:p>
     <w:p>
       <w:pPr>
@@ -2141,7 +2230,15 @@
         <w:jc w:val="both"/>
       </w:pPr>
       <w:r>
-        <w:t>U drugoj fazi projekta, koja obuhvaća cijeli drugi i treći sprint te započeti četvrti sprint (Scrum), dovršili smo sve funkcionalnosti neregistriranog korisnika koje nisu bile napravljene u prvoj fazi (</w:t>
+        <w:t>U drugoj fazi projekta, koja obuhvaća cijeli drugi i treći sprint te započeti četvrti sprint (</w:t>
+      </w:r>
+      <w:proofErr w:type="spellStart"/>
+      <w:r>
+        <w:t>Scrum</w:t>
+      </w:r>
+      <w:proofErr w:type="spellEnd"/>
+      <w:r>
+        <w:t>), dovršili smo sve funkcionalnosti neregistriranog korisnika koje nisu bile napravljene u prvoj fazi (</w:t>
       </w:r>
       <w:r>
         <w:rPr>
@@ -2180,12 +2277,28 @@
       <w:r>
         <w:t xml:space="preserve">, </w:t>
       </w:r>
-      <w:r>
-        <w:rPr>
-          <w:b/>
-        </w:rPr>
-        <w:t>navigation drawer</w:t>
-      </w:r>
+      <w:proofErr w:type="spellStart"/>
+      <w:r>
+        <w:rPr>
+          <w:b/>
+        </w:rPr>
+        <w:t>navigation</w:t>
+      </w:r>
+      <w:proofErr w:type="spellEnd"/>
+      <w:r>
+        <w:rPr>
+          <w:b/>
+        </w:rPr>
+        <w:t xml:space="preserve"> </w:t>
+      </w:r>
+      <w:proofErr w:type="spellStart"/>
+      <w:r>
+        <w:rPr>
+          <w:b/>
+        </w:rPr>
+        <w:t>drawer</w:t>
+      </w:r>
+      <w:proofErr w:type="spellEnd"/>
       <w:r>
         <w:t xml:space="preserve"> i </w:t>
       </w:r>
@@ -2229,7 +2342,15 @@
         <w:t>t</w:t>
       </w:r>
       <w:r>
-        <w:t xml:space="preserve">oškola Premuž“, </w:t>
+        <w:t xml:space="preserve">oškola </w:t>
+      </w:r>
+      <w:proofErr w:type="spellStart"/>
+      <w:r>
+        <w:t>Premuž</w:t>
+      </w:r>
+      <w:proofErr w:type="spellEnd"/>
+      <w:r>
+        <w:t xml:space="preserve">“, </w:t>
       </w:r>
       <w:r>
         <w:t xml:space="preserve">dok je </w:t>
@@ -2268,7 +2389,21 @@
         <w:rPr>
           <w:b/>
         </w:rPr>
-        <w:t xml:space="preserve"> (login)</w:t>
+        <w:t xml:space="preserve"> (</w:t>
+      </w:r>
+      <w:proofErr w:type="spellStart"/>
+      <w:r>
+        <w:rPr>
+          <w:b/>
+        </w:rPr>
+        <w:t>login</w:t>
+      </w:r>
+      <w:proofErr w:type="spellEnd"/>
+      <w:r>
+        <w:rPr>
+          <w:b/>
+        </w:rPr>
+        <w:t>)</w:t>
       </w:r>
       <w:r>
         <w:t xml:space="preserve"> i ostalih funkcionalnosti koje se tiče samih registriranih korisnika. </w:t>
@@ -2323,7 +2458,15 @@
         <w:jc w:val="both"/>
       </w:pPr>
       <w:r>
-        <w:t xml:space="preserve">Za pristup svim sadržajima aplikacija potrebno se prijaviti (logirati) sa </w:t>
+        <w:t>Za pristup svim sadržajima aplikacija potrebno se prijaviti (</w:t>
+      </w:r>
+      <w:proofErr w:type="spellStart"/>
+      <w:r>
+        <w:t>logirati</w:t>
+      </w:r>
+      <w:proofErr w:type="spellEnd"/>
+      <w:r>
+        <w:t xml:space="preserve">) sa </w:t>
       </w:r>
       <w:r>
         <w:rPr>
@@ -2374,8 +2517,13 @@
       </w:pPr>
       <w:r>
         <w:tab/>
-        <w:t>Korisničko ime: snola</w:t>
-      </w:r>
+        <w:t xml:space="preserve">Korisničko ime: </w:t>
+      </w:r>
+      <w:proofErr w:type="spellStart"/>
+      <w:r>
+        <w:t>snola</w:t>
+      </w:r>
+      <w:proofErr w:type="spellEnd"/>
     </w:p>
     <w:p>
       <w:pPr>
@@ -2384,8 +2532,13 @@
       </w:pPr>
       <w:r>
         <w:tab/>
-        <w:t>Lozinka: snola</w:t>
-      </w:r>
+        <w:t xml:space="preserve">Lozinka: </w:t>
+      </w:r>
+      <w:proofErr w:type="spellStart"/>
+      <w:r>
+        <w:t>snola</w:t>
+      </w:r>
+      <w:proofErr w:type="spellEnd"/>
     </w:p>
     <w:p>
       <w:pPr>
@@ -2420,8 +2573,13 @@
       </w:pPr>
       <w:r>
         <w:tab/>
-        <w:t>Korisničko ime: mrudolf</w:t>
-      </w:r>
+        <w:t xml:space="preserve">Korisničko ime: </w:t>
+      </w:r>
+      <w:proofErr w:type="spellStart"/>
+      <w:r>
+        <w:t>mrudolf</w:t>
+      </w:r>
+      <w:proofErr w:type="spellEnd"/>
     </w:p>
     <w:p>
       <w:pPr>
@@ -2430,8 +2588,13 @@
       </w:pPr>
       <w:r>
         <w:tab/>
-        <w:t>Lozinka: mrudolf</w:t>
-      </w:r>
+        <w:t xml:space="preserve">Lozinka: </w:t>
+      </w:r>
+      <w:proofErr w:type="spellStart"/>
+      <w:r>
+        <w:t>mrudolf</w:t>
+      </w:r>
+      <w:proofErr w:type="spellEnd"/>
     </w:p>
     <w:p>
       <w:pPr>
@@ -2461,7 +2624,7 @@
           <w:szCs w:val="32"/>
         </w:rPr>
       </w:pPr>
-      <w:bookmarkStart w:id="6" w:name="_Toc471138835"/>
+      <w:bookmarkStart w:id="5" w:name="_Toc471138835"/>
       <w:r>
         <w:rPr>
           <w:sz w:val="32"/>
@@ -2470,7 +2633,7 @@
         <w:lastRenderedPageBreak/>
         <w:t>2.2. Struktura programskog kod</w:t>
       </w:r>
-      <w:bookmarkEnd w:id="6"/>
+      <w:bookmarkEnd w:id="5"/>
     </w:p>
     <w:p>
       <w:pPr>
@@ -2481,23 +2644,47 @@
       <w:r>
         <w:t xml:space="preserve">Programski kod aplikacije mDrivingSchool podijeljen je na dva temeljna modula, </w:t>
       </w:r>
-      <w:r>
-        <w:rPr>
-          <w:b/>
-        </w:rPr>
-        <w:t>app modul</w:t>
+      <w:proofErr w:type="spellStart"/>
+      <w:r>
+        <w:rPr>
+          <w:b/>
+        </w:rPr>
+        <w:t>app</w:t>
+      </w:r>
+      <w:proofErr w:type="spellEnd"/>
+      <w:r>
+        <w:rPr>
+          <w:b/>
+        </w:rPr>
+        <w:t xml:space="preserve"> modul</w:t>
       </w:r>
       <w:r>
         <w:t xml:space="preserve"> i </w:t>
       </w:r>
-      <w:r>
-        <w:rPr>
-          <w:b/>
-        </w:rPr>
-        <w:t>database modul</w:t>
-      </w:r>
-      <w:r>
-        <w:t xml:space="preserve">. App modul (aplikacijski modul) je glavni modul </w:t>
+      <w:proofErr w:type="spellStart"/>
+      <w:r>
+        <w:rPr>
+          <w:b/>
+        </w:rPr>
+        <w:t>database</w:t>
+      </w:r>
+      <w:proofErr w:type="spellEnd"/>
+      <w:r>
+        <w:rPr>
+          <w:b/>
+        </w:rPr>
+        <w:t xml:space="preserve"> modul</w:t>
+      </w:r>
+      <w:r>
+        <w:t xml:space="preserve">. </w:t>
+      </w:r>
+      <w:proofErr w:type="spellStart"/>
+      <w:r>
+        <w:t>App</w:t>
+      </w:r>
+      <w:proofErr w:type="spellEnd"/>
+      <w:r>
+        <w:t xml:space="preserve"> modul (aplikacijski modul) je glavni modul </w:t>
       </w:r>
       <w:r>
         <w:t>aplikacije</w:t>
@@ -2506,10 +2693,50 @@
         <w:t xml:space="preserve"> i u njemu se nalaze sve klase kojima upravlja sama aplikacija. </w:t>
       </w:r>
       <w:r>
-        <w:t xml:space="preserve">U root paketu app modula (com.bkl.air.foi.mdrivingschool) nalaze se svi Activity-ji i glavni fragmenti za funkcionalnosti neregistriranog korisnika. Ostale klase nalaze se raspoređene u paketima prikladnog naziva njihovim funkcionalnostima. </w:t>
-      </w:r>
-      <w:r>
-        <w:t xml:space="preserve">Prikaz klasa u app modulu vidljiv je na slici </w:t>
+        <w:t xml:space="preserve">U </w:t>
+      </w:r>
+      <w:proofErr w:type="spellStart"/>
+      <w:r>
+        <w:t>root</w:t>
+      </w:r>
+      <w:proofErr w:type="spellEnd"/>
+      <w:r>
+        <w:t xml:space="preserve"> paketu </w:t>
+      </w:r>
+      <w:proofErr w:type="spellStart"/>
+      <w:r>
+        <w:t>app</w:t>
+      </w:r>
+      <w:proofErr w:type="spellEnd"/>
+      <w:r>
+        <w:t xml:space="preserve"> modula (com.bkl.air.foi.mdrivingschool) nalaze se svi </w:t>
+      </w:r>
+      <w:proofErr w:type="spellStart"/>
+      <w:r>
+        <w:t>Activity</w:t>
+      </w:r>
+      <w:proofErr w:type="spellEnd"/>
+      <w:r>
+        <w:t>-</w:t>
+      </w:r>
+      <w:proofErr w:type="spellStart"/>
+      <w:r>
+        <w:t>ji</w:t>
+      </w:r>
+      <w:proofErr w:type="spellEnd"/>
+      <w:r>
+        <w:t xml:space="preserve"> i glavni fragmenti za funkcionalnosti neregistriranog korisnika. Ostale klase nalaze se raspoređene u paketima prikladnog naziva njihovim funkcionalnostima. </w:t>
+      </w:r>
+      <w:r>
+        <w:t xml:space="preserve">Prikaz klasa u </w:t>
+      </w:r>
+      <w:proofErr w:type="spellStart"/>
+      <w:r>
+        <w:t>app</w:t>
+      </w:r>
+      <w:proofErr w:type="spellEnd"/>
+      <w:r>
+        <w:t xml:space="preserve"> modulu vidljiv je na slici </w:t>
       </w:r>
       <w:r>
         <w:t>2</w:t>
@@ -2613,7 +2840,25 @@
           <w:sz w:val="22"/>
           <w:szCs w:val="22"/>
         </w:rPr>
-        <w:t>. Klase app modula</w:t>
+        <w:t xml:space="preserve">. Klase </w:t>
+      </w:r>
+      <w:proofErr w:type="spellStart"/>
+      <w:r>
+        <w:rPr>
+          <w:b/>
+          <w:sz w:val="22"/>
+          <w:szCs w:val="22"/>
+        </w:rPr>
+        <w:t>app</w:t>
+      </w:r>
+      <w:proofErr w:type="spellEnd"/>
+      <w:r>
+        <w:rPr>
+          <w:b/>
+          <w:sz w:val="22"/>
+          <w:szCs w:val="22"/>
+        </w:rPr>
+        <w:t xml:space="preserve"> modula</w:t>
       </w:r>
     </w:p>
     <w:p>
@@ -2625,7 +2870,23 @@
         <w:t xml:space="preserve"> </w:t>
       </w:r>
       <w:r>
-        <w:t>Drugi modul u aplikaciji naziva se database modul, a u njemu su smještene entitetske klase i klase za spajanje s bazom podataka. Prikaz klasa database modula vidljiv je na slici 3.</w:t>
+        <w:t xml:space="preserve">Drugi modul u aplikaciji naziva se </w:t>
+      </w:r>
+      <w:proofErr w:type="spellStart"/>
+      <w:r>
+        <w:t>database</w:t>
+      </w:r>
+      <w:proofErr w:type="spellEnd"/>
+      <w:r>
+        <w:t xml:space="preserve"> modul, a u njemu su smještene entitetske klase i klase za spajanje s bazom podataka. Prikaz klasa </w:t>
+      </w:r>
+      <w:proofErr w:type="spellStart"/>
+      <w:r>
+        <w:t>database</w:t>
+      </w:r>
+      <w:proofErr w:type="spellEnd"/>
+      <w:r>
+        <w:t xml:space="preserve"> modula vidljiv je na slici 3.</w:t>
       </w:r>
     </w:p>
     <w:p>
@@ -2713,7 +2974,25 @@
           <w:sz w:val="22"/>
           <w:szCs w:val="22"/>
         </w:rPr>
-        <w:t>. Klase database modula</w:t>
+        <w:t xml:space="preserve">. Klase </w:t>
+      </w:r>
+      <w:proofErr w:type="spellStart"/>
+      <w:r>
+        <w:rPr>
+          <w:b/>
+          <w:sz w:val="22"/>
+          <w:szCs w:val="22"/>
+        </w:rPr>
+        <w:t>database</w:t>
+      </w:r>
+      <w:proofErr w:type="spellEnd"/>
+      <w:r>
+        <w:rPr>
+          <w:b/>
+          <w:sz w:val="22"/>
+          <w:szCs w:val="22"/>
+        </w:rPr>
+        <w:t xml:space="preserve"> modula</w:t>
       </w:r>
     </w:p>
     <w:p>
@@ -2736,11 +3015,19 @@
         </w:rPr>
         <w:t xml:space="preserve"> </w:t>
       </w:r>
-      <w:r>
-        <w:rPr>
-          <w:b/>
-        </w:rPr>
-        <w:t xml:space="preserve">webservice </w:t>
+      <w:proofErr w:type="spellStart"/>
+      <w:r>
+        <w:rPr>
+          <w:b/>
+        </w:rPr>
+        <w:t>webservice</w:t>
+      </w:r>
+      <w:proofErr w:type="spellEnd"/>
+      <w:r>
+        <w:rPr>
+          <w:b/>
+        </w:rPr>
+        <w:t xml:space="preserve"> </w:t>
       </w:r>
       <w:r>
         <w:t>iz razloga što bi nam u tom modulu moral</w:t>
@@ -2755,13 +3042,42 @@
         <w:t>dvije slične klase</w:t>
       </w:r>
       <w:r>
-        <w:t>, RetriveData</w:t>
-      </w:r>
-      <w:r>
-        <w:t xml:space="preserve"> i LoginData (koje se trenutno nalaze</w:t>
-      </w:r>
-      <w:r>
-        <w:t xml:space="preserve"> u app modulu pod paketom helpers, slika 2), pa da ne opterećujemo aplikaciju novim modulom bez razloga.</w:t>
+        <w:t xml:space="preserve">, </w:t>
+      </w:r>
+      <w:proofErr w:type="spellStart"/>
+      <w:r>
+        <w:t>RetriveData</w:t>
+      </w:r>
+      <w:proofErr w:type="spellEnd"/>
+      <w:r>
+        <w:t xml:space="preserve"> i </w:t>
+      </w:r>
+      <w:proofErr w:type="spellStart"/>
+      <w:r>
+        <w:t>LoginData</w:t>
+      </w:r>
+      <w:proofErr w:type="spellEnd"/>
+      <w:r>
+        <w:t xml:space="preserve"> (koje se trenutno nalaze</w:t>
+      </w:r>
+      <w:r>
+        <w:t xml:space="preserve"> u </w:t>
+      </w:r>
+      <w:proofErr w:type="spellStart"/>
+      <w:r>
+        <w:t>app</w:t>
+      </w:r>
+      <w:proofErr w:type="spellEnd"/>
+      <w:r>
+        <w:t xml:space="preserve"> modulu pod paketom </w:t>
+      </w:r>
+      <w:proofErr w:type="spellStart"/>
+      <w:r>
+        <w:t>helpers</w:t>
+      </w:r>
+      <w:proofErr w:type="spellEnd"/>
+      <w:r>
+        <w:t>, slika 2), pa da ne opterećujemo aplikaciju novim modulom bez razloga.</w:t>
       </w:r>
     </w:p>
     <w:p>
@@ -2781,7 +3097,9 @@
           <w:szCs w:val="32"/>
         </w:rPr>
       </w:pPr>
-      <w:bookmarkStart w:id="7" w:name="_Toc471138836"/>
+      <w:bookmarkStart w:id="6" w:name="_Toc471138836"/>
+      <w:bookmarkStart w:id="7" w:name="_GoBack"/>
+      <w:bookmarkEnd w:id="7"/>
       <w:r>
         <w:rPr>
           <w:sz w:val="32"/>
@@ -2803,7 +3121,7 @@
         </w:rPr>
         <w:t>. Dijagram klasa</w:t>
       </w:r>
-      <w:bookmarkEnd w:id="7"/>
+      <w:bookmarkEnd w:id="6"/>
     </w:p>
     <w:p>
       <w:pPr>
@@ -2822,14 +3140,24 @@
         <w:t xml:space="preserve"> </w:t>
       </w:r>
       <w:r>
-        <w:t xml:space="preserve">Za izradu dijagrama klasa koristili smo besplatan plug-in za android studio pod nazivom </w:t>
-      </w:r>
+        <w:t>Za izradu dijagrama klasa koristili smo besplatan plug-</w:t>
+      </w:r>
+      <w:proofErr w:type="spellStart"/>
+      <w:r>
+        <w:t>in</w:t>
+      </w:r>
+      <w:proofErr w:type="spellEnd"/>
+      <w:r>
+        <w:t xml:space="preserve"> za android studio pod nazivom </w:t>
+      </w:r>
+      <w:proofErr w:type="spellStart"/>
       <w:r>
         <w:rPr>
           <w:b/>
         </w:rPr>
         <w:t>simpleUML</w:t>
       </w:r>
+      <w:proofErr w:type="spellEnd"/>
       <w:r>
         <w:rPr>
           <w:rStyle w:val="Referencafusnote"/>
@@ -2935,11 +3263,24 @@
         <w:spacing w:line="360" w:lineRule="auto"/>
         <w:ind w:firstLine="708"/>
       </w:pPr>
-      <w:r>
-        <w:t>MainActivity je glavna aktivnost</w:t>
-      </w:r>
-      <w:r>
-        <w:t xml:space="preserve"> (activity)</w:t>
+      <w:proofErr w:type="spellStart"/>
+      <w:r>
+        <w:t>MainActivity</w:t>
+      </w:r>
+      <w:proofErr w:type="spellEnd"/>
+      <w:r>
+        <w:t xml:space="preserve"> je glavna aktivnost</w:t>
+      </w:r>
+      <w:r>
+        <w:t xml:space="preserve"> (</w:t>
+      </w:r>
+      <w:proofErr w:type="spellStart"/>
+      <w:r>
+        <w:t>activity</w:t>
+      </w:r>
+      <w:proofErr w:type="spellEnd"/>
+      <w:r>
+        <w:t>)</w:t>
       </w:r>
       <w:r>
         <w:t xml:space="preserve"> u aplikaciji i ona se pokreće </w:t>
@@ -2954,55 +3295,376 @@
         <w:t>aplikacije</w:t>
       </w:r>
       <w:r>
-        <w:t xml:space="preserve">. Pomoću nje moguće je pristupiti svim fragmentima koji su namijenjeni neregistriranim korisnicima: OnamaFragment, KontaktFragment, VozilaFragment, OnlinePrijavaFragment, </w:t>
-      </w:r>
-      <w:r>
-        <w:t xml:space="preserve">MapFragment, </w:t>
-      </w:r>
-      <w:r>
-        <w:t xml:space="preserve">TestoviMainFragment </w:t>
+        <w:t xml:space="preserve">. Pomoću nje moguće je pristupiti svim fragmentima koji su namijenjeni neregistriranim korisnicima: </w:t>
+      </w:r>
+      <w:proofErr w:type="spellStart"/>
+      <w:r>
+        <w:t>OnamaFragment</w:t>
+      </w:r>
+      <w:proofErr w:type="spellEnd"/>
+      <w:r>
+        <w:t xml:space="preserve">, </w:t>
+      </w:r>
+      <w:proofErr w:type="spellStart"/>
+      <w:r>
+        <w:t>KontaktFragment</w:t>
+      </w:r>
+      <w:proofErr w:type="spellEnd"/>
+      <w:r>
+        <w:t xml:space="preserve">, </w:t>
+      </w:r>
+      <w:proofErr w:type="spellStart"/>
+      <w:r>
+        <w:t>VozilaFragment</w:t>
+      </w:r>
+      <w:proofErr w:type="spellEnd"/>
+      <w:r>
+        <w:t xml:space="preserve">, </w:t>
+      </w:r>
+      <w:proofErr w:type="spellStart"/>
+      <w:r>
+        <w:t>OnlinePrijavaFragment</w:t>
+      </w:r>
+      <w:proofErr w:type="spellEnd"/>
+      <w:r>
+        <w:t xml:space="preserve">, </w:t>
+      </w:r>
+      <w:proofErr w:type="spellStart"/>
+      <w:r>
+        <w:t>MapFragment</w:t>
+      </w:r>
+      <w:proofErr w:type="spellEnd"/>
+      <w:r>
+        <w:t xml:space="preserve">, </w:t>
+      </w:r>
+      <w:proofErr w:type="spellStart"/>
+      <w:r>
+        <w:t>TestoviMainFragment</w:t>
+      </w:r>
+      <w:proofErr w:type="spellEnd"/>
+      <w:r>
+        <w:t xml:space="preserve"> </w:t>
       </w:r>
       <w:r>
         <w:t xml:space="preserve">i </w:t>
       </w:r>
-      <w:r>
-        <w:t>MainScreenFragment. Isto tako, preko MainActivity-a je moguće doći do LoginActivity-a koji je sljedeća aktivnost sa kojom se korisnik može susresti prilikom korištenja aplikacije. Ukoliko se korisnik prijavi kao polaznik, otvara mu se nova aktivnost, TraineeActivity, zajedno sa početnim fragmentom</w:t>
-      </w:r>
-      <w:r>
-        <w:t xml:space="preserve"> te aktivnosti, TraineeMSFragment. Ovdje polaznik</w:t>
+      <w:proofErr w:type="spellStart"/>
+      <w:r>
+        <w:t>MainScreenFragment</w:t>
+      </w:r>
+      <w:proofErr w:type="spellEnd"/>
+      <w:r>
+        <w:t xml:space="preserve">. Isto tako, preko </w:t>
+      </w:r>
+      <w:proofErr w:type="spellStart"/>
+      <w:r>
+        <w:t>MainActivity</w:t>
+      </w:r>
+      <w:proofErr w:type="spellEnd"/>
+      <w:r>
+        <w:t xml:space="preserve">-a je moguće doći do </w:t>
+      </w:r>
+      <w:proofErr w:type="spellStart"/>
+      <w:r>
+        <w:t>LoginActivity</w:t>
+      </w:r>
+      <w:proofErr w:type="spellEnd"/>
+      <w:r>
+        <w:t xml:space="preserve">-a koji je sljedeća aktivnost sa kojom se korisnik može susresti prilikom korištenja aplikacije. Ukoliko se korisnik prijavi kao polaznik, otvara mu se nova aktivnost, </w:t>
+      </w:r>
+      <w:proofErr w:type="spellStart"/>
+      <w:r>
+        <w:t>TraineeActivity</w:t>
+      </w:r>
+      <w:proofErr w:type="spellEnd"/>
+      <w:r>
+        <w:t>, zajedno sa početnim fragmentom</w:t>
+      </w:r>
+      <w:r>
+        <w:t xml:space="preserve"> te aktivnosti, </w:t>
+      </w:r>
+      <w:proofErr w:type="spellStart"/>
+      <w:r>
+        <w:t>TraineeMSFragment</w:t>
+      </w:r>
+      <w:proofErr w:type="spellEnd"/>
+      <w:r>
+        <w:t>. Ovdje polaznik</w:t>
       </w:r>
       <w:r>
         <w:t xml:space="preserve"> trenutno</w:t>
       </w:r>
       <w:r>
-        <w:t xml:space="preserve"> može pristupiti preko Navigation Drawer-a većini fragmenata koje je mogao i na MainScreenFragment-u. Ako </w:t>
+        <w:t xml:space="preserve"> može pristupiti preko </w:t>
+      </w:r>
+      <w:proofErr w:type="spellStart"/>
+      <w:r>
+        <w:t>Navigation</w:t>
+      </w:r>
+      <w:proofErr w:type="spellEnd"/>
+      <w:r>
+        <w:t xml:space="preserve"> </w:t>
+      </w:r>
+      <w:proofErr w:type="spellStart"/>
+      <w:r>
+        <w:t>Drawer</w:t>
+      </w:r>
+      <w:proofErr w:type="spellEnd"/>
+      <w:r>
+        <w:t xml:space="preserve">-a većini fragmenata koje je mogao i na </w:t>
+      </w:r>
+      <w:proofErr w:type="spellStart"/>
+      <w:r>
+        <w:t>MainScreenFragment</w:t>
+      </w:r>
+      <w:proofErr w:type="spellEnd"/>
+      <w:r>
+        <w:t xml:space="preserve">-u. Ako </w:t>
       </w:r>
       <w:r>
         <w:t>s</w:t>
       </w:r>
       <w:r>
-        <w:t xml:space="preserve">e pak korisnik prijavi kao zaposlenik, osim gotovo svih fragmenata dostupnih preko MainActivity-a, zaposlenik može pristupiti sljedećim fragmentima: MainEmployeeFragment, </w:t>
-      </w:r>
+        <w:t xml:space="preserve">e pak korisnik prijavi kao zaposlenik, osim gotovo svih fragmenata dostupnih preko </w:t>
+      </w:r>
+      <w:proofErr w:type="spellStart"/>
+      <w:r>
+        <w:t>MainActivity</w:t>
+      </w:r>
+      <w:proofErr w:type="spellEnd"/>
+      <w:r>
+        <w:t xml:space="preserve">-a, zaposlenik može pristupiti sljedećim fragmentima: </w:t>
+      </w:r>
+      <w:proofErr w:type="spellStart"/>
+      <w:r>
+        <w:t>MainEmployeeFragment</w:t>
+      </w:r>
+      <w:proofErr w:type="spellEnd"/>
+      <w:r>
+        <w:t xml:space="preserve">, </w:t>
+      </w:r>
+      <w:proofErr w:type="spellStart"/>
       <w:r>
         <w:lastRenderedPageBreak/>
-        <w:t>MyTraineesFragment, TraineeDetails, AddNewTraineeFragment i AssignTraineeToEmployeeFragment.</w:t>
+        <w:t>MyTraineesFragment</w:t>
+      </w:r>
+      <w:proofErr w:type="spellEnd"/>
+      <w:r>
+        <w:t xml:space="preserve">, </w:t>
+      </w:r>
+      <w:proofErr w:type="spellStart"/>
+      <w:r>
+        <w:t>TraineeDetails</w:t>
+      </w:r>
+      <w:proofErr w:type="spellEnd"/>
+      <w:r>
+        <w:t xml:space="preserve">, </w:t>
+      </w:r>
+      <w:proofErr w:type="spellStart"/>
+      <w:r>
+        <w:t>AddNewTraineeFragment</w:t>
+      </w:r>
+      <w:proofErr w:type="spellEnd"/>
+      <w:r>
+        <w:t xml:space="preserve"> i </w:t>
+      </w:r>
+      <w:proofErr w:type="spellStart"/>
+      <w:r>
+        <w:t>AssignTraineeToEmployeeFragment</w:t>
+      </w:r>
+      <w:proofErr w:type="spellEnd"/>
+      <w:r>
+        <w:t>.</w:t>
       </w:r>
       <w:r>
         <w:t xml:space="preserve"> Što se pak tiče pomoćnih klasa koje su obojane plavom bojom, tu imamo nekoliko klasa adaptera koje pripremaju podatke za prikaz na zaslon</w:t>
       </w:r>
       <w:r>
-        <w:t xml:space="preserve"> (npr. VozilaAdapter)</w:t>
+        <w:t xml:space="preserve"> (npr. </w:t>
+      </w:r>
+      <w:proofErr w:type="spellStart"/>
+      <w:r>
+        <w:t>VozilaAdapter</w:t>
+      </w:r>
+      <w:proofErr w:type="spellEnd"/>
+      <w:r>
+        <w:t>)</w:t>
       </w:r>
       <w:r>
         <w:t>, nekoliko kl</w:t>
       </w:r>
       <w:r>
-        <w:t>asa za generiranje podataka (npr. VozilaData) i nekoliko klasa koje su općenito klase programske logike aplikacije (npr. StartFragment).</w:t>
-      </w:r>
-    </w:p>
-    <w:p>
-      <w:pPr>
-        <w:spacing w:line="360" w:lineRule="auto"/>
+        <w:t xml:space="preserve">asa za generiranje podataka (npr. </w:t>
+      </w:r>
+      <w:proofErr w:type="spellStart"/>
+      <w:r>
+        <w:t>VozilaData</w:t>
+      </w:r>
+      <w:proofErr w:type="spellEnd"/>
+      <w:r>
+        <w:t xml:space="preserve">) i nekoliko klasa koje su općenito klase programske logike aplikacije (npr. </w:t>
+      </w:r>
+      <w:proofErr w:type="spellStart"/>
+      <w:r>
+        <w:t>StartFragment</w:t>
+      </w:r>
+      <w:proofErr w:type="spellEnd"/>
+      <w:r>
+        <w:t>).</w:t>
+      </w:r>
+    </w:p>
+    <w:p>
+      <w:pPr>
+        <w:spacing w:line="360" w:lineRule="auto"/>
+      </w:pPr>
+      <w:r>
+        <w:t xml:space="preserve">Sve gore navedene klase pripadaju </w:t>
+      </w:r>
+      <w:proofErr w:type="spellStart"/>
+      <w:r>
+        <w:rPr>
+          <w:b/>
+        </w:rPr>
+        <w:t>app</w:t>
+      </w:r>
+      <w:proofErr w:type="spellEnd"/>
+      <w:r>
+        <w:rPr>
+          <w:b/>
+        </w:rPr>
+        <w:t xml:space="preserve"> modulu</w:t>
+      </w:r>
+      <w:r>
+        <w:t xml:space="preserve"> </w:t>
+      </w:r>
+      <w:r>
+        <w:t xml:space="preserve">naše aplikacije. Osim </w:t>
+      </w:r>
+      <w:proofErr w:type="spellStart"/>
+      <w:r>
+        <w:t>app</w:t>
+      </w:r>
+      <w:proofErr w:type="spellEnd"/>
+      <w:r>
+        <w:t xml:space="preserve"> modula imamo i </w:t>
+      </w:r>
+      <w:proofErr w:type="spellStart"/>
+      <w:r>
+        <w:rPr>
+          <w:b/>
+        </w:rPr>
+        <w:t>database</w:t>
+      </w:r>
+      <w:proofErr w:type="spellEnd"/>
+      <w:r>
+        <w:rPr>
+          <w:b/>
+        </w:rPr>
+        <w:t xml:space="preserve"> modul</w:t>
+      </w:r>
+      <w:r>
+        <w:t xml:space="preserve"> gdje se n</w:t>
+      </w:r>
+      <w:r>
+        <w:t>alaze</w:t>
+      </w:r>
+      <w:r>
+        <w:t xml:space="preserve"> sljedeće klase: Kontakt, Korisnik, </w:t>
+      </w:r>
+      <w:proofErr w:type="spellStart"/>
+      <w:r>
+        <w:t>MainDatabase</w:t>
+      </w:r>
+      <w:proofErr w:type="spellEnd"/>
+      <w:r>
+        <w:t xml:space="preserve">, Pitanje, </w:t>
+      </w:r>
+      <w:proofErr w:type="spellStart"/>
+      <w:r>
+        <w:t>TipPitanja</w:t>
+      </w:r>
+      <w:proofErr w:type="spellEnd"/>
+      <w:r>
+        <w:t xml:space="preserve"> i Vozilo.</w:t>
+      </w:r>
+      <w:r>
+        <w:t xml:space="preserve"> </w:t>
+      </w:r>
+    </w:p>
+    <w:p>
+      <w:pPr>
+        <w:spacing w:line="360" w:lineRule="auto"/>
+      </w:pPr>
+    </w:p>
+    <w:p>
+      <w:pPr>
+        <w:spacing w:line="360" w:lineRule="auto"/>
+        <w:rPr>
+          <w:i/>
+          <w:sz w:val="22"/>
+          <w:szCs w:val="22"/>
+        </w:rPr>
+      </w:pPr>
+      <w:r>
+        <w:rPr>
+          <w:i/>
+          <w:sz w:val="22"/>
+          <w:szCs w:val="22"/>
+        </w:rPr>
+        <w:t xml:space="preserve">*Ukoliko slika 4 </w:t>
+      </w:r>
+      <w:r>
+        <w:rPr>
+          <w:i/>
+          <w:sz w:val="22"/>
+          <w:szCs w:val="22"/>
+        </w:rPr>
+        <w:t>nije</w:t>
+      </w:r>
+      <w:r>
+        <w:rPr>
+          <w:i/>
+          <w:sz w:val="22"/>
+          <w:szCs w:val="22"/>
+        </w:rPr>
+        <w:t xml:space="preserve"> dovoljno čitljiva, ista se nalazi u </w:t>
+      </w:r>
+      <w:proofErr w:type="spellStart"/>
+      <w:r>
+        <w:rPr>
+          <w:i/>
+          <w:sz w:val="22"/>
+          <w:szCs w:val="22"/>
+        </w:rPr>
+        <w:t>git</w:t>
+      </w:r>
+      <w:proofErr w:type="spellEnd"/>
+      <w:r>
+        <w:rPr>
+          <w:i/>
+          <w:sz w:val="22"/>
+          <w:szCs w:val="22"/>
+        </w:rPr>
+        <w:t xml:space="preserve"> repozitoriju</w:t>
+      </w:r>
+      <w:r>
+        <w:rPr>
+          <w:i/>
+          <w:sz w:val="22"/>
+          <w:szCs w:val="22"/>
+        </w:rPr>
+        <w:t xml:space="preserve"> aplikacije na:</w:t>
+      </w:r>
+    </w:p>
+    <w:p>
+      <w:pPr>
+        <w:spacing w:line="360" w:lineRule="auto"/>
+        <w:jc w:val="center"/>
+        <w:rPr>
+          <w:i/>
+          <w:sz w:val="22"/>
+          <w:szCs w:val="22"/>
+        </w:rPr>
         <w:sectPr>
           <w:pgSz w:w="11906" w:h="16838"/>
           <w:pgMar w:top="1417" w:right="1417" w:bottom="1260" w:left="1417" w:header="708" w:footer="708" w:gutter="0"/>
@@ -3011,37 +3673,38 @@
         </w:sectPr>
       </w:pPr>
       <w:r>
-        <w:t xml:space="preserve">Sve gore navedene klase pripadaju </w:t>
-      </w:r>
-      <w:r>
-        <w:rPr>
-          <w:b/>
-        </w:rPr>
-        <w:t>app modulu</w:t>
-      </w:r>
-      <w:r>
-        <w:t xml:space="preserve"> </w:t>
-      </w:r>
-      <w:r>
-        <w:t xml:space="preserve">naše aplikacije. Osim app modula imamo i </w:t>
-      </w:r>
-      <w:r>
-        <w:rPr>
-          <w:b/>
-        </w:rPr>
-        <w:t>database modul</w:t>
-      </w:r>
-      <w:r>
-        <w:t xml:space="preserve"> gdje se n</w:t>
-      </w:r>
-      <w:r>
-        <w:t>alaze</w:t>
-      </w:r>
-      <w:r>
-        <w:t xml:space="preserve"> sljedeće klase: Kontakt, Korisnik, MainDatabase, Pitanje, TipPitanja i Vozilo.</w:t>
-      </w:r>
-      <w:r>
-        <w:t xml:space="preserve"> </w:t>
+        <w:rPr>
+          <w:i/>
+          <w:sz w:val="22"/>
+          <w:szCs w:val="22"/>
+        </w:rPr>
+        <w:t>'...\dijagrami_klasa\dijagram_klasa_druga_</w:t>
+      </w:r>
+      <w:proofErr w:type="spellStart"/>
+      <w:r>
+        <w:rPr>
+          <w:i/>
+          <w:sz w:val="22"/>
+          <w:szCs w:val="22"/>
+        </w:rPr>
+        <w:t>faza</w:t>
+      </w:r>
+      <w:r>
+        <w:rPr>
+          <w:i/>
+          <w:sz w:val="22"/>
+          <w:szCs w:val="22"/>
+        </w:rPr>
+        <w:t>.jpg</w:t>
+      </w:r>
+      <w:proofErr w:type="spellEnd"/>
+      <w:r>
+        <w:rPr>
+          <w:i/>
+          <w:sz w:val="22"/>
+          <w:szCs w:val="22"/>
+        </w:rPr>
+        <w:t>'</w:t>
       </w:r>
     </w:p>
     <w:p>
@@ -3191,7 +3854,15 @@
         <w:jc w:val="both"/>
       </w:pPr>
       <w:r>
-        <w:t>Na slici je prikazan ERA model (slika 5). Prikazane su sve tablice i sve veze koje se koriste pri realizaciji  projektnog rješenja. Tablice se nalaze na phpMyAdmin-u te preko web servisa koji je samostalno izrađen dohvaćamo potrebne podatke. Tablice vozilo,</w:t>
+        <w:t xml:space="preserve">Na slici je prikazan ERA model (slika 5). Prikazane su sve tablice i sve veze koje se koriste pri realizaciji  projektnog rješenja. Tablice se nalaze na </w:t>
+      </w:r>
+      <w:proofErr w:type="spellStart"/>
+      <w:r>
+        <w:t>phpMyAdmin</w:t>
+      </w:r>
+      <w:proofErr w:type="spellEnd"/>
+      <w:r>
+        <w:t>-u te preko web servisa koji je samostalno izrađen dohvaćamo potrebne podatke. Tablice vozilo,</w:t>
       </w:r>
       <w:r>
         <w:t xml:space="preserve"> pitanje, tip_pitanja i kontakt</w:t>
@@ -3393,7 +4064,23 @@
         <w:t xml:space="preserve"> dosta je složeniji u odnosu na isti dijagram prve faze. Za početak vidimo da imamo 3 </w:t>
       </w:r>
       <w:r>
-        <w:t xml:space="preserve">glavna actora i uočavamo generalizaciju gdje polaznik i zaposlenik autoškole imaju sve mogućnosti kao i treći actor, neregistrirani korisnik, uz naravno neke svoje dodatne. </w:t>
+        <w:t xml:space="preserve">glavna </w:t>
+      </w:r>
+      <w:proofErr w:type="spellStart"/>
+      <w:r>
+        <w:t>actora</w:t>
+      </w:r>
+      <w:proofErr w:type="spellEnd"/>
+      <w:r>
+        <w:t xml:space="preserve"> i uočavamo generalizaciju gdje polaznik i zaposlenik autoškole imaju sve mogućnosti kao i treći </w:t>
+      </w:r>
+      <w:proofErr w:type="spellStart"/>
+      <w:r>
+        <w:t>actor</w:t>
+      </w:r>
+      <w:proofErr w:type="spellEnd"/>
+      <w:r>
+        <w:t xml:space="preserve">, neregistrirani korisnik, uz naravno neke svoje dodatne. </w:t>
       </w:r>
     </w:p>
     <w:p>
@@ -3405,8 +4092,13 @@
       <w:r>
         <w:t xml:space="preserve">Neregistrirani korisnik može birati između početnog zaslona, o nama, vozila, kontakata, </w:t>
       </w:r>
-      <w:r>
-        <w:t xml:space="preserve">online upisa u autoškolu, testova znanja, lokacije na mapi, ili pak prijave u </w:t>
+      <w:proofErr w:type="spellStart"/>
+      <w:r>
+        <w:t>online</w:t>
+      </w:r>
+      <w:proofErr w:type="spellEnd"/>
+      <w:r>
+        <w:t xml:space="preserve"> upisa u autoškolu, testova znanja, lokacije na mapi, ili pak prijave u </w:t>
       </w:r>
       <w:r>
         <w:lastRenderedPageBreak/>
@@ -3425,7 +4117,39 @@
         <w:footnoteReference w:id="2"/>
       </w:r>
       <w:r>
-        <w:t xml:space="preserve"> mora se kontaktirati autoskola-premuz.hr Webserver. Ovdje također imamo actora DBMS koji predstavlja lokalnu bazu podataka koja se kontaktira prilikom</w:t>
+        <w:t xml:space="preserve"> mora se kontaktirati </w:t>
+      </w:r>
+      <w:proofErr w:type="spellStart"/>
+      <w:r>
+        <w:t>autoskola</w:t>
+      </w:r>
+      <w:proofErr w:type="spellEnd"/>
+      <w:r>
+        <w:t>-</w:t>
+      </w:r>
+      <w:proofErr w:type="spellStart"/>
+      <w:r>
+        <w:t>premuz.hr</w:t>
+      </w:r>
+      <w:proofErr w:type="spellEnd"/>
+      <w:r>
+        <w:t xml:space="preserve"> </w:t>
+      </w:r>
+      <w:proofErr w:type="spellStart"/>
+      <w:r>
+        <w:t>Webserver</w:t>
+      </w:r>
+      <w:proofErr w:type="spellEnd"/>
+      <w:r>
+        <w:t xml:space="preserve">. Ovdje također imamo </w:t>
+      </w:r>
+      <w:proofErr w:type="spellStart"/>
+      <w:r>
+        <w:t>actora</w:t>
+      </w:r>
+      <w:proofErr w:type="spellEnd"/>
+      <w:r>
+        <w:t xml:space="preserve"> DBMS koji predstavlja lokalnu bazu podataka koja se kontaktira prilikom</w:t>
       </w:r>
       <w:r>
         <w:t xml:space="preserve"> uzimanja</w:t>
@@ -3434,7 +4158,31 @@
         <w:t xml:space="preserve"> podataka o kontaktima, vozilima </w:t>
       </w:r>
       <w:r>
-        <w:t>ili pitanjima za testove znanja i actora Google Maps koji nam treba za prikaz lokacije autoškole na mapi.</w:t>
+        <w:t xml:space="preserve">ili pitanjima za testove znanja i </w:t>
+      </w:r>
+      <w:proofErr w:type="spellStart"/>
+      <w:r>
+        <w:t>actora</w:t>
+      </w:r>
+      <w:proofErr w:type="spellEnd"/>
+      <w:r>
+        <w:t xml:space="preserve"> </w:t>
+      </w:r>
+      <w:proofErr w:type="spellStart"/>
+      <w:r>
+        <w:t>Google</w:t>
+      </w:r>
+      <w:proofErr w:type="spellEnd"/>
+      <w:r>
+        <w:t xml:space="preserve"> </w:t>
+      </w:r>
+      <w:proofErr w:type="spellStart"/>
+      <w:r>
+        <w:t>Maps</w:t>
+      </w:r>
+      <w:proofErr w:type="spellEnd"/>
+      <w:r>
+        <w:t xml:space="preserve"> koji nam treba za prikaz lokacije autoškole na mapi.</w:t>
       </w:r>
     </w:p>
     <w:p>
@@ -3444,7 +4192,39 @@
         <w:jc w:val="both"/>
       </w:pPr>
       <w:r>
-        <w:t>Polaznik autoškole, osim svih gore navedenih mogućnosti, trenutno može birati između početnog zaslona polaznika i odjave. Kako bi dobio mogućnost odabira tih dviju mogućnosti polaznik mora biti prijavljen. Zaposlenik autoškole, osim svih mogućnosti nereg. korisnika, trenutno može birati između početnog zaslona zaposlenika, dodavanja polaznika, dodjele polaznika instruktoru, pregleda svojih polaznika (što uključuje opciju pregleda informacija o polaznicima) i na kraju odjave. Isto kao i polaznik, zaposlenik za odabir bilo koje od ovih mogućnosti mora biti prijavljen. Za normalan rad mogućnosti polaznika i zaposlenika moramo uvesti još jednog actora, a to je phpmyadmin.barka.foi.hr Webserver koji se kontaktira prilikom svih mogućnosti polaznika i zaposlenika osim odjave i mogućnostima jednakim nereg. korisnicima.</w:t>
+        <w:t xml:space="preserve">Polaznik autoškole, osim svih gore navedenih mogućnosti, trenutno može birati između početnog zaslona polaznika i odjave. Kako bi dobio mogućnost odabira tih dviju mogućnosti polaznik mora biti prijavljen. Zaposlenik autoškole, osim svih mogućnosti </w:t>
+      </w:r>
+      <w:proofErr w:type="spellStart"/>
+      <w:r>
+        <w:t>nereg</w:t>
+      </w:r>
+      <w:proofErr w:type="spellEnd"/>
+      <w:r>
+        <w:t xml:space="preserve">. korisnika, trenutno može birati između početnog zaslona zaposlenika, dodavanja polaznika, dodjele polaznika instruktoru, pregleda svojih polaznika (što uključuje opciju pregleda informacija o polaznicima) i na kraju odjave. Isto kao i polaznik, zaposlenik za odabir bilo koje od ovih mogućnosti mora biti prijavljen. Za normalan rad mogućnosti polaznika i zaposlenika moramo uvesti još jednog </w:t>
+      </w:r>
+      <w:proofErr w:type="spellStart"/>
+      <w:r>
+        <w:t>actora</w:t>
+      </w:r>
+      <w:proofErr w:type="spellEnd"/>
+      <w:r>
+        <w:t xml:space="preserve">, a to je phpmyadmin.barka.foi.hr </w:t>
+      </w:r>
+      <w:proofErr w:type="spellStart"/>
+      <w:r>
+        <w:t>Webserver</w:t>
+      </w:r>
+      <w:proofErr w:type="spellEnd"/>
+      <w:r>
+        <w:t xml:space="preserve"> koji se kontaktira prilikom svih mogućnosti polaznika i zaposlenika osim odjave i mogućnostima jednakim </w:t>
+      </w:r>
+      <w:proofErr w:type="spellStart"/>
+      <w:r>
+        <w:t>nereg</w:t>
+      </w:r>
+      <w:proofErr w:type="spellEnd"/>
+      <w:r>
+        <w:t>. korisnicima.</w:t>
       </w:r>
     </w:p>
     <w:p>
@@ -3644,14 +4424,35 @@
         <w:t xml:space="preserve"> (1)</w:t>
       </w:r>
       <w:r>
-        <w:t xml:space="preserve"> gdje on može odabrati jedan od imageButton-a koji vode do najaktualnijih mogućnosti, ili pak mo</w:t>
+        <w:t xml:space="preserve"> gdje on može odabrati jedan od </w:t>
+      </w:r>
+      <w:proofErr w:type="spellStart"/>
+      <w:r>
+        <w:t>imageButton</w:t>
+      </w:r>
+      <w:proofErr w:type="spellEnd"/>
+      <w:r>
+        <w:t>-a koji vode do najaktualnijih mogućnosti, ili pak mo</w:t>
       </w:r>
       <w:r>
         <w:t>že</w:t>
       </w:r>
       <w:r>
-        <w:t xml:space="preserve"> pritisnuti na glavnu navigaciju aplikacije, navigation drawer</w:t>
-      </w:r>
+        <w:t xml:space="preserve"> pritisnuti na glavnu navigaciju aplikacije, </w:t>
+      </w:r>
+      <w:proofErr w:type="spellStart"/>
+      <w:r>
+        <w:t>navigation</w:t>
+      </w:r>
+      <w:proofErr w:type="spellEnd"/>
+      <w:r>
+        <w:t xml:space="preserve"> </w:t>
+      </w:r>
+      <w:proofErr w:type="spellStart"/>
+      <w:r>
+        <w:t>drawer</w:t>
+      </w:r>
+      <w:proofErr w:type="spellEnd"/>
       <w:r>
         <w:t xml:space="preserve"> (2)</w:t>
       </w:r>
@@ -3665,10 +4466,58 @@
         <w:t xml:space="preserve"> onda vodi kroz cijelu aplikaciju.</w:t>
       </w:r>
       <w:r>
-        <w:t xml:space="preserve"> O nama (3) je jednostavni fragment koji prikazuje sliku autoškole i osnovne informacije o njoj, kao npr. lokacija, radno vrijeme i slično. Kontakti (4) i vozila (5) su vrlo slični fragmenti koji pomoću CardView-a prikazuju sve zaposlenike, odnosno vozila autoškole. Online upis u autoškolu (6) je fragment na kojem se nalazi formular koji korisnik može popuniti i poslati e-mailom kako bi se lakše upisao u autoškolu. </w:t>
-      </w:r>
-      <w:r>
-        <w:t>Lokacija na mapi (7) je fragment koji korisniku prikazuje preciznu lokaciju autoškole pomoću Google Maps servisa. Zadnji fragment kojeg neregistrirani korisnik može koristiti je ujedno i najzanimljiviji, a to su besplatni testovi znanja (8). Ovdje korisnik može birati koji test znanja hoće rješavati (propise ili prvu pomoć), a aplikacija mu sama generira test sa 5 nasumično odabranih pitanja iz baze. Svako pitanje se sastoji od teksta pitanja i slike (9) i moguće ih je rješavati čak i bez Internet konekcije. U rezultatima (10) se korisniku ispiše broj točnih odgovora, kao i CardView gdje za svako pitanje piše status točnosti, i zeleno se oboji koji je odgovor na to pitanje bio točan. Zadnji fragment kojem korisnik može pristupiti jest prijava (11), no da bi se prijavio korisnik mora imati autentično korisničko ime i lozinku koju imaju samo upisani polaznici i zaposlenici.</w:t>
+        <w:t xml:space="preserve"> O nama (3) je jednostavni fragment koji prikazuje sliku autoškole i osnovne informacije o njoj, kao npr. lokacija, radno vrijeme i slično. Kontakti (4) i vozila (5) su vrlo slični fragmenti koji pomoću </w:t>
+      </w:r>
+      <w:proofErr w:type="spellStart"/>
+      <w:r>
+        <w:t>CardView</w:t>
+      </w:r>
+      <w:proofErr w:type="spellEnd"/>
+      <w:r>
+        <w:t xml:space="preserve">-a prikazuju sve zaposlenike, odnosno vozila autoškole. </w:t>
+      </w:r>
+      <w:proofErr w:type="spellStart"/>
+      <w:r>
+        <w:t>Online</w:t>
+      </w:r>
+      <w:proofErr w:type="spellEnd"/>
+      <w:r>
+        <w:t xml:space="preserve"> upis u autoškolu (6) je fragment na kojem se nalazi formular koji korisnik može popuniti i poslati e-</w:t>
+      </w:r>
+      <w:proofErr w:type="spellStart"/>
+      <w:r>
+        <w:t>mailom</w:t>
+      </w:r>
+      <w:proofErr w:type="spellEnd"/>
+      <w:r>
+        <w:t xml:space="preserve"> kako bi se lakše upisao u autoškolu. </w:t>
+      </w:r>
+      <w:r>
+        <w:t xml:space="preserve">Lokacija na mapi (7) je fragment koji korisniku prikazuje preciznu lokaciju autoškole pomoću </w:t>
+      </w:r>
+      <w:proofErr w:type="spellStart"/>
+      <w:r>
+        <w:t>Google</w:t>
+      </w:r>
+      <w:proofErr w:type="spellEnd"/>
+      <w:r>
+        <w:t xml:space="preserve"> </w:t>
+      </w:r>
+      <w:proofErr w:type="spellStart"/>
+      <w:r>
+        <w:t>Maps</w:t>
+      </w:r>
+      <w:proofErr w:type="spellEnd"/>
+      <w:r>
+        <w:t xml:space="preserve"> servisa. Zadnji fragment kojeg neregistrirani korisnik može koristiti je ujedno i najzanimljiviji, a to su besplatni testovi znanja (8). Ovdje korisnik može birati koji test znanja hoće rješavati (propise ili prvu pomoć), a aplikacija mu sama generira test sa 5 nasumično odabranih pitanja iz baze. Svako pitanje se sastoji od teksta pitanja i slike (9) i moguće ih je rješavati čak i bez Internet konekcije. U rezultatima (10) se korisniku ispiše broj točnih odgovora, kao i </w:t>
+      </w:r>
+      <w:proofErr w:type="spellStart"/>
+      <w:r>
+        <w:t>CardView</w:t>
+      </w:r>
+      <w:proofErr w:type="spellEnd"/>
+      <w:r>
+        <w:t xml:space="preserve"> gdje za svako pitanje piše status točnosti, i zeleno se oboji koji je odgovor na to pitanje bio točan. Zadnji fragment kojem korisnik može pristupiti jest prijava (11), no da bi se prijavio korisnik mora imati autentično korisničko ime i lozinku koju imaju samo upisani polaznici i zaposlenici.</w:t>
       </w:r>
     </w:p>
     <w:p>
@@ -3678,7 +4527,31 @@
       </w:pPr>
       <w:r>
         <w:tab/>
-        <w:t>Ako se korisnik uspješno prijavi kao polaznik autoškole, otvara mu se prilagođeni početni zaslon (12) na kojem su imageButton-i koji vode do funkcionalnosti koje bi ga mogle zanimati. Isto tako, polaznik može otvoriti prilagođeni navigation drawer (13) na kojem pišu njegovo ime i prezime, e-mail adresa, i sve funkcionalnosti koje su za njega nam</w:t>
+        <w:t xml:space="preserve">Ako se korisnik uspješno prijavi kao polaznik autoškole, otvara mu se prilagođeni početni zaslon (12) na kojem su </w:t>
+      </w:r>
+      <w:proofErr w:type="spellStart"/>
+      <w:r>
+        <w:t>imageButton</w:t>
+      </w:r>
+      <w:proofErr w:type="spellEnd"/>
+      <w:r>
+        <w:t xml:space="preserve">-i koji vode do funkcionalnosti koje bi ga mogle zanimati. Isto tako, polaznik može otvoriti prilagođeni </w:t>
+      </w:r>
+      <w:proofErr w:type="spellStart"/>
+      <w:r>
+        <w:t>navigation</w:t>
+      </w:r>
+      <w:proofErr w:type="spellEnd"/>
+      <w:r>
+        <w:t xml:space="preserve"> </w:t>
+      </w:r>
+      <w:proofErr w:type="spellStart"/>
+      <w:r>
+        <w:t>drawer</w:t>
+      </w:r>
+      <w:proofErr w:type="spellEnd"/>
+      <w:r>
+        <w:t xml:space="preserve"> (13) na kojem pišu njegovo ime i prezime, e-mail adresa, i sve funkcionalnosti koje su za njega nam</w:t>
       </w:r>
       <w:r>
         <w:t>i</w:t>
@@ -3694,14 +4567,46 @@
       </w:pPr>
       <w:r>
         <w:tab/>
-        <w:t>Ako je pak korisnik uspješno prijavi kao zaposlenik autoškole, također mu se otvara novi početni zaslon (14), ali ovoga puta prilagođen zaposleniku, sa imageButton-ima koji bi njega mogli zanimati. Isto tako, navigation drawer je prilagođen njemu (15), sa imenom, prezimenom i e-mail adresom zaposlenika, te funkcionalnostima namijenjenim njemu.</w:t>
+        <w:t xml:space="preserve">Ako je pak korisnik uspješno prijavi kao zaposlenik autoškole, također mu se otvara novi početni zaslon (14), ali ovoga puta prilagođen zaposleniku, sa </w:t>
+      </w:r>
+      <w:proofErr w:type="spellStart"/>
+      <w:r>
+        <w:t>imageButton</w:t>
+      </w:r>
+      <w:proofErr w:type="spellEnd"/>
+      <w:r>
+        <w:t xml:space="preserve">-ima koji bi njega mogli zanimati. Isto tako, </w:t>
+      </w:r>
+      <w:proofErr w:type="spellStart"/>
+      <w:r>
+        <w:t>navigation</w:t>
+      </w:r>
+      <w:proofErr w:type="spellEnd"/>
+      <w:r>
+        <w:t xml:space="preserve"> </w:t>
+      </w:r>
+      <w:proofErr w:type="spellStart"/>
+      <w:r>
+        <w:t>drawer</w:t>
+      </w:r>
+      <w:proofErr w:type="spellEnd"/>
+      <w:r>
+        <w:t xml:space="preserve"> je prilagođen njemu (15), sa imenom, prezimenom i e-mail adresom zaposlenika, te funkcionalnostima namijenjenim njemu.</w:t>
       </w:r>
       <w:r>
         <w:t xml:space="preserve"> Od trenutno realiziranih funkcionalnosti, zaposlenik može odabrati registraciju novog polaznika (16) gdje mora popuniti formular i automatski se registrira novi polaznik. Nadalje, može </w:t>
       </w:r>
       <w:r>
         <w:lastRenderedPageBreak/>
-        <w:t>odabrati dodjelu polaznika instruktoru (17), gdje instruktor regulira (dodaje/briše) polaznike koje on ima pod nadzorom. Za kraju, zaposlenik može odabrati informacije o polaznicima (18), gdje mu se preko CardView-a ispušu svi njegovi polaznici. Ovdje polaznik može odabrati jednog od njih na što se otvara novi fragment (19) sa detaljima, tj. detaljnijim opisom pojedinog polaznika.</w:t>
+        <w:t xml:space="preserve">odabrati dodjelu polaznika instruktoru (17), gdje instruktor regulira (dodaje/briše) polaznike koje on ima pod nadzorom. Za kraju, zaposlenik može odabrati informacije o polaznicima (18), gdje mu se preko </w:t>
+      </w:r>
+      <w:proofErr w:type="spellStart"/>
+      <w:r>
+        <w:t>CardView</w:t>
+      </w:r>
+      <w:proofErr w:type="spellEnd"/>
+      <w:r>
+        <w:t>-a ispušu svi njegovi polaznici. Ovdje polaznik može odabrati jednog od njih na što se otvara novi fragment (19) sa detaljima, tj. detaljnijim opisom pojedinog polaznika.</w:t>
       </w:r>
     </w:p>
     <w:p>
@@ -3967,7 +4872,31 @@
         <w:footnoteRef/>
       </w:r>
       <w:r>
-        <w:t xml:space="preserve"> simpleUML by JetBrains (</w:t>
+        <w:t xml:space="preserve"> </w:t>
+      </w:r>
+      <w:proofErr w:type="spellStart"/>
+      <w:r>
+        <w:t>simpleUML</w:t>
+      </w:r>
+      <w:proofErr w:type="spellEnd"/>
+      <w:r>
+        <w:t xml:space="preserve"> </w:t>
+      </w:r>
+      <w:proofErr w:type="spellStart"/>
+      <w:r>
+        <w:t>by</w:t>
+      </w:r>
+      <w:proofErr w:type="spellEnd"/>
+      <w:r>
+        <w:t xml:space="preserve"> </w:t>
+      </w:r>
+      <w:proofErr w:type="spellStart"/>
+      <w:r>
+        <w:t>JetBrains</w:t>
+      </w:r>
+      <w:proofErr w:type="spellEnd"/>
+      <w:r>
+        <w:t xml:space="preserve"> (</w:t>
       </w:r>
       <w:r>
         <w:t>https://plugins.jetbrains.com/idea/plugin/243-simpleuml</w:t>
@@ -3998,7 +4927,15 @@
         <w:t>(</w:t>
       </w:r>
       <w:r>
-        <w:t>http://square.github.io/picasso/</w:t>
+        <w:t>http://square.github.io/</w:t>
+      </w:r>
+      <w:proofErr w:type="spellStart"/>
+      <w:r>
+        <w:t>picasso</w:t>
+      </w:r>
+      <w:proofErr w:type="spellEnd"/>
+      <w:r>
+        <w:t>/</w:t>
       </w:r>
       <w:r>
         <w:t>)</w:t>
@@ -4051,6 +4988,7 @@
       </w:rPr>
       <w:ptab w:relativeTo="margin" w:alignment="right" w:leader="none"/>
     </w:r>
+    <w:proofErr w:type="spellStart"/>
     <w:r>
       <w:rPr>
         <w:color w:val="auto"/>
@@ -4058,6 +4996,7 @@
       </w:rPr>
       <w:t>AiR</w:t>
     </w:r>
+    <w:proofErr w:type="spellEnd"/>
     <w:r>
       <w:rPr>
         <w:color w:val="auto"/>
@@ -7675,7 +8614,7 @@
 </file>
 
 <file path=customXml/itemProps2.xml><?xml version="1.0" encoding="utf-8"?>
-<ds:datastoreItem xmlns:ds="http://schemas.openxmlformats.org/officeDocument/2006/customXml" ds:itemID="{2BA9BEA5-3383-4FC5-BD2C-96A07CFFC95A}">
+<ds:datastoreItem xmlns:ds="http://schemas.openxmlformats.org/officeDocument/2006/customXml" ds:itemID="{BAF642DA-91CE-4E1A-A6CD-7B69B5BCEDE8}">
   <ds:schemaRefs>
     <ds:schemaRef ds:uri="http://schemas.openxmlformats.org/officeDocument/2006/bibliography"/>
   </ds:schemaRefs>

</xml_diff>

<commit_message>
Napravljen projektni plan u MS Projectu
- Napravljen projektni plan u MS Projectu i stavljene prve slike budzeta
i izgleda plana u repozitorij
- Ažurirana tehnička dokumentacija druge faze
</commit_message>
<xml_diff>
--- a/dokumentacija/AIR1618 TD mDrivingSchool - Bunić, Kofjač, Lazar.docx
+++ b/dokumentacija/AIR1618 TD mDrivingSchool - Bunić, Kofjač, Lazar.docx
@@ -734,7 +734,7 @@
           <w:r>
             <w:fldChar w:fldCharType="separate"/>
           </w:r>
-          <w:hyperlink w:anchor="_Toc471138830" w:history="1">
+          <w:hyperlink w:anchor="_Toc471416015" w:history="1">
             <w:r>
               <w:rPr>
                 <w:rStyle w:val="Hiperveza"/>
@@ -778,7 +778,7 @@
                 <w:noProof/>
                 <w:webHidden/>
               </w:rPr>
-              <w:instrText xml:space="preserve"> PAGEREF _Toc471138830 \h </w:instrText>
+              <w:instrText xml:space="preserve"> PAGEREF _Toc471416015 \h </w:instrText>
             </w:r>
             <w:r>
               <w:rPr>
@@ -820,7 +820,7 @@
               <w:lang w:val="en-US" w:eastAsia="en-US"/>
             </w:rPr>
           </w:pPr>
-          <w:hyperlink w:anchor="_Toc471138831" w:history="1">
+          <w:hyperlink w:anchor="_Toc471416016" w:history="1">
             <w:r>
               <w:rPr>
                 <w:rStyle w:val="Hiperveza"/>
@@ -847,7 +847,7 @@
                 <w:noProof/>
                 <w:webHidden/>
               </w:rPr>
-              <w:instrText xml:space="preserve"> PAGEREF _Toc471138831 \h </w:instrText>
+              <w:instrText xml:space="preserve"> PAGEREF _Toc471416016 \h </w:instrText>
             </w:r>
             <w:r>
               <w:rPr>
@@ -889,7 +889,7 @@
               <w:lang w:val="en-US" w:eastAsia="en-US"/>
             </w:rPr>
           </w:pPr>
-          <w:hyperlink w:anchor="_Toc471138832" w:history="1">
+          <w:hyperlink w:anchor="_Toc471416017" w:history="1">
             <w:r>
               <w:rPr>
                 <w:rStyle w:val="Hiperveza"/>
@@ -916,7 +916,7 @@
                 <w:noProof/>
                 <w:webHidden/>
               </w:rPr>
-              <w:instrText xml:space="preserve"> PAGEREF _Toc471138832 \h </w:instrText>
+              <w:instrText xml:space="preserve"> PAGEREF _Toc471416017 \h </w:instrText>
             </w:r>
             <w:r>
               <w:rPr>
@@ -958,7 +958,7 @@
               <w:lang w:val="en-US" w:eastAsia="en-US"/>
             </w:rPr>
           </w:pPr>
-          <w:hyperlink w:anchor="_Toc471138833" w:history="1">
+          <w:hyperlink w:anchor="_Toc471416018" w:history="1">
             <w:r>
               <w:rPr>
                 <w:rStyle w:val="Hiperveza"/>
@@ -985,7 +985,7 @@
                 <w:noProof/>
                 <w:webHidden/>
               </w:rPr>
-              <w:instrText xml:space="preserve"> PAGEREF _Toc471138833 \h </w:instrText>
+              <w:instrText xml:space="preserve"> PAGEREF _Toc471416018 \h </w:instrText>
             </w:r>
             <w:r>
               <w:rPr>
@@ -1027,7 +1027,7 @@
               <w:lang w:val="en-US" w:eastAsia="en-US"/>
             </w:rPr>
           </w:pPr>
-          <w:hyperlink w:anchor="_Toc471138834" w:history="1">
+          <w:hyperlink w:anchor="_Toc471416019" w:history="1">
             <w:r>
               <w:rPr>
                 <w:rStyle w:val="Hiperveza"/>
@@ -1054,7 +1054,7 @@
                 <w:noProof/>
                 <w:webHidden/>
               </w:rPr>
-              <w:instrText xml:space="preserve"> PAGEREF _Toc471138834 \h </w:instrText>
+              <w:instrText xml:space="preserve"> PAGEREF _Toc471416019 \h </w:instrText>
             </w:r>
             <w:r>
               <w:rPr>
@@ -1096,13 +1096,13 @@
               <w:lang w:val="en-US" w:eastAsia="en-US"/>
             </w:rPr>
           </w:pPr>
-          <w:hyperlink w:anchor="_Toc471138835" w:history="1">
+          <w:hyperlink w:anchor="_Toc471416020" w:history="1">
             <w:r>
               <w:rPr>
                 <w:rStyle w:val="Hiperveza"/>
                 <w:noProof/>
               </w:rPr>
-              <w:t>2.2. Struktura programskog kod</w:t>
+              <w:t>2.2. Podaci za prijavu</w:t>
             </w:r>
             <w:r>
               <w:rPr>
@@ -1123,7 +1123,7 @@
                 <w:noProof/>
                 <w:webHidden/>
               </w:rPr>
-              <w:instrText xml:space="preserve"> PAGEREF _Toc471138835 \h </w:instrText>
+              <w:instrText xml:space="preserve"> PAGEREF _Toc471416020 \h </w:instrText>
             </w:r>
             <w:r>
               <w:rPr>
@@ -1143,7 +1143,7 @@
                 <w:noProof/>
                 <w:webHidden/>
               </w:rPr>
-              <w:t>4</w:t>
+              <w:t>3</w:t>
             </w:r>
             <w:r>
               <w:rPr>
@@ -1165,13 +1165,13 @@
               <w:lang w:val="en-US" w:eastAsia="en-US"/>
             </w:rPr>
           </w:pPr>
-          <w:hyperlink w:anchor="_Toc471138836" w:history="1">
+          <w:hyperlink w:anchor="_Toc471416021" w:history="1">
             <w:r>
               <w:rPr>
                 <w:rStyle w:val="Hiperveza"/>
                 <w:noProof/>
               </w:rPr>
-              <w:t>2.3. Dijagram klasa</w:t>
+              <w:t>2.3. Struktura programskog kod</w:t>
             </w:r>
             <w:r>
               <w:rPr>
@@ -1192,7 +1192,7 @@
                 <w:noProof/>
                 <w:webHidden/>
               </w:rPr>
-              <w:instrText xml:space="preserve"> PAGEREF _Toc471138836 \h </w:instrText>
+              <w:instrText xml:space="preserve"> PAGEREF _Toc471416021 \h </w:instrText>
             </w:r>
             <w:r>
               <w:rPr>
@@ -1212,7 +1212,7 @@
                 <w:noProof/>
                 <w:webHidden/>
               </w:rPr>
-              <w:t>5</w:t>
+              <w:t>4</w:t>
             </w:r>
             <w:r>
               <w:rPr>
@@ -1234,13 +1234,13 @@
               <w:lang w:val="en-US" w:eastAsia="en-US"/>
             </w:rPr>
           </w:pPr>
-          <w:hyperlink w:anchor="_Toc471138837" w:history="1">
+          <w:hyperlink w:anchor="_Toc471416022" w:history="1">
             <w:r>
               <w:rPr>
                 <w:rStyle w:val="Hiperveza"/>
                 <w:noProof/>
               </w:rPr>
-              <w:t>2.4. Podatkovni model (ERA model)</w:t>
+              <w:t>2.4. Dijagram klasa</w:t>
             </w:r>
             <w:r>
               <w:rPr>
@@ -1261,7 +1261,7 @@
                 <w:noProof/>
                 <w:webHidden/>
               </w:rPr>
-              <w:instrText xml:space="preserve"> PAGEREF _Toc471138837 \h </w:instrText>
+              <w:instrText xml:space="preserve"> PAGEREF _Toc471416022 \h </w:instrText>
             </w:r>
             <w:r>
               <w:rPr>
@@ -1281,7 +1281,7 @@
                 <w:noProof/>
                 <w:webHidden/>
               </w:rPr>
-              <w:t>8</w:t>
+              <w:t>5</w:t>
             </w:r>
             <w:r>
               <w:rPr>
@@ -1303,13 +1303,13 @@
               <w:lang w:val="en-US" w:eastAsia="en-US"/>
             </w:rPr>
           </w:pPr>
-          <w:hyperlink w:anchor="_Toc471138838" w:history="1">
+          <w:hyperlink w:anchor="_Toc471416023" w:history="1">
             <w:r>
               <w:rPr>
                 <w:rStyle w:val="Hiperveza"/>
                 <w:noProof/>
               </w:rPr>
-              <w:t>2.5. Dijagram slučajeva korištenja</w:t>
+              <w:t>2.5. Podatkovni model (ERA model)</w:t>
             </w:r>
             <w:r>
               <w:rPr>
@@ -1330,7 +1330,7 @@
                 <w:noProof/>
                 <w:webHidden/>
               </w:rPr>
-              <w:instrText xml:space="preserve"> PAGEREF _Toc471138838 \h </w:instrText>
+              <w:instrText xml:space="preserve"> PAGEREF _Toc471416023 \h </w:instrText>
             </w:r>
             <w:r>
               <w:rPr>
@@ -1372,13 +1372,13 @@
               <w:lang w:val="en-US" w:eastAsia="en-US"/>
             </w:rPr>
           </w:pPr>
-          <w:hyperlink w:anchor="_Toc471138839" w:history="1">
+          <w:hyperlink w:anchor="_Toc471416024" w:history="1">
             <w:r>
               <w:rPr>
                 <w:rStyle w:val="Hiperveza"/>
                 <w:noProof/>
               </w:rPr>
-              <w:t>2.6. Prikaz dizajna grafičkog sučelja aplikacije</w:t>
+              <w:t>2.6. Dijagram slučajeva korištenja</w:t>
             </w:r>
             <w:r>
               <w:rPr>
@@ -1399,7 +1399,76 @@
                 <w:noProof/>
                 <w:webHidden/>
               </w:rPr>
-              <w:instrText xml:space="preserve"> PAGEREF _Toc471138839 \h </w:instrText>
+              <w:instrText xml:space="preserve"> PAGEREF _Toc471416024 \h </w:instrText>
+            </w:r>
+            <w:r>
+              <w:rPr>
+                <w:noProof/>
+                <w:webHidden/>
+              </w:rPr>
+            </w:r>
+            <w:r>
+              <w:rPr>
+                <w:noProof/>
+                <w:webHidden/>
+              </w:rPr>
+              <w:fldChar w:fldCharType="separate"/>
+            </w:r>
+            <w:r>
+              <w:rPr>
+                <w:noProof/>
+                <w:webHidden/>
+              </w:rPr>
+              <w:t>8</w:t>
+            </w:r>
+            <w:r>
+              <w:rPr>
+                <w:noProof/>
+                <w:webHidden/>
+              </w:rPr>
+              <w:fldChar w:fldCharType="end"/>
+            </w:r>
+          </w:hyperlink>
+        </w:p>
+        <w:p>
+          <w:pPr>
+            <w:pStyle w:val="Sadraj2"/>
+            <w:rPr>
+              <w:rFonts w:asciiTheme="minorHAnsi" w:eastAsiaTheme="minorEastAsia" w:hAnsiTheme="minorHAnsi" w:cstheme="minorBidi"/>
+              <w:noProof/>
+              <w:sz w:val="22"/>
+              <w:szCs w:val="22"/>
+              <w:lang w:val="en-US" w:eastAsia="en-US"/>
+            </w:rPr>
+          </w:pPr>
+          <w:hyperlink w:anchor="_Toc471416025" w:history="1">
+            <w:r>
+              <w:rPr>
+                <w:rStyle w:val="Hiperveza"/>
+                <w:noProof/>
+              </w:rPr>
+              <w:t>2.7. Prikaz dizajna grafičkog sučelja aplikacije</w:t>
+            </w:r>
+            <w:r>
+              <w:rPr>
+                <w:noProof/>
+                <w:webHidden/>
+              </w:rPr>
+              <w:tab/>
+            </w:r>
+            <w:r>
+              <w:rPr>
+                <w:noProof/>
+                <w:webHidden/>
+              </w:rPr>
+              <w:fldChar w:fldCharType="begin"/>
+            </w:r>
+            <w:r>
+              <w:rPr>
+                <w:noProof/>
+                <w:webHidden/>
+              </w:rPr>
+              <w:instrText xml:space="preserve"> PAGEREF _Toc471416025 \h </w:instrText>
             </w:r>
             <w:r>
               <w:rPr>
@@ -1448,14 +1517,6 @@
         <w:rPr>
           <w:lang w:val="en-US"/>
         </w:rPr>
-      </w:pPr>
-    </w:p>
-    <w:p>
-      <w:pPr>
-        <w:pStyle w:val="Naslov1"/>
-        <w:rPr>
-          <w:lang w:val="en-US"/>
-        </w:rPr>
         <w:sectPr>
           <w:headerReference w:type="default" r:id="rId10"/>
           <w:footerReference w:type="default" r:id="rId11"/>
@@ -1465,6 +1526,8 @@
           <w:docGrid w:linePitch="360"/>
         </w:sectPr>
       </w:pPr>
+      <w:bookmarkStart w:id="0" w:name="_GoBack"/>
+      <w:bookmarkEnd w:id="0"/>
     </w:p>
     <w:p>
       <w:pPr>
@@ -1479,7 +1542,7 @@
           <w:szCs w:val="44"/>
         </w:rPr>
       </w:pPr>
-      <w:bookmarkStart w:id="0" w:name="_Toc471138830"/>
+      <w:bookmarkStart w:id="1" w:name="_Toc471416015"/>
       <w:r>
         <w:rPr>
           <w:sz w:val="44"/>
@@ -1488,7 +1551,7 @@
         <w:lastRenderedPageBreak/>
         <w:t>Općenito o aplikaciji</w:t>
       </w:r>
-      <w:bookmarkEnd w:id="0"/>
+      <w:bookmarkEnd w:id="1"/>
     </w:p>
     <w:p/>
     <w:p>
@@ -1887,7 +1950,7 @@
           <w:szCs w:val="32"/>
         </w:rPr>
       </w:pPr>
-      <w:bookmarkStart w:id="1" w:name="_Toc471138831"/>
+      <w:bookmarkStart w:id="2" w:name="_Toc471416016"/>
       <w:r>
         <w:rPr>
           <w:sz w:val="32"/>
@@ -1911,7 +1974,7 @@
         </w:rPr>
         <w:t>)</w:t>
       </w:r>
-      <w:bookmarkEnd w:id="1"/>
+      <w:bookmarkEnd w:id="2"/>
     </w:p>
     <w:p/>
     <w:p>
@@ -2107,7 +2170,7 @@
           <w:szCs w:val="32"/>
         </w:rPr>
       </w:pPr>
-      <w:bookmarkStart w:id="2" w:name="_Toc471138832"/>
+      <w:bookmarkStart w:id="3" w:name="_Toc471416017"/>
       <w:r>
         <w:rPr>
           <w:sz w:val="32"/>
@@ -2115,7 +2178,7 @@
         </w:rPr>
         <w:t>1.2. Zaduženja razvojnog tima</w:t>
       </w:r>
-      <w:bookmarkEnd w:id="2"/>
+      <w:bookmarkEnd w:id="3"/>
     </w:p>
     <w:p/>
     <w:p>
@@ -2173,7 +2236,7 @@
           <w:szCs w:val="44"/>
         </w:rPr>
       </w:pPr>
-      <w:bookmarkStart w:id="3" w:name="_Toc471138833"/>
+      <w:bookmarkStart w:id="4" w:name="_Toc471416018"/>
       <w:r>
         <w:rPr>
           <w:sz w:val="44"/>
@@ -2189,7 +2252,7 @@
         </w:rPr>
         <w:t>Tehnička dokumentacija</w:t>
       </w:r>
-      <w:bookmarkEnd w:id="3"/>
+      <w:bookmarkEnd w:id="4"/>
     </w:p>
     <w:p/>
     <w:p>
@@ -2200,7 +2263,7 @@
           <w:szCs w:val="32"/>
         </w:rPr>
       </w:pPr>
-      <w:bookmarkStart w:id="4" w:name="_Toc471138834"/>
+      <w:bookmarkStart w:id="5" w:name="_Toc471416019"/>
       <w:r>
         <w:rPr>
           <w:sz w:val="32"/>
@@ -2215,7 +2278,7 @@
         </w:rPr>
         <w:t>i</w:t>
       </w:r>
-      <w:bookmarkEnd w:id="4"/>
+      <w:bookmarkEnd w:id="5"/>
     </w:p>
     <w:p>
       <w:pPr>
@@ -2448,10 +2511,23 @@
     </w:p>
     <w:p>
       <w:pPr>
-        <w:spacing w:line="360" w:lineRule="auto"/>
-        <w:jc w:val="both"/>
-      </w:pPr>
-    </w:p>
+        <w:pStyle w:val="Naslov2"/>
+        <w:rPr>
+          <w:sz w:val="32"/>
+          <w:szCs w:val="32"/>
+        </w:rPr>
+      </w:pPr>
+      <w:bookmarkStart w:id="6" w:name="_Toc471416020"/>
+      <w:r>
+        <w:rPr>
+          <w:sz w:val="32"/>
+          <w:szCs w:val="32"/>
+        </w:rPr>
+        <w:t>2.2. Podaci za prijavu</w:t>
+      </w:r>
+      <w:bookmarkEnd w:id="6"/>
+    </w:p>
+    <w:p/>
     <w:p>
       <w:pPr>
         <w:spacing w:line="360" w:lineRule="auto"/>
@@ -2624,16 +2700,23 @@
           <w:szCs w:val="32"/>
         </w:rPr>
       </w:pPr>
-      <w:bookmarkStart w:id="5" w:name="_Toc471138835"/>
+      <w:bookmarkStart w:id="7" w:name="_Toc471416021"/>
       <w:r>
         <w:rPr>
           <w:sz w:val="32"/>
           <w:szCs w:val="32"/>
         </w:rPr>
         <w:lastRenderedPageBreak/>
-        <w:t>2.2. Struktura programskog kod</w:t>
-      </w:r>
-      <w:bookmarkEnd w:id="5"/>
+        <w:t>2.3</w:t>
+      </w:r>
+      <w:r>
+        <w:rPr>
+          <w:sz w:val="32"/>
+          <w:szCs w:val="32"/>
+        </w:rPr>
+        <w:t>. Struktura programskog kod</w:t>
+      </w:r>
+      <w:bookmarkEnd w:id="7"/>
     </w:p>
     <w:p>
       <w:pPr>
@@ -3097,9 +3180,7 @@
           <w:szCs w:val="32"/>
         </w:rPr>
       </w:pPr>
-      <w:bookmarkStart w:id="6" w:name="_Toc471138836"/>
-      <w:bookmarkStart w:id="7" w:name="_GoBack"/>
-      <w:bookmarkEnd w:id="7"/>
+      <w:bookmarkStart w:id="8" w:name="_Toc471416022"/>
       <w:r>
         <w:rPr>
           <w:sz w:val="32"/>
@@ -3112,7 +3193,7 @@
           <w:sz w:val="32"/>
           <w:szCs w:val="32"/>
         </w:rPr>
-        <w:t>3</w:t>
+        <w:t>4</w:t>
       </w:r>
       <w:r>
         <w:rPr>
@@ -3121,7 +3202,7 @@
         </w:rPr>
         <w:t>. Dijagram klasa</w:t>
       </w:r>
-      <w:bookmarkEnd w:id="6"/>
+      <w:bookmarkEnd w:id="8"/>
     </w:p>
     <w:p>
       <w:pPr>
@@ -3816,7 +3897,7 @@
           <w:szCs w:val="32"/>
         </w:rPr>
       </w:pPr>
-      <w:bookmarkStart w:id="8" w:name="_Toc471138837"/>
+      <w:bookmarkStart w:id="9" w:name="_Toc471416023"/>
       <w:r>
         <w:rPr>
           <w:sz w:val="32"/>
@@ -3830,7 +3911,7 @@
           <w:sz w:val="32"/>
           <w:szCs w:val="32"/>
         </w:rPr>
-        <w:t>4</w:t>
+        <w:t>5</w:t>
       </w:r>
       <w:r>
         <w:rPr>
@@ -3839,7 +3920,7 @@
         </w:rPr>
         <w:t>. Podatkovni model (ERA model)</w:t>
       </w:r>
-      <w:bookmarkEnd w:id="8"/>
+      <w:bookmarkEnd w:id="9"/>
     </w:p>
     <w:p>
       <w:pPr>
@@ -4009,7 +4090,7 @@
           <w:szCs w:val="32"/>
         </w:rPr>
       </w:pPr>
-      <w:bookmarkStart w:id="9" w:name="_Toc471138838"/>
+      <w:bookmarkStart w:id="10" w:name="_Toc471416024"/>
       <w:r>
         <w:rPr>
           <w:sz w:val="32"/>
@@ -4022,7 +4103,7 @@
           <w:sz w:val="32"/>
           <w:szCs w:val="32"/>
         </w:rPr>
-        <w:t>5</w:t>
+        <w:t>6</w:t>
       </w:r>
       <w:r>
         <w:rPr>
@@ -4031,7 +4112,7 @@
         </w:rPr>
         <w:t>. Dijagram slučajeva korištenja</w:t>
       </w:r>
-      <w:bookmarkEnd w:id="9"/>
+      <w:bookmarkEnd w:id="10"/>
     </w:p>
     <w:p>
       <w:pPr>
@@ -4341,7 +4422,7 @@
       <w:r>
         <w:br w:type="page"/>
       </w:r>
-      <w:bookmarkStart w:id="10" w:name="_Toc471138839"/>
+      <w:bookmarkStart w:id="11" w:name="_Toc471416025"/>
       <w:r>
         <w:rPr>
           <w:rStyle w:val="Naslov2Char"/>
@@ -4361,7 +4442,7 @@
           <w:sz w:val="32"/>
           <w:szCs w:val="32"/>
         </w:rPr>
-        <w:t>6</w:t>
+        <w:t>7</w:t>
       </w:r>
       <w:r>
         <w:rPr>
@@ -4383,7 +4464,7 @@
         </w:rPr>
         <w:t>dizajna grafičkog sučelja aplikacije</w:t>
       </w:r>
-      <w:bookmarkEnd w:id="10"/>
+      <w:bookmarkEnd w:id="11"/>
     </w:p>
     <w:p>
       <w:pPr>
@@ -4820,7 +4901,7 @@
           <w:rPr>
             <w:noProof/>
           </w:rPr>
-          <w:t>12</w:t>
+          <w:t>1</w:t>
         </w:r>
         <w:r>
           <w:rPr>
@@ -8614,7 +8695,7 @@
 </file>
 
 <file path=customXml/itemProps2.xml><?xml version="1.0" encoding="utf-8"?>
-<ds:datastoreItem xmlns:ds="http://schemas.openxmlformats.org/officeDocument/2006/customXml" ds:itemID="{BAF642DA-91CE-4E1A-A6CD-7B69B5BCEDE8}">
+<ds:datastoreItem xmlns:ds="http://schemas.openxmlformats.org/officeDocument/2006/customXml" ds:itemID="{AC2F94C2-D213-4395-8E77-340B32E34766}">
   <ds:schemaRefs>
     <ds:schemaRef ds:uri="http://schemas.openxmlformats.org/officeDocument/2006/bibliography"/>
   </ds:schemaRefs>

</xml_diff>

<commit_message>
Ažuriranje tehničke dok. i javaDocsa
- ažurirana tehnička dokumentacija
- generiran JavaDocs
</commit_message>
<xml_diff>
--- a/dokumentacija/AIR1618 TD mDrivingSchool - Bunić, Kofjač, Lazar.docx
+++ b/dokumentacija/AIR1618 TD mDrivingSchool - Bunić, Kofjač, Lazar.docx
@@ -2024,13 +2024,30 @@
         <w:t xml:space="preserve">Korištene tehnologije: </w:t>
       </w:r>
       <w:r>
-        <w:t xml:space="preserve">Android Studio, MS SQL Server, Android, </w:t>
+        <w:t>Java</w:t>
+      </w:r>
+      <w:r>
+        <w:t xml:space="preserve">, </w:t>
+      </w:r>
+      <w:proofErr w:type="spellStart"/>
+      <w:r>
+        <w:t>My</w:t>
+      </w:r>
+      <w:r>
+        <w:t>SQL</w:t>
+      </w:r>
+      <w:proofErr w:type="spellEnd"/>
+      <w:r>
+        <w:t xml:space="preserve">, Android, </w:t>
       </w:r>
       <w:proofErr w:type="spellStart"/>
       <w:r>
         <w:t>Genymotion</w:t>
       </w:r>
       <w:proofErr w:type="spellEnd"/>
+      <w:r>
+        <w:t>, PHP</w:t>
+      </w:r>
     </w:p>
     <w:p>
       <w:pPr>
@@ -2040,6 +2057,12 @@
       <w:r>
         <w:t xml:space="preserve">Dodatni alati: </w:t>
       </w:r>
+      <w:r>
+        <w:t>Android Studio</w:t>
+      </w:r>
+      <w:r>
+        <w:t xml:space="preserve">, </w:t>
+      </w:r>
       <w:proofErr w:type="spellStart"/>
       <w:r>
         <w:t>Visual</w:t>
@@ -2056,6 +2079,22 @@
       <w:r>
         <w:t>, paint.net, MS Office</w:t>
       </w:r>
+      <w:r>
+        <w:t xml:space="preserve">, </w:t>
+      </w:r>
+      <w:proofErr w:type="spellStart"/>
+      <w:r>
+        <w:t>SublimeText</w:t>
+      </w:r>
+      <w:proofErr w:type="spellEnd"/>
+      <w:r>
+        <w:t xml:space="preserve">, </w:t>
+      </w:r>
+      <w:proofErr w:type="spellStart"/>
+      <w:r>
+        <w:t>FileZilla</w:t>
+      </w:r>
+      <w:proofErr w:type="spellEnd"/>
     </w:p>
     <w:p>
       <w:pPr>
@@ -2417,10 +2456,7 @@
         <w:jc w:val="both"/>
       </w:pPr>
       <w:r>
-        <w:t xml:space="preserve">U </w:t>
-      </w:r>
-      <w:r>
-        <w:t>trećoj fazi projekta, odnosno četvrtom odrađenom sprintu (</w:t>
+        <w:t xml:space="preserve">Kroz protekle tri razvojne faze projekta, odnosno četiri odrađena </w:t>
       </w:r>
       <w:proofErr w:type="spellStart"/>
       <w:r>
@@ -2428,136 +2464,30 @@
       </w:r>
       <w:proofErr w:type="spellEnd"/>
       <w:r>
-        <w:t>)</w:t>
-      </w:r>
-      <w:r>
-        <w:t>,</w:t>
-      </w:r>
-      <w:r>
-        <w:t xml:space="preserve"> dovršili smo sve zacrtane funkcionalnosti polaznika i zaposlenika</w:t>
-      </w:r>
-      <w:r>
-        <w:t xml:space="preserve"> te tako u potpunost kompletirali sve zadane funkcionalnosti aplikacije</w:t>
-      </w:r>
-      <w:r>
-        <w:t xml:space="preserve">. Preciznije, od funkcionalnosti polaznika dovršeno je </w:t>
-      </w:r>
-      <w:r>
-        <w:rPr>
-          <w:b/>
-        </w:rPr>
-        <w:t>pregled</w:t>
-      </w:r>
-      <w:r>
-        <w:rPr>
-          <w:b/>
-        </w:rPr>
-        <w:t xml:space="preserve"> statusa ispita</w:t>
-      </w:r>
-      <w:r>
-        <w:t xml:space="preserve"> i </w:t>
-      </w:r>
-      <w:r>
-        <w:rPr>
-          <w:b/>
-        </w:rPr>
-        <w:t>preg</w:t>
-      </w:r>
-      <w:r>
-        <w:rPr>
-          <w:b/>
-        </w:rPr>
-        <w:t>l</w:t>
-      </w:r>
-      <w:r>
-        <w:rPr>
-          <w:b/>
-        </w:rPr>
-        <w:t>ed</w:t>
-      </w:r>
-      <w:r>
-        <w:rPr>
-          <w:b/>
-        </w:rPr>
-        <w:t xml:space="preserve"> broja odrađenih sati vožnje</w:t>
-      </w:r>
-      <w:r>
-        <w:t xml:space="preserve">, kao i </w:t>
-      </w:r>
-      <w:r>
-        <w:rPr>
-          <w:b/>
-        </w:rPr>
-        <w:t>pregled vremena i datuma sljedeće vožnje</w:t>
-      </w:r>
-      <w:r>
-        <w:t xml:space="preserve">. Od funkcionalnosti zaposlenika dovršeno je </w:t>
-      </w:r>
-      <w:r>
-        <w:rPr>
-          <w:b/>
-        </w:rPr>
-        <w:t>dodavanje polaznika instruktoru</w:t>
-      </w:r>
-      <w:r>
-        <w:t xml:space="preserve">, </w:t>
-      </w:r>
-      <w:r>
-        <w:rPr>
-          <w:b/>
-        </w:rPr>
-        <w:t>ažuriranje statusa ispita polaznika</w:t>
-      </w:r>
-      <w:r>
-        <w:t xml:space="preserve">, </w:t>
-      </w:r>
-      <w:r>
-        <w:rPr>
-          <w:b/>
-        </w:rPr>
-        <w:t>ažuriranje broja sati vožnje</w:t>
-      </w:r>
-      <w:r>
-        <w:rPr>
-          <w:b/>
-        </w:rPr>
-        <w:t xml:space="preserve"> polaznika</w:t>
-      </w:r>
-      <w:r>
-        <w:rPr>
-          <w:b/>
-        </w:rPr>
-        <w:t>,</w:t>
-      </w:r>
-      <w:r>
-        <w:t xml:space="preserve"> </w:t>
-      </w:r>
-      <w:r>
-        <w:rPr>
-          <w:b/>
-        </w:rPr>
-        <w:t>ažuriranje vremena i datuma sljedeće vožnje</w:t>
-      </w:r>
-      <w:r>
-        <w:t xml:space="preserve">, </w:t>
-      </w:r>
-      <w:r>
-        <w:rPr>
-          <w:b/>
-        </w:rPr>
-        <w:t>pregledavanje rasporeda vožnje</w:t>
-      </w:r>
-      <w:r>
-        <w:t xml:space="preserve"> i na kraju, </w:t>
-      </w:r>
-      <w:r>
-        <w:rPr>
-          <w:b/>
-        </w:rPr>
-        <w:t>slanje obavijesti polaznicima</w:t>
-      </w:r>
-      <w:r>
-        <w:t>, koje se automatski šalju na polaznikov uređaj svaki put kad zaposlenik ažuriranje njihovog instruktora, status ispita ili vrijeme i datum sljedeće vožnje.</w:t>
+        <w:t xml:space="preserve"> sprinta, u aplikaciju su u potpunosti implementirane </w:t>
+      </w:r>
+      <w:r>
+        <w:rPr>
+          <w:b/>
+        </w:rPr>
+        <w:t>sve zadane funkcionalnosti neregistriranog korisnika, polaznika autoškole i zaposlenika autoškole</w:t>
+      </w:r>
+      <w:r>
+        <w:t xml:space="preserve">. Pomoću naše aplikacije, neregistrirani korisnici mogu saznati podatke o aplikaciji, podatke o autoškoli, poslati </w:t>
+      </w:r>
+      <w:proofErr w:type="spellStart"/>
+      <w:r>
+        <w:t>online</w:t>
+      </w:r>
+      <w:proofErr w:type="spellEnd"/>
+      <w:r>
+        <w:t xml:space="preserve"> prijavu u autoškolu te besplatno rješavati testove znanja. Polaznik autoškole može vidjeti ime svog instruktora, status svojih ispita, broj odrađenih sati vožnje i vrijeme i datum sljedeće vožnje. Zaposlenik autoškole, koji ujedno ima i najviše mogućnosti, može registrirati nove polaznike, upravljati podacima o njima (instruktor, status ispita, status vožnje), vidjeti podatke o svojim polaznicima</w:t>
+      </w:r>
+      <w:r>
+        <w:t>, slati im obavijesti</w:t>
+      </w:r>
+      <w:r>
+        <w:t xml:space="preserve"> te voditi vlastiti raspored vožnje.</w:t>
       </w:r>
     </w:p>
     <w:p>
@@ -2577,6 +2507,9 @@
       </w:r>
       <w:proofErr w:type="spellStart"/>
       <w:r>
+        <w:rPr>
+          <w:b/>
+        </w:rPr>
         <w:t>monetizacija</w:t>
       </w:r>
       <w:proofErr w:type="spellEnd"/>
@@ -2620,53 +2553,23 @@
         <w:t>-u.</w:t>
       </w:r>
       <w:r>
-        <w:t xml:space="preserve"> Od reklama koriste se jedna </w:t>
-      </w:r>
-      <w:r>
-        <w:rPr>
-          <w:b/>
-        </w:rPr>
-        <w:t>„</w:t>
-      </w:r>
-      <w:proofErr w:type="spellStart"/>
-      <w:r>
-        <w:rPr>
-          <w:b/>
-        </w:rPr>
+        <w:t xml:space="preserve"> Od reklama koriste se jedna „</w:t>
+      </w:r>
+      <w:proofErr w:type="spellStart"/>
+      <w:r>
         <w:t>banner</w:t>
       </w:r>
       <w:proofErr w:type="spellEnd"/>
       <w:r>
-        <w:rPr>
-          <w:b/>
-        </w:rPr>
-        <w:t>“ reklama</w:t>
-      </w:r>
-      <w:r>
-        <w:t xml:space="preserve"> na početnoj stranici neregistriranog korisnika i </w:t>
-      </w:r>
-      <w:r>
-        <w:rPr>
-          <w:b/>
-        </w:rPr>
-        <w:t>jedna „</w:t>
-      </w:r>
-      <w:proofErr w:type="spellStart"/>
-      <w:r>
-        <w:rPr>
-          <w:b/>
-        </w:rPr>
+        <w:t>“ reklama na početnoj stranici neregistriranog korisnika i jedna „</w:t>
+      </w:r>
+      <w:proofErr w:type="spellStart"/>
+      <w:r>
         <w:t>interstitional</w:t>
       </w:r>
       <w:proofErr w:type="spellEnd"/>
       <w:r>
-        <w:rPr>
-          <w:b/>
-        </w:rPr>
-        <w:t>“ reklama</w:t>
-      </w:r>
-      <w:r>
-        <w:t xml:space="preserve"> koja se pojavi nakon što korisnik riješi test znanja, točnije prije nego vidi rezultate. Same reklame su smještene tako da ne smetaju korisniku pri korištenju aplikacije, a ukoliko se korisnik prijavi u aplikaciju (polaznik/zaposlenik), reklame se ne prikazuju.</w:t>
+        <w:t>“ reklama koja se pojavi nakon što korisnik riješi test znanja, točnije prije nego vidi rezultate. Same reklame su smještene tako da ne smetaju korisniku pri korištenju aplikacije, a ukoliko se korisnik prijavi u aplikaciju (polaznik/zaposlenik), reklame se ne prikazuju.</w:t>
       </w:r>
     </w:p>
     <w:p>
@@ -2679,28 +2582,25 @@
         <w:t>Za kraj</w:t>
       </w:r>
       <w:r>
-        <w:t xml:space="preserve">, pošto je ovo završna faza izrade aplikacije, morao se odraditi detaljan pregled </w:t>
+        <w:t xml:space="preserve">, </w:t>
+      </w:r>
+      <w:r>
+        <w:t>u završnoj fazi izrade aplikacije</w:t>
+      </w:r>
+      <w:r>
+        <w:t xml:space="preserve"> </w:t>
+      </w:r>
+      <w:r>
+        <w:t xml:space="preserve">morao se odraditi detaljan pregled </w:t>
       </w:r>
       <w:r>
         <w:t xml:space="preserve">cijele </w:t>
       </w:r>
       <w:r>
-        <w:t xml:space="preserve">aplikacije, </w:t>
-      </w:r>
-      <w:r>
-        <w:rPr>
-          <w:b/>
-        </w:rPr>
-        <w:t>ispravak eventualnih pogrešaka</w:t>
-      </w:r>
-      <w:r>
-        <w:rPr>
-          <w:b/>
-        </w:rPr>
-        <w:t xml:space="preserve"> na grafičkom sučelju / kodu aplikacije</w:t>
-      </w:r>
-      <w:r>
-        <w:t xml:space="preserve">, </w:t>
+        <w:t>aplikacije, ispravak eventualnih pogrešaka</w:t>
+      </w:r>
+      <w:r>
+        <w:t xml:space="preserve"> na grafičkom sučelju / kodu aplikacije, </w:t>
       </w:r>
       <w:r>
         <w:rPr>
@@ -11179,7 +11079,7 @@
 </file>
 
 <file path=customXml/itemProps2.xml><?xml version="1.0" encoding="utf-8"?>
-<ds:datastoreItem xmlns:ds="http://schemas.openxmlformats.org/officeDocument/2006/customXml" ds:itemID="{5D4D9D8D-1E62-4F38-BCF4-358CF786E2D1}">
+<ds:datastoreItem xmlns:ds="http://schemas.openxmlformats.org/officeDocument/2006/customXml" ds:itemID="{D75863EC-DECF-4566-839C-5F579E98B8D5}">
   <ds:schemaRefs>
     <ds:schemaRef ds:uri="http://schemas.openxmlformats.org/officeDocument/2006/bibliography"/>
   </ds:schemaRefs>

</xml_diff>

<commit_message>
Revert "Ažuriranje tehničke dok. i javaDocsa"
This reverts commit e4b6e273c30c7d5ea8237a72f48263d843fd506b.
</commit_message>
<xml_diff>
--- a/dokumentacija/AIR1618 TD mDrivingSchool - Bunić, Kofjač, Lazar.docx
+++ b/dokumentacija/AIR1618 TD mDrivingSchool - Bunić, Kofjač, Lazar.docx
@@ -2024,30 +2024,13 @@
         <w:t xml:space="preserve">Korištene tehnologije: </w:t>
       </w:r>
       <w:r>
-        <w:t>Java</w:t>
-      </w:r>
-      <w:r>
-        <w:t xml:space="preserve">, </w:t>
-      </w:r>
-      <w:proofErr w:type="spellStart"/>
-      <w:r>
-        <w:t>My</w:t>
-      </w:r>
-      <w:r>
-        <w:t>SQL</w:t>
-      </w:r>
-      <w:proofErr w:type="spellEnd"/>
-      <w:r>
-        <w:t xml:space="preserve">, Android, </w:t>
+        <w:t xml:space="preserve">Android Studio, MS SQL Server, Android, </w:t>
       </w:r>
       <w:proofErr w:type="spellStart"/>
       <w:r>
         <w:t>Genymotion</w:t>
       </w:r>
       <w:proofErr w:type="spellEnd"/>
-      <w:r>
-        <w:t>, PHP</w:t>
-      </w:r>
     </w:p>
     <w:p>
       <w:pPr>
@@ -2057,12 +2040,6 @@
       <w:r>
         <w:t xml:space="preserve">Dodatni alati: </w:t>
       </w:r>
-      <w:r>
-        <w:t>Android Studio</w:t>
-      </w:r>
-      <w:r>
-        <w:t xml:space="preserve">, </w:t>
-      </w:r>
       <w:proofErr w:type="spellStart"/>
       <w:r>
         <w:t>Visual</w:t>
@@ -2079,22 +2056,6 @@
       <w:r>
         <w:t>, paint.net, MS Office</w:t>
       </w:r>
-      <w:r>
-        <w:t xml:space="preserve">, </w:t>
-      </w:r>
-      <w:proofErr w:type="spellStart"/>
-      <w:r>
-        <w:t>SublimeText</w:t>
-      </w:r>
-      <w:proofErr w:type="spellEnd"/>
-      <w:r>
-        <w:t xml:space="preserve">, </w:t>
-      </w:r>
-      <w:proofErr w:type="spellStart"/>
-      <w:r>
-        <w:t>FileZilla</w:t>
-      </w:r>
-      <w:proofErr w:type="spellEnd"/>
     </w:p>
     <w:p>
       <w:pPr>
@@ -2456,7 +2417,10 @@
         <w:jc w:val="both"/>
       </w:pPr>
       <w:r>
-        <w:t xml:space="preserve">Kroz protekle tri razvojne faze projekta, odnosno četiri odrađena </w:t>
+        <w:t xml:space="preserve">U </w:t>
+      </w:r>
+      <w:r>
+        <w:t>trećoj fazi projekta, odnosno četvrtom odrađenom sprintu (</w:t>
       </w:r>
       <w:proofErr w:type="spellStart"/>
       <w:r>
@@ -2464,30 +2428,136 @@
       </w:r>
       <w:proofErr w:type="spellEnd"/>
       <w:r>
-        <w:t xml:space="preserve"> sprinta, u aplikaciju su u potpunosti implementirane </w:t>
-      </w:r>
-      <w:r>
-        <w:rPr>
-          <w:b/>
-        </w:rPr>
-        <w:t>sve zadane funkcionalnosti neregistriranog korisnika, polaznika autoškole i zaposlenika autoškole</w:t>
-      </w:r>
-      <w:r>
-        <w:t xml:space="preserve">. Pomoću naše aplikacije, neregistrirani korisnici mogu saznati podatke o aplikaciji, podatke o autoškoli, poslati </w:t>
-      </w:r>
-      <w:proofErr w:type="spellStart"/>
-      <w:r>
-        <w:t>online</w:t>
-      </w:r>
-      <w:proofErr w:type="spellEnd"/>
-      <w:r>
-        <w:t xml:space="preserve"> prijavu u autoškolu te besplatno rješavati testove znanja. Polaznik autoškole može vidjeti ime svog instruktora, status svojih ispita, broj odrađenih sati vožnje i vrijeme i datum sljedeće vožnje. Zaposlenik autoškole, koji ujedno ima i najviše mogućnosti, može registrirati nove polaznike, upravljati podacima o njima (instruktor, status ispita, status vožnje), vidjeti podatke o svojim polaznicima</w:t>
-      </w:r>
-      <w:r>
-        <w:t>, slati im obavijesti</w:t>
-      </w:r>
-      <w:r>
-        <w:t xml:space="preserve"> te voditi vlastiti raspored vožnje.</w:t>
+        <w:t>)</w:t>
+      </w:r>
+      <w:r>
+        <w:t>,</w:t>
+      </w:r>
+      <w:r>
+        <w:t xml:space="preserve"> dovršili smo sve zacrtane funkcionalnosti polaznika i zaposlenika</w:t>
+      </w:r>
+      <w:r>
+        <w:t xml:space="preserve"> te tako u potpunost kompletirali sve zadane funkcionalnosti aplikacije</w:t>
+      </w:r>
+      <w:r>
+        <w:t xml:space="preserve">. Preciznije, od funkcionalnosti polaznika dovršeno je </w:t>
+      </w:r>
+      <w:r>
+        <w:rPr>
+          <w:b/>
+        </w:rPr>
+        <w:t>pregled</w:t>
+      </w:r>
+      <w:r>
+        <w:rPr>
+          <w:b/>
+        </w:rPr>
+        <w:t xml:space="preserve"> statusa ispita</w:t>
+      </w:r>
+      <w:r>
+        <w:t xml:space="preserve"> i </w:t>
+      </w:r>
+      <w:r>
+        <w:rPr>
+          <w:b/>
+        </w:rPr>
+        <w:t>preg</w:t>
+      </w:r>
+      <w:r>
+        <w:rPr>
+          <w:b/>
+        </w:rPr>
+        <w:t>l</w:t>
+      </w:r>
+      <w:r>
+        <w:rPr>
+          <w:b/>
+        </w:rPr>
+        <w:t>ed</w:t>
+      </w:r>
+      <w:r>
+        <w:rPr>
+          <w:b/>
+        </w:rPr>
+        <w:t xml:space="preserve"> broja odrađenih sati vožnje</w:t>
+      </w:r>
+      <w:r>
+        <w:t xml:space="preserve">, kao i </w:t>
+      </w:r>
+      <w:r>
+        <w:rPr>
+          <w:b/>
+        </w:rPr>
+        <w:t>pregled vremena i datuma sljedeće vožnje</w:t>
+      </w:r>
+      <w:r>
+        <w:t xml:space="preserve">. Od funkcionalnosti zaposlenika dovršeno je </w:t>
+      </w:r>
+      <w:r>
+        <w:rPr>
+          <w:b/>
+        </w:rPr>
+        <w:t>dodavanje polaznika instruktoru</w:t>
+      </w:r>
+      <w:r>
+        <w:t xml:space="preserve">, </w:t>
+      </w:r>
+      <w:r>
+        <w:rPr>
+          <w:b/>
+        </w:rPr>
+        <w:t>ažuriranje statusa ispita polaznika</w:t>
+      </w:r>
+      <w:r>
+        <w:t xml:space="preserve">, </w:t>
+      </w:r>
+      <w:r>
+        <w:rPr>
+          <w:b/>
+        </w:rPr>
+        <w:t>ažuriranje broja sati vožnje</w:t>
+      </w:r>
+      <w:r>
+        <w:rPr>
+          <w:b/>
+        </w:rPr>
+        <w:t xml:space="preserve"> polaznika</w:t>
+      </w:r>
+      <w:r>
+        <w:rPr>
+          <w:b/>
+        </w:rPr>
+        <w:t>,</w:t>
+      </w:r>
+      <w:r>
+        <w:t xml:space="preserve"> </w:t>
+      </w:r>
+      <w:r>
+        <w:rPr>
+          <w:b/>
+        </w:rPr>
+        <w:t>ažuriranje vremena i datuma sljedeće vožnje</w:t>
+      </w:r>
+      <w:r>
+        <w:t xml:space="preserve">, </w:t>
+      </w:r>
+      <w:r>
+        <w:rPr>
+          <w:b/>
+        </w:rPr>
+        <w:t>pregledavanje rasporeda vožnje</w:t>
+      </w:r>
+      <w:r>
+        <w:t xml:space="preserve"> i na kraju, </w:t>
+      </w:r>
+      <w:r>
+        <w:rPr>
+          <w:b/>
+        </w:rPr>
+        <w:t>slanje obavijesti polaznicima</w:t>
+      </w:r>
+      <w:r>
+        <w:t>, koje se automatski šalju na polaznikov uređaj svaki put kad zaposlenik ažuriranje njihovog instruktora, status ispita ili vrijeme i datum sljedeće vožnje.</w:t>
       </w:r>
     </w:p>
     <w:p>
@@ -2507,9 +2577,6 @@
       </w:r>
       <w:proofErr w:type="spellStart"/>
       <w:r>
-        <w:rPr>
-          <w:b/>
-        </w:rPr>
         <w:t>monetizacija</w:t>
       </w:r>
       <w:proofErr w:type="spellEnd"/>
@@ -2553,23 +2620,53 @@
         <w:t>-u.</w:t>
       </w:r>
       <w:r>
-        <w:t xml:space="preserve"> Od reklama koriste se jedna „</w:t>
-      </w:r>
-      <w:proofErr w:type="spellStart"/>
-      <w:r>
+        <w:t xml:space="preserve"> Od reklama koriste se jedna </w:t>
+      </w:r>
+      <w:r>
+        <w:rPr>
+          <w:b/>
+        </w:rPr>
+        <w:t>„</w:t>
+      </w:r>
+      <w:proofErr w:type="spellStart"/>
+      <w:r>
+        <w:rPr>
+          <w:b/>
+        </w:rPr>
         <w:t>banner</w:t>
       </w:r>
       <w:proofErr w:type="spellEnd"/>
       <w:r>
-        <w:t>“ reklama na početnoj stranici neregistriranog korisnika i jedna „</w:t>
-      </w:r>
-      <w:proofErr w:type="spellStart"/>
-      <w:r>
+        <w:rPr>
+          <w:b/>
+        </w:rPr>
+        <w:t>“ reklama</w:t>
+      </w:r>
+      <w:r>
+        <w:t xml:space="preserve"> na početnoj stranici neregistriranog korisnika i </w:t>
+      </w:r>
+      <w:r>
+        <w:rPr>
+          <w:b/>
+        </w:rPr>
+        <w:t>jedna „</w:t>
+      </w:r>
+      <w:proofErr w:type="spellStart"/>
+      <w:r>
+        <w:rPr>
+          <w:b/>
+        </w:rPr>
         <w:t>interstitional</w:t>
       </w:r>
       <w:proofErr w:type="spellEnd"/>
       <w:r>
-        <w:t>“ reklama koja se pojavi nakon što korisnik riješi test znanja, točnije prije nego vidi rezultate. Same reklame su smještene tako da ne smetaju korisniku pri korištenju aplikacije, a ukoliko se korisnik prijavi u aplikaciju (polaznik/zaposlenik), reklame se ne prikazuju.</w:t>
+        <w:rPr>
+          <w:b/>
+        </w:rPr>
+        <w:t>“ reklama</w:t>
+      </w:r>
+      <w:r>
+        <w:t xml:space="preserve"> koja se pojavi nakon što korisnik riješi test znanja, točnije prije nego vidi rezultate. Same reklame su smještene tako da ne smetaju korisniku pri korištenju aplikacije, a ukoliko se korisnik prijavi u aplikaciju (polaznik/zaposlenik), reklame se ne prikazuju.</w:t>
       </w:r>
     </w:p>
     <w:p>
@@ -2582,25 +2679,28 @@
         <w:t>Za kraj</w:t>
       </w:r>
       <w:r>
+        <w:t xml:space="preserve">, pošto je ovo završna faza izrade aplikacije, morao se odraditi detaljan pregled </w:t>
+      </w:r>
+      <w:r>
+        <w:t xml:space="preserve">cijele </w:t>
+      </w:r>
+      <w:r>
+        <w:t xml:space="preserve">aplikacije, </w:t>
+      </w:r>
+      <w:r>
+        <w:rPr>
+          <w:b/>
+        </w:rPr>
+        <w:t>ispravak eventualnih pogrešaka</w:t>
+      </w:r>
+      <w:r>
+        <w:rPr>
+          <w:b/>
+        </w:rPr>
+        <w:t xml:space="preserve"> na grafičkom sučelju / kodu aplikacije</w:t>
+      </w:r>
+      <w:r>
         <w:t xml:space="preserve">, </w:t>
-      </w:r>
-      <w:r>
-        <w:t>u završnoj fazi izrade aplikacije</w:t>
-      </w:r>
-      <w:r>
-        <w:t xml:space="preserve"> </w:t>
-      </w:r>
-      <w:r>
-        <w:t xml:space="preserve">morao se odraditi detaljan pregled </w:t>
-      </w:r>
-      <w:r>
-        <w:t xml:space="preserve">cijele </w:t>
-      </w:r>
-      <w:r>
-        <w:t>aplikacije, ispravak eventualnih pogrešaka</w:t>
-      </w:r>
-      <w:r>
-        <w:t xml:space="preserve"> na grafičkom sučelju / kodu aplikacije, </w:t>
       </w:r>
       <w:r>
         <w:rPr>
@@ -11079,7 +11179,7 @@
 </file>
 
 <file path=customXml/itemProps2.xml><?xml version="1.0" encoding="utf-8"?>
-<ds:datastoreItem xmlns:ds="http://schemas.openxmlformats.org/officeDocument/2006/customXml" ds:itemID="{D75863EC-DECF-4566-839C-5F579E98B8D5}">
+<ds:datastoreItem xmlns:ds="http://schemas.openxmlformats.org/officeDocument/2006/customXml" ds:itemID="{5D4D9D8D-1E62-4F38-BCF4-358CF786E2D1}">
   <ds:schemaRefs>
     <ds:schemaRef ds:uri="http://schemas.openxmlformats.org/officeDocument/2006/bibliography"/>
   </ds:schemaRefs>

</xml_diff>